<commit_message>
try to fix statements for Task
</commit_message>
<xml_diff>
--- a/Protokolle/Protokoll_G1_10012025_block2.docx
+++ b/Protokolle/Protokoll_G1_10012025_block2.docx
@@ -2,54 +2,44 @@
 <file path=word/document.xml><?xml version="1.0" encoding="utf-8"?>
 <w:document xmlns:wpc="http://schemas.microsoft.com/office/word/2010/wordprocessingCanvas" xmlns:cx="http://schemas.microsoft.com/office/drawing/2014/chartex" xmlns:cx1="http://schemas.microsoft.com/office/drawing/2015/9/8/chartex" xmlns:cx2="http://schemas.microsoft.com/office/drawing/2015/10/21/chartex" xmlns:cx3="http://schemas.microsoft.com/office/drawing/2016/5/9/chartex" xmlns:cx4="http://schemas.microsoft.com/office/drawing/2016/5/10/chartex" xmlns:cx5="http://schemas.microsoft.com/office/drawing/2016/5/11/chartex" xmlns:cx6="http://schemas.microsoft.com/office/drawing/2016/5/12/chartex" xmlns:cx7="http://schemas.microsoft.com/office/drawing/2016/5/13/chartex" xmlns:cx8="http://schemas.microsoft.com/office/drawing/2016/5/14/chartex" xmlns:mc="http://schemas.openxmlformats.org/markup-compatibility/2006" xmlns:aink="http://schemas.microsoft.com/office/drawing/2016/ink" xmlns:am3d="http://schemas.microsoft.com/office/drawing/2017/model3d" xmlns:o="urn:schemas-microsoft-com:office:office" xmlns:oel="http://schemas.microsoft.com/office/2019/extlst" xmlns:r="http://schemas.openxmlformats.org/officeDocument/2006/relationships" xmlns:m="http://schemas.openxmlformats.org/officeDocument/2006/math" xmlns:v="urn:schemas-microsoft-com:vml" xmlns:wp14="http://schemas.microsoft.com/office/word/2010/wordprocessingDrawing" xmlns:wp="http://schemas.openxmlformats.org/drawingml/2006/wordprocessingDrawing" xmlns:w10="urn:schemas-microsoft-com:office:word" xmlns:w="http://schemas.openxmlformats.org/wordprocessingml/2006/main" xmlns:w14="http://schemas.microsoft.com/office/word/2010/wordml" xmlns:w15="http://schemas.microsoft.com/office/word/2012/wordml" xmlns:w16cex="http://schemas.microsoft.com/office/word/2018/wordml/cex" xmlns:w16cid="http://schemas.microsoft.com/office/word/2016/wordml/cid" xmlns:w16="http://schemas.microsoft.com/office/word/2018/wordml" xmlns:w16du="http://schemas.microsoft.com/office/word/2023/wordml/word16du" xmlns:w16sdtdh="http://schemas.microsoft.com/office/word/2020/wordml/sdtdatahash" xmlns:w16sdtfl="http://schemas.microsoft.com/office/word/2024/wordml/sdtformatlock" xmlns:w16se="http://schemas.microsoft.com/office/word/2015/wordml/symex" xmlns:wpg="http://schemas.microsoft.com/office/word/2010/wordprocessingGroup" xmlns:wpi="http://schemas.microsoft.com/office/word/2010/wordprocessingInk" xmlns:wne="http://schemas.microsoft.com/office/word/2006/wordml" xmlns:wps="http://schemas.microsoft.com/office/word/2010/wordprocessingShape" mc:Ignorable="w14 w15 w16se w16cid w16 w16cex w16sdtdh w16sdtfl w16du wp14">
   <w:body>
-    <w:p w14:noSpellErr="1">
+    <w:p>
       <w:pPr>
         <w:pStyle w:val="Title"/>
         <w:rPr>
-          <w:rFonts w:ascii="Franklin Gothic Medium" w:hAnsi="Franklin Gothic Medium" w:eastAsia="Franklin Gothic Medium" w:cs="Franklin Gothic Medium" w:asciiTheme="majorAscii" w:hAnsiTheme="majorAscii" w:eastAsiaTheme="majorAscii" w:cstheme="majorAscii"/>
-        </w:rPr>
-      </w:pPr>
-      <w:r>
-        <w:rPr>
-          <w:rFonts w:ascii="Franklin Gothic Medium" w:hAnsi="Franklin Gothic Medium" w:eastAsia="Franklin Gothic Medium" w:cs="Franklin Gothic Medium" w:asciiTheme="majorAscii" w:hAnsiTheme="majorAscii" w:eastAsiaTheme="majorAscii" w:cstheme="majorAscii"/>
+          <w:rFonts w:eastAsiaTheme="majorEastAsia" w:cstheme="majorBidi"/>
+        </w:rPr>
+      </w:pPr>
+      <w:r>
+        <w:rPr>
+          <w:rFonts w:eastAsiaTheme="majorEastAsia" w:cstheme="majorBidi"/>
         </w:rPr>
         <w:t xml:space="preserve">Protokoll </w:t>
       </w:r>
     </w:p>
-    <w:p w14:noSpellErr="1">
+    <w:p>
       <w:pPr>
         <w:pStyle w:val="Title"/>
         <w:rPr>
-          <w:rFonts w:ascii="Franklin Gothic Medium" w:hAnsi="Franklin Gothic Medium" w:eastAsia="Franklin Gothic Medium" w:cs="Franklin Gothic Medium" w:asciiTheme="majorAscii" w:hAnsiTheme="majorAscii" w:eastAsiaTheme="majorAscii" w:cstheme="majorAscii"/>
+          <w:rFonts w:eastAsiaTheme="majorEastAsia" w:cstheme="majorBidi"/>
           <w:sz w:val="36"/>
           <w:szCs w:val="36"/>
         </w:rPr>
       </w:pPr>
       <w:r>
         <w:rPr>
-          <w:rFonts w:ascii="Franklin Gothic Medium" w:hAnsi="Franklin Gothic Medium" w:eastAsia="Franklin Gothic Medium" w:cs="Franklin Gothic Medium" w:asciiTheme="majorAscii" w:hAnsiTheme="majorAscii" w:eastAsiaTheme="majorAscii" w:cstheme="majorAscii"/>
+          <w:rFonts w:eastAsiaTheme="majorEastAsia" w:cstheme="majorBidi"/>
           <w:sz w:val="36"/>
           <w:szCs w:val="36"/>
           <w:lang w:bidi="de-DE"/>
         </w:rPr>
-        <w:t>Lernstandsgespräch</w:t>
-      </w:r>
-      <w:r>
-        <w:rPr>
-          <w:rFonts w:ascii="Franklin Gothic Medium" w:hAnsi="Franklin Gothic Medium" w:eastAsia="Franklin Gothic Medium" w:cs="Franklin Gothic Medium" w:asciiTheme="majorAscii" w:hAnsiTheme="majorAscii" w:eastAsiaTheme="majorAscii" w:cstheme="majorAscii"/>
-          <w:sz w:val="36"/>
-          <w:szCs w:val="36"/>
-          <w:lang w:bidi="de-DE"/>
-        </w:rPr>
-        <w:t xml:space="preserve"> LF9</w:t>
-      </w:r>
-    </w:p>
-    <w:p w14:noSpellErr="1">
-      <w:pPr>
-        <w:spacing/>
+        <w:t>Lernstandsgespräch LF9</w:t>
+      </w:r>
+    </w:p>
+    <w:p>
+      <w:pPr>
         <w:contextualSpacing/>
         <w:rPr>
-          <w:rFonts w:ascii="Franklin Gothic Medium" w:hAnsi="Franklin Gothic Medium" w:eastAsia="Franklin Gothic Medium" w:cs="Franklin Gothic Medium" w:asciiTheme="majorAscii" w:hAnsiTheme="majorAscii" w:eastAsiaTheme="majorAscii" w:cstheme="majorAscii"/>
+          <w:rFonts w:asciiTheme="majorHAnsi" w:eastAsiaTheme="majorEastAsia" w:hAnsiTheme="majorHAnsi" w:cstheme="majorBidi"/>
           <w:color w:val="auto"/>
           <w:sz w:val="30"/>
           <w:szCs w:val="30"/>
@@ -57,9 +47,9 @@
       </w:pPr>
       <w:r>
         <w:rPr>
-          <w:rFonts w:ascii="Franklin Gothic Medium" w:hAnsi="Franklin Gothic Medium" w:eastAsia="Franklin Gothic Medium" w:cs="Franklin Gothic Medium" w:asciiTheme="majorAscii" w:hAnsiTheme="majorAscii" w:eastAsiaTheme="majorAscii" w:cstheme="majorAscii"/>
-          <w:b w:val="1"/>
-          <w:bCs w:val="1"/>
+          <w:rFonts w:asciiTheme="majorHAnsi" w:eastAsiaTheme="majorEastAsia" w:hAnsiTheme="majorHAnsi" w:cstheme="majorBidi"/>
+          <w:b/>
+          <w:bCs/>
           <w:color w:val="auto"/>
           <w:sz w:val="30"/>
           <w:szCs w:val="30"/>
@@ -69,7 +59,7 @@
       </w:r>
       <w:r>
         <w:rPr>
-          <w:rFonts w:ascii="Franklin Gothic Medium" w:hAnsi="Franklin Gothic Medium" w:eastAsia="Franklin Gothic Medium" w:cs="Franklin Gothic Medium" w:asciiTheme="majorAscii" w:hAnsiTheme="majorAscii" w:eastAsiaTheme="majorAscii" w:cstheme="majorAscii"/>
+          <w:rFonts w:asciiTheme="majorHAnsi" w:eastAsiaTheme="majorEastAsia" w:hAnsiTheme="majorHAnsi" w:cstheme="majorBidi"/>
           <w:color w:val="auto"/>
           <w:sz w:val="30"/>
           <w:szCs w:val="30"/>
@@ -79,7 +69,7 @@
       </w:r>
       <w:r>
         <w:rPr>
-          <w:rFonts w:ascii="Franklin Gothic Medium" w:hAnsi="Franklin Gothic Medium" w:eastAsia="Franklin Gothic Medium" w:cs="Franklin Gothic Medium" w:asciiTheme="majorAscii" w:hAnsiTheme="majorAscii" w:eastAsiaTheme="majorAscii" w:cstheme="majorAscii"/>
+          <w:rFonts w:asciiTheme="majorHAnsi" w:eastAsiaTheme="majorEastAsia" w:hAnsiTheme="majorHAnsi" w:cstheme="majorBidi"/>
           <w:color w:val="auto"/>
           <w:sz w:val="30"/>
           <w:szCs w:val="30"/>
@@ -88,7 +78,7 @@
       </w:r>
       <w:r>
         <w:rPr>
-          <w:rFonts w:ascii="Franklin Gothic Medium" w:hAnsi="Franklin Gothic Medium" w:eastAsia="Franklin Gothic Medium" w:cs="Franklin Gothic Medium" w:asciiTheme="majorAscii" w:hAnsiTheme="majorAscii" w:eastAsiaTheme="majorAscii" w:cstheme="majorAscii"/>
+          <w:rFonts w:asciiTheme="majorHAnsi" w:eastAsiaTheme="majorEastAsia" w:hAnsiTheme="majorHAnsi" w:cstheme="majorBidi"/>
           <w:color w:val="auto"/>
           <w:sz w:val="30"/>
           <w:szCs w:val="30"/>
@@ -97,7 +87,7 @@
       </w:r>
       <w:r>
         <w:rPr>
-          <w:rFonts w:ascii="Franklin Gothic Medium" w:hAnsi="Franklin Gothic Medium" w:eastAsia="Franklin Gothic Medium" w:cs="Franklin Gothic Medium" w:asciiTheme="majorAscii" w:hAnsiTheme="majorAscii" w:eastAsiaTheme="majorAscii" w:cstheme="majorAscii"/>
+          <w:rFonts w:asciiTheme="majorHAnsi" w:eastAsiaTheme="majorEastAsia" w:hAnsiTheme="majorHAnsi" w:cstheme="majorBidi"/>
           <w:color w:val="auto"/>
           <w:sz w:val="30"/>
           <w:szCs w:val="30"/>
@@ -110,7 +100,7 @@
         <w:spacing w:before="360"/>
         <w:contextualSpacing/>
         <w:rPr>
-          <w:rFonts w:ascii="Franklin Gothic Medium" w:hAnsi="Franklin Gothic Medium" w:eastAsia="Franklin Gothic Medium" w:cs="Franklin Gothic Medium" w:asciiTheme="majorAscii" w:hAnsiTheme="majorAscii" w:eastAsiaTheme="majorAscii" w:cstheme="majorAscii"/>
+          <w:rFonts w:asciiTheme="majorHAnsi" w:eastAsiaTheme="majorEastAsia" w:hAnsiTheme="majorHAnsi" w:cstheme="majorBidi"/>
           <w:color w:val="auto"/>
           <w:sz w:val="30"/>
           <w:szCs w:val="30"/>
@@ -119,9 +109,9 @@
       </w:pPr>
       <w:r>
         <w:rPr>
-          <w:rFonts w:ascii="Franklin Gothic Medium" w:hAnsi="Franklin Gothic Medium" w:eastAsia="Franklin Gothic Medium" w:cs="Franklin Gothic Medium" w:asciiTheme="majorAscii" w:hAnsiTheme="majorAscii" w:eastAsiaTheme="majorAscii" w:cstheme="majorAscii"/>
-          <w:b w:val="1"/>
-          <w:bCs w:val="1"/>
+          <w:rFonts w:asciiTheme="majorHAnsi" w:eastAsiaTheme="majorEastAsia" w:hAnsiTheme="majorHAnsi" w:cstheme="majorBidi"/>
+          <w:b/>
+          <w:bCs/>
           <w:color w:val="auto"/>
           <w:sz w:val="30"/>
           <w:szCs w:val="30"/>
@@ -131,7 +121,7 @@
       </w:r>
       <w:r>
         <w:rPr>
-          <w:rFonts w:ascii="Franklin Gothic Medium" w:hAnsi="Franklin Gothic Medium" w:eastAsia="Franklin Gothic Medium" w:cs="Franklin Gothic Medium" w:asciiTheme="majorAscii" w:hAnsiTheme="majorAscii" w:eastAsiaTheme="majorAscii" w:cstheme="majorAscii"/>
+          <w:rFonts w:asciiTheme="majorHAnsi" w:eastAsiaTheme="majorEastAsia" w:hAnsiTheme="majorHAnsi" w:cstheme="majorBidi"/>
           <w:color w:val="auto"/>
           <w:sz w:val="30"/>
           <w:szCs w:val="30"/>
@@ -141,233 +131,211 @@
       </w:r>
       <w:r>
         <w:rPr>
-          <w:rFonts w:ascii="Franklin Gothic Medium" w:hAnsi="Franklin Gothic Medium" w:eastAsia="Franklin Gothic Medium" w:cs="Franklin Gothic Medium" w:asciiTheme="majorAscii" w:hAnsiTheme="majorAscii" w:eastAsiaTheme="majorAscii" w:cstheme="majorAscii"/>
+          <w:rFonts w:asciiTheme="majorHAnsi" w:eastAsiaTheme="majorEastAsia" w:hAnsiTheme="majorHAnsi" w:cstheme="majorBidi"/>
           <w:color w:val="auto"/>
           <w:sz w:val="30"/>
           <w:szCs w:val="30"/>
           <w:lang w:bidi="de-DE"/>
         </w:rPr>
-        <w:t xml:space="preserve">Lennart Dreier, Patrick </w:t>
-      </w:r>
-      <w:r>
-        <w:rPr>
-          <w:rFonts w:ascii="Franklin Gothic Medium" w:hAnsi="Franklin Gothic Medium" w:eastAsia="Franklin Gothic Medium" w:cs="Franklin Gothic Medium" w:asciiTheme="majorAscii" w:hAnsiTheme="majorAscii" w:eastAsiaTheme="majorAscii" w:cstheme="majorAscii"/>
+        <w:t>Lennart Dreier, Patrick Jenkner, Jörn Hiller, Jascha Mundt</w:t>
+      </w:r>
+    </w:p>
+    <w:p>
+      <w:pPr>
+        <w:spacing w:before="360"/>
+        <w:contextualSpacing/>
+        <w:rPr>
+          <w:rFonts w:asciiTheme="majorHAnsi" w:eastAsiaTheme="majorEastAsia" w:hAnsiTheme="majorHAnsi" w:cstheme="majorBidi"/>
           <w:color w:val="auto"/>
           <w:sz w:val="30"/>
           <w:szCs w:val="30"/>
           <w:lang w:bidi="de-DE"/>
         </w:rPr>
-        <w:t>Jenkner</w:t>
-      </w:r>
-      <w:r>
-        <w:rPr>
-          <w:rFonts w:ascii="Franklin Gothic Medium" w:hAnsi="Franklin Gothic Medium" w:eastAsia="Franklin Gothic Medium" w:cs="Franklin Gothic Medium" w:asciiTheme="majorAscii" w:hAnsiTheme="majorAscii" w:eastAsiaTheme="majorAscii" w:cstheme="majorAscii"/>
+      </w:pPr>
+      <w:r>
+        <w:rPr>
+          <w:rFonts w:asciiTheme="majorHAnsi" w:eastAsiaTheme="majorEastAsia" w:hAnsiTheme="majorHAnsi" w:cstheme="majorBidi"/>
+          <w:b/>
+          <w:bCs/>
           <w:color w:val="auto"/>
           <w:sz w:val="30"/>
           <w:szCs w:val="30"/>
           <w:lang w:bidi="de-DE"/>
         </w:rPr>
-        <w:t>, Jörn Hiller, Jascha Mundt</w:t>
-      </w:r>
-    </w:p>
-    <w:p w14:noSpellErr="1">
-      <w:pPr>
-        <w:spacing w:before="360"/>
-        <w:contextualSpacing/>
-        <w:rPr>
-          <w:rFonts w:ascii="Franklin Gothic Medium" w:hAnsi="Franklin Gothic Medium" w:eastAsia="Franklin Gothic Medium" w:cs="Franklin Gothic Medium" w:asciiTheme="majorAscii" w:hAnsiTheme="majorAscii" w:eastAsiaTheme="majorAscii" w:cstheme="majorAscii"/>
+        <w:t>Gruppenmitglieder anwesend</w:t>
+      </w:r>
+      <w:r>
+        <w:rPr>
+          <w:rFonts w:asciiTheme="majorHAnsi" w:eastAsiaTheme="majorEastAsia" w:hAnsiTheme="majorHAnsi" w:cstheme="majorBidi"/>
           <w:color w:val="auto"/>
           <w:sz w:val="30"/>
           <w:szCs w:val="30"/>
           <w:lang w:bidi="de-DE"/>
         </w:rPr>
-      </w:pPr>
-      <w:r>
-        <w:rPr>
-          <w:rFonts w:ascii="Franklin Gothic Medium" w:hAnsi="Franklin Gothic Medium" w:eastAsia="Franklin Gothic Medium" w:cs="Franklin Gothic Medium" w:asciiTheme="majorAscii" w:hAnsiTheme="majorAscii" w:eastAsiaTheme="majorAscii" w:cstheme="majorAscii"/>
-          <w:b w:val="1"/>
-          <w:bCs w:val="1"/>
+        <w:t xml:space="preserve">: </w:t>
+      </w:r>
+      <w:r>
+        <w:rPr>
+          <w:rFonts w:asciiTheme="majorHAnsi" w:eastAsiaTheme="majorEastAsia" w:hAnsiTheme="majorHAnsi" w:cstheme="majorBidi"/>
           <w:color w:val="auto"/>
           <w:sz w:val="30"/>
           <w:szCs w:val="30"/>
           <w:lang w:bidi="de-DE"/>
         </w:rPr>
-        <w:t>Gruppenmitglieder anwesend</w:t>
-      </w:r>
-      <w:r>
-        <w:rPr>
-          <w:rFonts w:ascii="Franklin Gothic Medium" w:hAnsi="Franklin Gothic Medium" w:eastAsia="Franklin Gothic Medium" w:cs="Franklin Gothic Medium" w:asciiTheme="majorAscii" w:hAnsiTheme="majorAscii" w:eastAsiaTheme="majorAscii" w:cstheme="majorAscii"/>
+        <w:t>alle</w:t>
+      </w:r>
+    </w:p>
+    <w:p>
+      <w:pPr>
+        <w:spacing w:before="360"/>
+        <w:contextualSpacing/>
+        <w:rPr>
+          <w:rFonts w:asciiTheme="majorHAnsi" w:eastAsiaTheme="majorEastAsia" w:hAnsiTheme="majorHAnsi" w:cstheme="majorBidi"/>
+          <w:color w:val="auto"/>
+          <w:sz w:val="30"/>
+          <w:szCs w:val="30"/>
+        </w:rPr>
+      </w:pPr>
+      <w:r>
+        <w:rPr>
+          <w:rFonts w:asciiTheme="majorHAnsi" w:eastAsiaTheme="majorEastAsia" w:hAnsiTheme="majorHAnsi" w:cstheme="majorBidi"/>
+          <w:b/>
+          <w:bCs/>
           <w:color w:val="auto"/>
           <w:sz w:val="30"/>
           <w:szCs w:val="30"/>
           <w:lang w:bidi="de-DE"/>
         </w:rPr>
-        <w:t xml:space="preserve">: </w:t>
-      </w:r>
-      <w:r>
-        <w:rPr>
-          <w:rFonts w:ascii="Franklin Gothic Medium" w:hAnsi="Franklin Gothic Medium" w:eastAsia="Franklin Gothic Medium" w:cs="Franklin Gothic Medium" w:asciiTheme="majorAscii" w:hAnsiTheme="majorAscii" w:eastAsiaTheme="majorAscii" w:cstheme="majorAscii"/>
+        <w:t>Protokollführer</w:t>
+      </w:r>
+      <w:r>
+        <w:rPr>
+          <w:rFonts w:asciiTheme="majorHAnsi" w:eastAsiaTheme="majorEastAsia" w:hAnsiTheme="majorHAnsi" w:cstheme="majorBidi"/>
           <w:color w:val="auto"/>
           <w:sz w:val="30"/>
           <w:szCs w:val="30"/>
           <w:lang w:bidi="de-DE"/>
         </w:rPr>
-        <w:t>alle</w:t>
-      </w:r>
-    </w:p>
-    <w:p w14:noSpellErr="1">
-      <w:pPr>
-        <w:spacing w:before="360"/>
-        <w:contextualSpacing/>
-        <w:rPr>
-          <w:rFonts w:ascii="Franklin Gothic Medium" w:hAnsi="Franklin Gothic Medium" w:eastAsia="Franklin Gothic Medium" w:cs="Franklin Gothic Medium" w:asciiTheme="majorAscii" w:hAnsiTheme="majorAscii" w:eastAsiaTheme="majorAscii" w:cstheme="majorAscii"/>
-          <w:color w:val="auto"/>
-          <w:sz w:val="30"/>
-          <w:szCs w:val="30"/>
-        </w:rPr>
-      </w:pPr>
-      <w:r>
-        <w:rPr>
-          <w:rFonts w:ascii="Franklin Gothic Medium" w:hAnsi="Franklin Gothic Medium" w:eastAsia="Franklin Gothic Medium" w:cs="Franklin Gothic Medium" w:asciiTheme="majorAscii" w:hAnsiTheme="majorAscii" w:eastAsiaTheme="majorAscii" w:cstheme="majorAscii"/>
-          <w:b w:val="1"/>
-          <w:bCs w:val="1"/>
+        <w:t xml:space="preserve">: </w:t>
+      </w:r>
+      <w:r>
+        <w:rPr>
+          <w:rFonts w:asciiTheme="majorHAnsi" w:eastAsiaTheme="majorEastAsia" w:hAnsiTheme="majorHAnsi" w:cstheme="majorBidi"/>
           <w:color w:val="auto"/>
           <w:sz w:val="30"/>
           <w:szCs w:val="30"/>
           <w:lang w:bidi="de-DE"/>
         </w:rPr>
-        <w:t>Protokollführer</w:t>
-      </w:r>
-      <w:r>
-        <w:rPr>
-          <w:rFonts w:ascii="Franklin Gothic Medium" w:hAnsi="Franklin Gothic Medium" w:eastAsia="Franklin Gothic Medium" w:cs="Franklin Gothic Medium" w:asciiTheme="majorAscii" w:hAnsiTheme="majorAscii" w:eastAsiaTheme="majorAscii" w:cstheme="majorAscii"/>
+        <w:t>Lennart Dreier</w:t>
+      </w:r>
+    </w:p>
+    <w:p>
+      <w:pPr>
+        <w:spacing w:before="360"/>
+        <w:contextualSpacing/>
+        <w:rPr>
+          <w:rFonts w:asciiTheme="majorHAnsi" w:eastAsiaTheme="majorEastAsia" w:hAnsiTheme="majorHAnsi" w:cstheme="majorBidi"/>
           <w:color w:val="auto"/>
           <w:sz w:val="30"/>
           <w:szCs w:val="30"/>
-          <w:lang w:bidi="de-DE"/>
-        </w:rPr>
-        <w:t xml:space="preserve">: </w:t>
-      </w:r>
-      <w:r>
-        <w:rPr>
-          <w:rFonts w:ascii="Franklin Gothic Medium" w:hAnsi="Franklin Gothic Medium" w:eastAsia="Franklin Gothic Medium" w:cs="Franklin Gothic Medium" w:asciiTheme="majorAscii" w:hAnsiTheme="majorAscii" w:eastAsiaTheme="majorAscii" w:cstheme="majorAscii"/>
+        </w:rPr>
+      </w:pPr>
+    </w:p>
+    <w:p>
+      <w:pPr>
+        <w:spacing w:before="360"/>
+        <w:contextualSpacing/>
+        <w:rPr>
+          <w:rFonts w:asciiTheme="majorHAnsi" w:eastAsiaTheme="majorEastAsia" w:hAnsiTheme="majorHAnsi" w:cstheme="majorBidi"/>
           <w:color w:val="auto"/>
           <w:sz w:val="30"/>
           <w:szCs w:val="30"/>
-          <w:lang w:bidi="de-DE"/>
-        </w:rPr>
-        <w:t>Lennart Dreier</w:t>
-      </w:r>
-    </w:p>
-    <w:p w14:noSpellErr="1">
-      <w:pPr>
-        <w:spacing w:before="360"/>
-        <w:contextualSpacing/>
-        <w:rPr>
-          <w:rFonts w:ascii="Franklin Gothic Medium" w:hAnsi="Franklin Gothic Medium" w:eastAsia="Franklin Gothic Medium" w:cs="Franklin Gothic Medium" w:asciiTheme="majorAscii" w:hAnsiTheme="majorAscii" w:eastAsiaTheme="majorAscii" w:cstheme="majorAscii"/>
-          <w:color w:val="auto"/>
-          <w:sz w:val="30"/>
-          <w:szCs w:val="30"/>
-        </w:rPr>
-      </w:pPr>
-    </w:p>
-    <w:p w14:noSpellErr="1">
-      <w:pPr>
-        <w:spacing w:before="360"/>
-        <w:contextualSpacing/>
-        <w:rPr>
-          <w:rFonts w:ascii="Franklin Gothic Medium" w:hAnsi="Franklin Gothic Medium" w:eastAsia="Franklin Gothic Medium" w:cs="Franklin Gothic Medium" w:asciiTheme="majorAscii" w:hAnsiTheme="majorAscii" w:eastAsiaTheme="majorAscii" w:cstheme="majorAscii"/>
-          <w:color w:val="auto"/>
-          <w:sz w:val="30"/>
-          <w:szCs w:val="30"/>
-        </w:rPr>
-      </w:pPr>
-    </w:p>
-    <w:p w14:noSpellErr="1">
+        </w:rPr>
+      </w:pPr>
+    </w:p>
+    <w:p>
       <w:pPr>
         <w:pStyle w:val="Heading1"/>
-        <w:rPr>
-          <w:rFonts w:ascii="Franklin Gothic Medium" w:hAnsi="Franklin Gothic Medium" w:eastAsia="Franklin Gothic Medium" w:cs="Franklin Gothic Medium" w:asciiTheme="majorAscii" w:hAnsiTheme="majorAscii" w:eastAsiaTheme="majorAscii" w:cstheme="majorAscii"/>
-        </w:rPr>
-      </w:pPr>
-      <w:r>
-        <w:rPr>
-          <w:rFonts w:ascii="Franklin Gothic Medium" w:hAnsi="Franklin Gothic Medium" w:eastAsia="Franklin Gothic Medium" w:cs="Franklin Gothic Medium" w:asciiTheme="majorAscii" w:hAnsiTheme="majorAscii" w:eastAsiaTheme="majorAscii" w:cstheme="majorAscii"/>
-        </w:rPr>
+      </w:pPr>
+      <w:r>
         <w:t>Was wurde seit dem letzten Gespräch geschafft?</w:t>
       </w:r>
     </w:p>
     <w:p>
       <w:pPr>
         <w:rPr>
-          <w:rFonts w:ascii="Franklin Gothic Medium" w:hAnsi="Franklin Gothic Medium" w:eastAsia="Franklin Gothic Medium" w:cs="Franklin Gothic Medium" w:asciiTheme="majorAscii" w:hAnsiTheme="majorAscii" w:eastAsiaTheme="majorAscii" w:cstheme="majorAscii"/>
-        </w:rPr>
-      </w:pPr>
-      <w:r>
-        <w:rPr>
-          <w:rFonts w:ascii="Franklin Gothic Medium" w:hAnsi="Franklin Gothic Medium" w:eastAsia="Franklin Gothic Medium" w:cs="Franklin Gothic Medium" w:asciiTheme="majorAscii" w:hAnsiTheme="majorAscii" w:eastAsiaTheme="majorAscii" w:cstheme="majorAscii"/>
-          <w:b w:val="1"/>
-          <w:bCs w:val="1"/>
+          <w:rFonts w:asciiTheme="majorHAnsi" w:eastAsiaTheme="majorEastAsia" w:hAnsiTheme="majorHAnsi" w:cstheme="majorBidi"/>
+        </w:rPr>
+      </w:pPr>
+      <w:r>
+        <w:rPr>
+          <w:rFonts w:asciiTheme="majorHAnsi" w:eastAsiaTheme="majorEastAsia" w:hAnsiTheme="majorHAnsi" w:cstheme="majorBidi"/>
+          <w:b/>
+          <w:bCs/>
         </w:rPr>
         <w:t>Aufgabe 1:</w:t>
       </w:r>
       <w:r>
         <w:rPr>
-          <w:rFonts w:ascii="Franklin Gothic Medium" w:hAnsi="Franklin Gothic Medium" w:eastAsia="Franklin Gothic Medium" w:cs="Franklin Gothic Medium" w:asciiTheme="majorAscii" w:hAnsiTheme="majorAscii" w:eastAsiaTheme="majorAscii" w:cstheme="majorAscii"/>
+          <w:rFonts w:asciiTheme="majorHAnsi" w:eastAsiaTheme="majorEastAsia" w:hAnsiTheme="majorHAnsi" w:cstheme="majorBidi"/>
         </w:rPr>
         <w:t xml:space="preserve"> </w:t>
       </w:r>
       <w:r>
         <w:rPr>
-          <w:rFonts w:ascii="Franklin Gothic Medium" w:hAnsi="Franklin Gothic Medium" w:eastAsia="Franklin Gothic Medium" w:cs="Franklin Gothic Medium" w:asciiTheme="majorAscii" w:hAnsiTheme="majorAscii" w:eastAsiaTheme="majorAscii" w:cstheme="majorAscii"/>
+          <w:rFonts w:asciiTheme="majorHAnsi" w:eastAsiaTheme="majorEastAsia" w:hAnsiTheme="majorHAnsi" w:cstheme="majorBidi"/>
         </w:rPr>
         <w:t xml:space="preserve">Wir haben die Aufgabe in Arbeitsteilung über </w:t>
       </w:r>
-      <w:r>
-        <w:rPr>
-          <w:rFonts w:ascii="Franklin Gothic Medium" w:hAnsi="Franklin Gothic Medium" w:eastAsia="Franklin Gothic Medium" w:cs="Franklin Gothic Medium" w:asciiTheme="majorAscii" w:hAnsiTheme="majorAscii" w:eastAsiaTheme="majorAscii" w:cstheme="majorAscii"/>
+      <w:proofErr w:type="spellStart"/>
+      <w:r>
+        <w:rPr>
+          <w:rFonts w:asciiTheme="majorHAnsi" w:eastAsiaTheme="majorEastAsia" w:hAnsiTheme="majorHAnsi" w:cstheme="majorBidi"/>
         </w:rPr>
         <w:t>GitLab</w:t>
       </w:r>
-      <w:r>
-        <w:rPr>
-          <w:rFonts w:ascii="Franklin Gothic Medium" w:hAnsi="Franklin Gothic Medium" w:eastAsia="Franklin Gothic Medium" w:cs="Franklin Gothic Medium" w:asciiTheme="majorAscii" w:hAnsiTheme="majorAscii" w:eastAsiaTheme="majorAscii" w:cstheme="majorAscii"/>
+      <w:proofErr w:type="spellEnd"/>
+      <w:r>
+        <w:rPr>
+          <w:rFonts w:asciiTheme="majorHAnsi" w:eastAsiaTheme="majorEastAsia" w:hAnsiTheme="majorHAnsi" w:cstheme="majorBidi"/>
         </w:rPr>
         <w:t xml:space="preserve"> bearbeitet: Nach einer kurzen gemeinsamen</w:t>
       </w:r>
       <w:r>
         <w:rPr>
-          <w:rFonts w:ascii="Franklin Gothic Medium" w:hAnsi="Franklin Gothic Medium" w:eastAsia="Franklin Gothic Medium" w:cs="Franklin Gothic Medium" w:asciiTheme="majorAscii" w:hAnsiTheme="majorAscii" w:eastAsiaTheme="majorAscii" w:cstheme="majorAscii"/>
+          <w:rFonts w:asciiTheme="majorHAnsi" w:eastAsiaTheme="majorEastAsia" w:hAnsiTheme="majorHAnsi" w:cstheme="majorBidi"/>
         </w:rPr>
         <w:t xml:space="preserve"> Besprechung haben </w:t>
       </w:r>
       <w:r>
         <w:rPr>
-          <w:rFonts w:ascii="Franklin Gothic Medium" w:hAnsi="Franklin Gothic Medium" w:eastAsia="Franklin Gothic Medium" w:cs="Franklin Gothic Medium" w:asciiTheme="majorAscii" w:hAnsiTheme="majorAscii" w:eastAsiaTheme="majorAscii" w:cstheme="majorAscii"/>
+          <w:rFonts w:asciiTheme="majorHAnsi" w:eastAsiaTheme="majorEastAsia" w:hAnsiTheme="majorHAnsi" w:cstheme="majorBidi"/>
         </w:rPr>
         <w:t xml:space="preserve">Lennart, Jascha und Jörn </w:t>
       </w:r>
       <w:r>
         <w:rPr>
-          <w:rFonts w:ascii="Franklin Gothic Medium" w:hAnsi="Franklin Gothic Medium" w:eastAsia="Franklin Gothic Medium" w:cs="Franklin Gothic Medium" w:asciiTheme="majorAscii" w:hAnsiTheme="majorAscii" w:eastAsiaTheme="majorAscii" w:cstheme="majorAscii"/>
+          <w:rFonts w:asciiTheme="majorHAnsi" w:eastAsiaTheme="majorEastAsia" w:hAnsiTheme="majorHAnsi" w:cstheme="majorBidi"/>
         </w:rPr>
         <w:t xml:space="preserve">jeweils für eine der Klassen die Statements implementiert; und Patrick hat </w:t>
       </w:r>
       <w:r>
         <w:rPr>
-          <w:rFonts w:ascii="Franklin Gothic Medium" w:hAnsi="Franklin Gothic Medium" w:eastAsia="Franklin Gothic Medium" w:cs="Franklin Gothic Medium" w:asciiTheme="majorAscii" w:hAnsiTheme="majorAscii" w:eastAsiaTheme="majorAscii" w:cstheme="majorAscii"/>
+          <w:rFonts w:asciiTheme="majorHAnsi" w:eastAsiaTheme="majorEastAsia" w:hAnsiTheme="majorHAnsi" w:cstheme="majorBidi"/>
         </w:rPr>
         <w:t xml:space="preserve">sie überprüft, reviewt &amp; </w:t>
       </w:r>
-      <w:r>
-        <w:rPr>
-          <w:rFonts w:ascii="Franklin Gothic Medium" w:hAnsi="Franklin Gothic Medium" w:eastAsia="Franklin Gothic Medium" w:cs="Franklin Gothic Medium" w:asciiTheme="majorAscii" w:hAnsiTheme="majorAscii" w:eastAsiaTheme="majorAscii" w:cstheme="majorAscii"/>
+      <w:proofErr w:type="spellStart"/>
+      <w:r>
+        <w:rPr>
+          <w:rFonts w:asciiTheme="majorHAnsi" w:eastAsiaTheme="majorEastAsia" w:hAnsiTheme="majorHAnsi" w:cstheme="majorBidi"/>
         </w:rPr>
         <w:t>gemerged</w:t>
       </w:r>
-      <w:r>
-        <w:rPr>
-          <w:rFonts w:ascii="Franklin Gothic Medium" w:hAnsi="Franklin Gothic Medium" w:eastAsia="Franklin Gothic Medium" w:cs="Franklin Gothic Medium" w:asciiTheme="majorAscii" w:hAnsiTheme="majorAscii" w:eastAsiaTheme="majorAscii" w:cstheme="majorAscii"/>
+      <w:proofErr w:type="spellEnd"/>
+      <w:r>
+        <w:rPr>
+          <w:rFonts w:asciiTheme="majorHAnsi" w:eastAsiaTheme="majorEastAsia" w:hAnsiTheme="majorHAnsi" w:cstheme="majorBidi"/>
         </w:rPr>
         <w:t>.</w:t>
       </w:r>
@@ -375,104 +343,110 @@
     <w:p>
       <w:pPr>
         <w:rPr>
-          <w:rFonts w:ascii="Franklin Gothic Medium" w:hAnsi="Franklin Gothic Medium" w:eastAsia="Franklin Gothic Medium" w:cs="Franklin Gothic Medium" w:asciiTheme="majorAscii" w:hAnsiTheme="majorAscii" w:eastAsiaTheme="majorAscii" w:cstheme="majorAscii"/>
-        </w:rPr>
-      </w:pPr>
-      <w:r>
-        <w:rPr>
-          <w:rFonts w:ascii="Franklin Gothic Medium" w:hAnsi="Franklin Gothic Medium" w:eastAsia="Franklin Gothic Medium" w:cs="Franklin Gothic Medium" w:asciiTheme="majorAscii" w:hAnsiTheme="majorAscii" w:eastAsiaTheme="majorAscii" w:cstheme="majorAscii"/>
-          <w:b w:val="1"/>
-          <w:bCs w:val="1"/>
+          <w:rFonts w:asciiTheme="majorHAnsi" w:eastAsiaTheme="majorEastAsia" w:hAnsiTheme="majorHAnsi" w:cstheme="majorBidi"/>
+        </w:rPr>
+      </w:pPr>
+      <w:r>
+        <w:rPr>
+          <w:rFonts w:asciiTheme="majorHAnsi" w:eastAsiaTheme="majorEastAsia" w:hAnsiTheme="majorHAnsi" w:cstheme="majorBidi"/>
+          <w:b/>
+          <w:bCs/>
         </w:rPr>
         <w:t>Aufgabe 2:</w:t>
       </w:r>
       <w:r>
         <w:rPr>
-          <w:rFonts w:ascii="Franklin Gothic Medium" w:hAnsi="Franklin Gothic Medium" w:eastAsia="Franklin Gothic Medium" w:cs="Franklin Gothic Medium" w:asciiTheme="majorAscii" w:hAnsiTheme="majorAscii" w:eastAsiaTheme="majorAscii" w:cstheme="majorAscii"/>
+          <w:rFonts w:asciiTheme="majorHAnsi" w:eastAsiaTheme="majorEastAsia" w:hAnsiTheme="majorHAnsi" w:cstheme="majorBidi"/>
         </w:rPr>
         <w:t xml:space="preserve"> Die </w:t>
       </w:r>
-      <w:r>
-        <w:rPr>
-          <w:rFonts w:ascii="Franklin Gothic Medium" w:hAnsi="Franklin Gothic Medium" w:eastAsia="Franklin Gothic Medium" w:cs="Franklin Gothic Medium" w:asciiTheme="majorAscii" w:hAnsiTheme="majorAscii" w:eastAsiaTheme="majorAscii" w:cstheme="majorAscii"/>
+      <w:proofErr w:type="spellStart"/>
+      <w:r>
+        <w:rPr>
+          <w:rFonts w:asciiTheme="majorHAnsi" w:eastAsiaTheme="majorEastAsia" w:hAnsiTheme="majorHAnsi" w:cstheme="majorBidi"/>
         </w:rPr>
         <w:t>setEntity</w:t>
       </w:r>
-      <w:r>
-        <w:rPr>
-          <w:rFonts w:ascii="Franklin Gothic Medium" w:hAnsi="Franklin Gothic Medium" w:eastAsia="Franklin Gothic Medium" w:cs="Franklin Gothic Medium" w:asciiTheme="majorAscii" w:hAnsiTheme="majorAscii" w:eastAsiaTheme="majorAscii" w:cstheme="majorAscii"/>
+      <w:proofErr w:type="spellEnd"/>
+      <w:r>
+        <w:rPr>
+          <w:rFonts w:asciiTheme="majorHAnsi" w:eastAsiaTheme="majorEastAsia" w:hAnsiTheme="majorHAnsi" w:cstheme="majorBidi"/>
         </w:rPr>
         <w:t xml:space="preserve"> Methoden wurden für die Klassen </w:t>
       </w:r>
-      <w:r>
-        <w:rPr>
-          <w:rFonts w:ascii="Franklin Gothic Medium" w:hAnsi="Franklin Gothic Medium" w:eastAsia="Franklin Gothic Medium" w:cs="Franklin Gothic Medium" w:asciiTheme="majorAscii" w:hAnsiTheme="majorAscii" w:eastAsiaTheme="majorAscii" w:cstheme="majorAscii"/>
+      <w:proofErr w:type="spellStart"/>
+      <w:r>
+        <w:rPr>
+          <w:rFonts w:asciiTheme="majorHAnsi" w:eastAsiaTheme="majorEastAsia" w:hAnsiTheme="majorHAnsi" w:cstheme="majorBidi"/>
         </w:rPr>
         <w:t>Priority</w:t>
       </w:r>
-      <w:r>
-        <w:rPr>
-          <w:rFonts w:ascii="Franklin Gothic Medium" w:hAnsi="Franklin Gothic Medium" w:eastAsia="Franklin Gothic Medium" w:cs="Franklin Gothic Medium" w:asciiTheme="majorAscii" w:hAnsiTheme="majorAscii" w:eastAsiaTheme="majorAscii" w:cstheme="majorAscii"/>
+      <w:proofErr w:type="spellEnd"/>
+      <w:r>
+        <w:rPr>
+          <w:rFonts w:asciiTheme="majorHAnsi" w:eastAsiaTheme="majorEastAsia" w:hAnsiTheme="majorHAnsi" w:cstheme="majorBidi"/>
         </w:rPr>
         <w:t xml:space="preserve"> und Project</w:t>
       </w:r>
       <w:r>
         <w:rPr>
-          <w:rFonts w:ascii="Franklin Gothic Medium" w:hAnsi="Franklin Gothic Medium" w:eastAsia="Franklin Gothic Medium" w:cs="Franklin Gothic Medium" w:asciiTheme="majorAscii" w:hAnsiTheme="majorAscii" w:eastAsiaTheme="majorAscii" w:cstheme="majorAscii"/>
+          <w:rFonts w:asciiTheme="majorHAnsi" w:eastAsiaTheme="majorEastAsia" w:hAnsiTheme="majorHAnsi" w:cstheme="majorBidi"/>
         </w:rPr>
         <w:t xml:space="preserve"> schnell</w:t>
       </w:r>
       <w:r>
         <w:rPr>
-          <w:rFonts w:ascii="Franklin Gothic Medium" w:hAnsi="Franklin Gothic Medium" w:eastAsia="Franklin Gothic Medium" w:cs="Franklin Gothic Medium" w:asciiTheme="majorAscii" w:hAnsiTheme="majorAscii" w:eastAsiaTheme="majorAscii" w:cstheme="majorAscii"/>
+          <w:rFonts w:asciiTheme="majorHAnsi" w:eastAsiaTheme="majorEastAsia" w:hAnsiTheme="majorHAnsi" w:cstheme="majorBidi"/>
         </w:rPr>
         <w:t xml:space="preserve"> implementiert. </w:t>
       </w:r>
       <w:r>
         <w:rPr>
-          <w:rFonts w:ascii="Franklin Gothic Medium" w:hAnsi="Franklin Gothic Medium" w:eastAsia="Franklin Gothic Medium" w:cs="Franklin Gothic Medium" w:asciiTheme="majorAscii" w:hAnsiTheme="majorAscii" w:eastAsiaTheme="majorAscii" w:cstheme="majorAscii"/>
+          <w:rFonts w:asciiTheme="majorHAnsi" w:eastAsiaTheme="majorEastAsia" w:hAnsiTheme="majorHAnsi" w:cstheme="majorBidi"/>
         </w:rPr>
         <w:t>Für die</w:t>
       </w:r>
       <w:r>
         <w:rPr>
-          <w:rFonts w:ascii="Franklin Gothic Medium" w:hAnsi="Franklin Gothic Medium" w:eastAsia="Franklin Gothic Medium" w:cs="Franklin Gothic Medium" w:asciiTheme="majorAscii" w:hAnsiTheme="majorAscii" w:eastAsiaTheme="majorAscii" w:cstheme="majorAscii"/>
+          <w:rFonts w:asciiTheme="majorHAnsi" w:eastAsiaTheme="majorEastAsia" w:hAnsiTheme="majorHAnsi" w:cstheme="majorBidi"/>
         </w:rPr>
         <w:t xml:space="preserve"> Task</w:t>
       </w:r>
       <w:r>
         <w:rPr>
-          <w:rFonts w:ascii="Franklin Gothic Medium" w:hAnsi="Franklin Gothic Medium" w:eastAsia="Franklin Gothic Medium" w:cs="Franklin Gothic Medium" w:asciiTheme="majorAscii" w:hAnsiTheme="majorAscii" w:eastAsiaTheme="majorAscii" w:cstheme="majorAscii"/>
+          <w:rFonts w:asciiTheme="majorHAnsi" w:eastAsiaTheme="majorEastAsia" w:hAnsiTheme="majorHAnsi" w:cstheme="majorBidi"/>
         </w:rPr>
         <w:t>-</w:t>
       </w:r>
       <w:r>
         <w:rPr>
-          <w:rFonts w:ascii="Franklin Gothic Medium" w:hAnsi="Franklin Gothic Medium" w:eastAsia="Franklin Gothic Medium" w:cs="Franklin Gothic Medium" w:asciiTheme="majorAscii" w:hAnsiTheme="majorAscii" w:eastAsiaTheme="majorAscii" w:cstheme="majorAscii"/>
+          <w:rFonts w:asciiTheme="majorHAnsi" w:eastAsiaTheme="majorEastAsia" w:hAnsiTheme="majorHAnsi" w:cstheme="majorBidi"/>
         </w:rPr>
         <w:t>Klasse</w:t>
       </w:r>
       <w:r>
         <w:rPr>
-          <w:rFonts w:ascii="Franklin Gothic Medium" w:hAnsi="Franklin Gothic Medium" w:eastAsia="Franklin Gothic Medium" w:cs="Franklin Gothic Medium" w:asciiTheme="majorAscii" w:hAnsiTheme="majorAscii" w:eastAsiaTheme="majorAscii" w:cstheme="majorAscii"/>
+          <w:rFonts w:asciiTheme="majorHAnsi" w:eastAsiaTheme="majorEastAsia" w:hAnsiTheme="majorHAnsi" w:cstheme="majorBidi"/>
         </w:rPr>
         <w:t xml:space="preserve"> haben wir länger gebraucht, da </w:t>
       </w:r>
       <w:r>
         <w:rPr>
-          <w:rFonts w:ascii="Franklin Gothic Medium" w:hAnsi="Franklin Gothic Medium" w:eastAsia="Franklin Gothic Medium" w:cs="Franklin Gothic Medium" w:asciiTheme="majorAscii" w:hAnsiTheme="majorAscii" w:eastAsiaTheme="majorAscii" w:cstheme="majorAscii"/>
+          <w:rFonts w:asciiTheme="majorHAnsi" w:eastAsiaTheme="majorEastAsia" w:hAnsiTheme="majorHAnsi" w:cstheme="majorBidi"/>
         </w:rPr>
         <w:t xml:space="preserve">die Erzeugung und Verknüpfung von Project und </w:t>
       </w:r>
-      <w:r>
-        <w:rPr>
-          <w:rFonts w:ascii="Franklin Gothic Medium" w:hAnsi="Franklin Gothic Medium" w:eastAsia="Franklin Gothic Medium" w:cs="Franklin Gothic Medium" w:asciiTheme="majorAscii" w:hAnsiTheme="majorAscii" w:eastAsiaTheme="majorAscii" w:cstheme="majorAscii"/>
+      <w:proofErr w:type="spellStart"/>
+      <w:r>
+        <w:rPr>
+          <w:rFonts w:asciiTheme="majorHAnsi" w:eastAsiaTheme="majorEastAsia" w:hAnsiTheme="majorHAnsi" w:cstheme="majorBidi"/>
         </w:rPr>
         <w:t>Priority</w:t>
       </w:r>
-      <w:r>
-        <w:rPr>
-          <w:rFonts w:ascii="Franklin Gothic Medium" w:hAnsi="Franklin Gothic Medium" w:eastAsia="Franklin Gothic Medium" w:cs="Franklin Gothic Medium" w:asciiTheme="majorAscii" w:hAnsiTheme="majorAscii" w:eastAsiaTheme="majorAscii" w:cstheme="majorAscii"/>
+      <w:proofErr w:type="spellEnd"/>
+      <w:r>
+        <w:rPr>
+          <w:rFonts w:asciiTheme="majorHAnsi" w:eastAsiaTheme="majorEastAsia" w:hAnsiTheme="majorHAnsi" w:cstheme="majorBidi"/>
         </w:rPr>
         <w:t xml:space="preserve"> umständlich war.</w:t>
       </w:r>
@@ -480,1072 +454,1077 @@
     <w:p>
       <w:pPr>
         <w:rPr>
-          <w:rFonts w:ascii="Franklin Gothic Medium" w:hAnsi="Franklin Gothic Medium" w:eastAsia="Franklin Gothic Medium" w:cs="Franklin Gothic Medium" w:asciiTheme="majorAscii" w:hAnsiTheme="majorAscii" w:eastAsiaTheme="majorAscii" w:cstheme="majorAscii"/>
-        </w:rPr>
-      </w:pPr>
-      <w:r>
-        <w:rPr>
-          <w:rFonts w:ascii="Franklin Gothic Medium" w:hAnsi="Franklin Gothic Medium" w:eastAsia="Franklin Gothic Medium" w:cs="Franklin Gothic Medium" w:asciiTheme="majorAscii" w:hAnsiTheme="majorAscii" w:eastAsiaTheme="majorAscii" w:cstheme="majorAscii"/>
-          <w:b w:val="1"/>
-          <w:bCs w:val="1"/>
-        </w:rPr>
-        <w:t>Aufgabe 3</w:t>
-      </w:r>
-      <w:r>
-        <w:rPr>
-          <w:rFonts w:ascii="Franklin Gothic Medium" w:hAnsi="Franklin Gothic Medium" w:eastAsia="Franklin Gothic Medium" w:cs="Franklin Gothic Medium" w:asciiTheme="majorAscii" w:hAnsiTheme="majorAscii" w:eastAsiaTheme="majorAscii" w:cstheme="majorAscii"/>
-          <w:b w:val="1"/>
-          <w:bCs w:val="1"/>
+          <w:rFonts w:asciiTheme="majorHAnsi" w:eastAsiaTheme="majorEastAsia" w:hAnsiTheme="majorHAnsi" w:cstheme="majorBidi"/>
+        </w:rPr>
+      </w:pPr>
+      <w:r>
+        <w:rPr>
+          <w:rFonts w:asciiTheme="majorHAnsi" w:eastAsiaTheme="majorEastAsia" w:hAnsiTheme="majorHAnsi" w:cstheme="majorBidi"/>
+          <w:b/>
+          <w:bCs/>
+        </w:rPr>
+        <w:t xml:space="preserve">Aufgabe 3: </w:t>
+      </w:r>
+      <w:r>
+        <w:rPr>
+          <w:rFonts w:asciiTheme="majorHAnsi" w:eastAsiaTheme="majorEastAsia" w:hAnsiTheme="majorHAnsi" w:cstheme="majorBidi"/>
+        </w:rPr>
+        <w:t>Die Umwandlung zwisc</w:t>
+      </w:r>
+      <w:r>
+        <w:rPr>
+          <w:rFonts w:asciiTheme="majorHAnsi" w:eastAsiaTheme="majorEastAsia" w:hAnsiTheme="majorHAnsi" w:cstheme="majorBidi"/>
+        </w:rPr>
+        <w:t xml:space="preserve">hen JSON und Objekten wurde umgesetzt. Das </w:t>
+      </w:r>
+      <w:proofErr w:type="spellStart"/>
+      <w:r>
+        <w:rPr>
+          <w:rFonts w:asciiTheme="majorHAnsi" w:eastAsiaTheme="majorEastAsia" w:hAnsiTheme="majorHAnsi" w:cstheme="majorBidi"/>
+        </w:rPr>
+        <w:t>JSONObject</w:t>
+      </w:r>
+      <w:proofErr w:type="spellEnd"/>
+      <w:r>
+        <w:rPr>
+          <w:rFonts w:asciiTheme="majorHAnsi" w:eastAsiaTheme="majorEastAsia" w:hAnsiTheme="majorHAnsi" w:cstheme="majorBidi"/>
+        </w:rPr>
+        <w:t xml:space="preserve"> von Java war für uns neu, aber nach kurzer Einarbeitung </w:t>
+      </w:r>
+      <w:r>
+        <w:rPr>
+          <w:rFonts w:asciiTheme="majorHAnsi" w:eastAsiaTheme="majorEastAsia" w:hAnsiTheme="majorHAnsi" w:cstheme="majorBidi"/>
+        </w:rPr>
+        <w:t>konnten wir damit ohne Probleme arbeiten.</w:t>
+      </w:r>
+    </w:p>
+    <w:p>
+      <w:pPr>
+        <w:pStyle w:val="Heading1"/>
+      </w:pPr>
+      <w:r>
+        <w:t>An was arbeiten Sie gerade?</w:t>
+      </w:r>
+    </w:p>
+    <w:p>
+      <w:pPr>
+        <w:rPr>
+          <w:rFonts w:asciiTheme="majorHAnsi" w:eastAsiaTheme="majorEastAsia" w:hAnsiTheme="majorHAnsi" w:cstheme="majorBidi"/>
+        </w:rPr>
+      </w:pPr>
+      <w:r>
+        <w:rPr>
+          <w:rFonts w:asciiTheme="majorHAnsi" w:eastAsiaTheme="majorEastAsia" w:hAnsiTheme="majorHAnsi" w:cstheme="majorBidi"/>
+        </w:rPr>
+        <w:t xml:space="preserve">Einige unserer Methoden benötigen noch besseres </w:t>
+      </w:r>
+      <w:proofErr w:type="spellStart"/>
+      <w:r>
+        <w:rPr>
+          <w:rFonts w:asciiTheme="majorHAnsi" w:eastAsiaTheme="majorEastAsia" w:hAnsiTheme="majorHAnsi" w:cstheme="majorBidi"/>
+        </w:rPr>
+        <w:t>Exception</w:t>
+      </w:r>
+      <w:proofErr w:type="spellEnd"/>
+      <w:r>
+        <w:rPr>
+          <w:rFonts w:asciiTheme="majorHAnsi" w:eastAsiaTheme="majorEastAsia" w:hAnsiTheme="majorHAnsi" w:cstheme="majorBidi"/>
+        </w:rPr>
+        <w:t xml:space="preserve"> Handling</w:t>
+      </w:r>
+      <w:r>
+        <w:rPr>
+          <w:rFonts w:asciiTheme="majorHAnsi" w:eastAsiaTheme="majorEastAsia" w:hAnsiTheme="majorHAnsi" w:cstheme="majorBidi"/>
+        </w:rPr>
+        <w:t>: Statt</w:t>
+      </w:r>
+      <w:r>
+        <w:rPr>
+          <w:rFonts w:asciiTheme="majorHAnsi" w:eastAsiaTheme="majorEastAsia" w:hAnsiTheme="majorHAnsi" w:cstheme="majorBidi"/>
+        </w:rPr>
+        <w:t xml:space="preserve"> einem allgemeinen Catch wollen wir </w:t>
+      </w:r>
+      <w:r>
+        <w:rPr>
+          <w:rFonts w:asciiTheme="majorHAnsi" w:eastAsiaTheme="majorEastAsia" w:hAnsiTheme="majorHAnsi" w:cstheme="majorBidi"/>
+        </w:rPr>
+        <w:t xml:space="preserve">hilfreiche Fehlermeldungen für verschiedene Arten von </w:t>
+      </w:r>
+      <w:proofErr w:type="spellStart"/>
+      <w:r>
+        <w:rPr>
+          <w:rFonts w:asciiTheme="majorHAnsi" w:eastAsiaTheme="majorEastAsia" w:hAnsiTheme="majorHAnsi" w:cstheme="majorBidi"/>
+        </w:rPr>
+        <w:t>Exceptions</w:t>
+      </w:r>
+      <w:proofErr w:type="spellEnd"/>
+      <w:r>
+        <w:rPr>
+          <w:rFonts w:asciiTheme="majorHAnsi" w:eastAsiaTheme="majorEastAsia" w:hAnsiTheme="majorHAnsi" w:cstheme="majorBidi"/>
+        </w:rPr>
+        <w:t xml:space="preserve"> ausgeben.</w:t>
+      </w:r>
+    </w:p>
+    <w:p>
+      <w:pPr>
+        <w:rPr>
+          <w:rFonts w:asciiTheme="majorHAnsi" w:eastAsiaTheme="majorEastAsia" w:hAnsiTheme="majorHAnsi" w:cstheme="majorBidi"/>
+        </w:rPr>
+      </w:pPr>
+    </w:p>
+    <w:p>
+      <w:pPr>
+        <w:rPr>
+          <w:rFonts w:asciiTheme="majorHAnsi" w:eastAsiaTheme="majorEastAsia" w:hAnsiTheme="majorHAnsi" w:cstheme="majorBidi"/>
+        </w:rPr>
+      </w:pPr>
+      <w:r>
+        <w:rPr>
+          <w:rFonts w:asciiTheme="majorHAnsi" w:eastAsiaTheme="majorEastAsia" w:hAnsiTheme="majorHAnsi" w:cstheme="majorBidi"/>
+        </w:rPr>
+        <w:t xml:space="preserve">Es </w:t>
+      </w:r>
+      <w:r>
+        <w:rPr>
+          <w:rFonts w:asciiTheme="majorHAnsi" w:eastAsiaTheme="majorEastAsia" w:hAnsiTheme="majorHAnsi" w:cstheme="majorBidi"/>
+        </w:rPr>
+        <w:t>sind</w:t>
+      </w:r>
+      <w:r>
+        <w:rPr>
+          <w:rFonts w:asciiTheme="majorHAnsi" w:eastAsiaTheme="majorEastAsia" w:hAnsiTheme="majorHAnsi" w:cstheme="majorBidi"/>
+        </w:rPr>
+        <w:t xml:space="preserve"> noch </w:t>
+      </w:r>
+      <w:r>
+        <w:rPr>
+          <w:rFonts w:asciiTheme="majorHAnsi" w:eastAsiaTheme="majorEastAsia" w:hAnsiTheme="majorHAnsi" w:cstheme="majorBidi"/>
+        </w:rPr>
+        <w:t xml:space="preserve">nicht </w:t>
+      </w:r>
+      <w:r>
+        <w:rPr>
+          <w:rFonts w:asciiTheme="majorHAnsi" w:eastAsiaTheme="majorEastAsia" w:hAnsiTheme="majorHAnsi" w:cstheme="majorBidi"/>
+        </w:rPr>
+        <w:t xml:space="preserve">alle Methoden für alle Klassen getestet </w:t>
+      </w:r>
+      <w:r>
+        <w:rPr>
+          <w:rFonts w:asciiTheme="majorHAnsi" w:eastAsiaTheme="majorEastAsia" w:hAnsiTheme="majorHAnsi" w:cstheme="majorBidi"/>
+        </w:rPr>
+        <w:t>worden</w:t>
+      </w:r>
+      <w:r>
+        <w:rPr>
+          <w:rFonts w:asciiTheme="majorHAnsi" w:eastAsiaTheme="majorEastAsia" w:hAnsiTheme="majorHAnsi" w:cstheme="majorBidi"/>
+        </w:rPr>
+        <w:t>.</w:t>
+      </w:r>
+    </w:p>
+    <w:p>
+      <w:pPr>
+        <w:pStyle w:val="Heading1"/>
+      </w:pPr>
+      <w:r>
+        <w:t>Wo sind aktuell ihre Probleme?</w:t>
+      </w:r>
+    </w:p>
+    <w:p>
+      <w:pPr>
+        <w:rPr>
+          <w:rFonts w:asciiTheme="majorHAnsi" w:eastAsiaTheme="majorEastAsia" w:hAnsiTheme="majorHAnsi" w:cstheme="majorBidi"/>
+        </w:rPr>
+      </w:pPr>
+      <w:r>
+        <w:rPr>
+          <w:rFonts w:asciiTheme="majorHAnsi" w:eastAsiaTheme="majorEastAsia" w:hAnsiTheme="majorHAnsi" w:cstheme="majorBidi"/>
+        </w:rPr>
+        <w:t>Die Implementierungen für die Task-Klassen sind deutlich umständlicher als für die anderen beiden Klassen, da die assoziierten Objekte mit beachtet werden müssen.</w:t>
+      </w:r>
+    </w:p>
+    <w:p>
+      <w:pPr>
+        <w:rPr>
+          <w:rFonts w:asciiTheme="majorHAnsi" w:eastAsiaTheme="majorEastAsia" w:hAnsiTheme="majorHAnsi" w:cstheme="majorBidi"/>
+        </w:rPr>
+      </w:pPr>
+    </w:p>
+    <w:p>
+      <w:pPr>
+        <w:rPr>
+          <w:rFonts w:asciiTheme="majorHAnsi" w:eastAsiaTheme="majorEastAsia" w:hAnsiTheme="majorHAnsi" w:cstheme="majorBidi"/>
+        </w:rPr>
+      </w:pPr>
+      <w:r>
+        <w:rPr>
+          <w:rFonts w:asciiTheme="majorHAnsi" w:eastAsiaTheme="majorEastAsia" w:hAnsiTheme="majorHAnsi" w:cstheme="majorBidi"/>
+        </w:rPr>
+        <w:t xml:space="preserve">Da manche aus unserer Gruppe vor diesem Berufsschulblock noch nicht mit </w:t>
+      </w:r>
+      <w:proofErr w:type="spellStart"/>
+      <w:r>
+        <w:rPr>
+          <w:rFonts w:asciiTheme="majorHAnsi" w:eastAsiaTheme="majorEastAsia" w:hAnsiTheme="majorHAnsi" w:cstheme="majorBidi"/>
+        </w:rPr>
+        <w:t>Git</w:t>
+      </w:r>
+      <w:proofErr w:type="spellEnd"/>
+      <w:r>
+        <w:rPr>
+          <w:rFonts w:asciiTheme="majorHAnsi" w:eastAsiaTheme="majorEastAsia" w:hAnsiTheme="majorHAnsi" w:cstheme="majorBidi"/>
+        </w:rPr>
+        <w:t xml:space="preserve"> und </w:t>
+      </w:r>
+      <w:proofErr w:type="spellStart"/>
+      <w:r>
+        <w:rPr>
+          <w:rFonts w:asciiTheme="majorHAnsi" w:eastAsiaTheme="majorEastAsia" w:hAnsiTheme="majorHAnsi" w:cstheme="majorBidi"/>
+        </w:rPr>
+        <w:t>GitLab</w:t>
+      </w:r>
+      <w:proofErr w:type="spellEnd"/>
+      <w:r>
+        <w:rPr>
+          <w:rFonts w:asciiTheme="majorHAnsi" w:eastAsiaTheme="majorEastAsia" w:hAnsiTheme="majorHAnsi" w:cstheme="majorBidi"/>
+        </w:rPr>
+        <w:t xml:space="preserve"> gearbeitet haben</w:t>
+      </w:r>
+      <w:r>
+        <w:rPr>
+          <w:rFonts w:asciiTheme="majorHAnsi" w:eastAsiaTheme="majorEastAsia" w:hAnsiTheme="majorHAnsi" w:cstheme="majorBidi"/>
+        </w:rPr>
+        <w:t>, m</w:t>
+      </w:r>
+      <w:r>
+        <w:rPr>
+          <w:rFonts w:asciiTheme="majorHAnsi" w:eastAsiaTheme="majorEastAsia" w:hAnsiTheme="majorHAnsi" w:cstheme="majorBidi"/>
+        </w:rPr>
+        <w:t xml:space="preserve">üssen wir erstmal einen Exkurs machen, wie wir mit diesen Tools arbeiten wollen. Anschließend müssen wir uns darauf einigen, </w:t>
+      </w:r>
+      <w:r>
+        <w:rPr>
+          <w:rFonts w:asciiTheme="majorHAnsi" w:eastAsiaTheme="majorEastAsia" w:hAnsiTheme="majorHAnsi" w:cstheme="majorBidi"/>
+        </w:rPr>
+        <w:t xml:space="preserve">wer auf dem </w:t>
+      </w:r>
+      <w:proofErr w:type="spellStart"/>
+      <w:r>
+        <w:rPr>
+          <w:rFonts w:asciiTheme="majorHAnsi" w:eastAsiaTheme="majorEastAsia" w:hAnsiTheme="majorHAnsi" w:cstheme="majorBidi"/>
+        </w:rPr>
+        <w:t>GitLab</w:t>
+      </w:r>
+      <w:proofErr w:type="spellEnd"/>
+      <w:r>
+        <w:rPr>
+          <w:rFonts w:asciiTheme="majorHAnsi" w:eastAsiaTheme="majorEastAsia" w:hAnsiTheme="majorHAnsi" w:cstheme="majorBidi"/>
+        </w:rPr>
+        <w:t xml:space="preserve"> Profil die </w:t>
+      </w:r>
+      <w:proofErr w:type="spellStart"/>
+      <w:r>
+        <w:rPr>
+          <w:rFonts w:asciiTheme="majorHAnsi" w:eastAsiaTheme="majorEastAsia" w:hAnsiTheme="majorHAnsi" w:cstheme="majorBidi"/>
+        </w:rPr>
+        <w:t>Merge</w:t>
+      </w:r>
+      <w:r>
+        <w:rPr>
+          <w:rFonts w:asciiTheme="majorHAnsi" w:eastAsiaTheme="majorEastAsia" w:hAnsiTheme="majorHAnsi" w:cstheme="majorBidi"/>
+        </w:rPr>
+        <w:t>-Requests</w:t>
+      </w:r>
+      <w:proofErr w:type="spellEnd"/>
+      <w:r>
+        <w:rPr>
+          <w:rFonts w:asciiTheme="majorHAnsi" w:eastAsiaTheme="majorEastAsia" w:hAnsiTheme="majorHAnsi" w:cstheme="majorBidi"/>
+        </w:rPr>
+        <w:t xml:space="preserve"> r</w:t>
+      </w:r>
+      <w:r>
+        <w:rPr>
+          <w:rFonts w:asciiTheme="majorHAnsi" w:eastAsiaTheme="majorEastAsia" w:hAnsiTheme="majorHAnsi" w:cstheme="majorBidi"/>
+        </w:rPr>
+        <w:t>evi</w:t>
+      </w:r>
+      <w:r>
+        <w:rPr>
+          <w:rFonts w:asciiTheme="majorHAnsi" w:eastAsiaTheme="majorEastAsia" w:hAnsiTheme="majorHAnsi" w:cstheme="majorBidi"/>
+        </w:rPr>
+        <w:t>ewen wird.</w:t>
+      </w:r>
+    </w:p>
+    <w:p>
+      <w:pPr>
+        <w:rPr>
+          <w:rFonts w:asciiTheme="majorHAnsi" w:eastAsiaTheme="majorEastAsia" w:hAnsiTheme="majorHAnsi" w:cstheme="majorBidi"/>
+        </w:rPr>
+      </w:pPr>
+    </w:p>
+    <w:p>
+      <w:pPr>
+        <w:rPr>
+          <w:rFonts w:asciiTheme="majorHAnsi" w:eastAsiaTheme="majorEastAsia" w:hAnsiTheme="majorHAnsi" w:cstheme="majorBidi"/>
+        </w:rPr>
+      </w:pPr>
+    </w:p>
+    <w:p>
+      <w:pPr>
+        <w:rPr>
+          <w:rFonts w:asciiTheme="majorHAnsi" w:eastAsiaTheme="majorEastAsia" w:hAnsiTheme="majorHAnsi" w:cstheme="majorBidi"/>
+        </w:rPr>
+      </w:pPr>
+    </w:p>
+    <w:p>
+      <w:pPr>
+        <w:rPr>
+          <w:rFonts w:asciiTheme="majorHAnsi" w:eastAsiaTheme="majorEastAsia" w:hAnsiTheme="majorHAnsi" w:cstheme="majorBidi"/>
+        </w:rPr>
+      </w:pPr>
+    </w:p>
+    <w:p>
+      <w:pPr>
+        <w:rPr>
+          <w:rFonts w:asciiTheme="majorHAnsi" w:eastAsiaTheme="majorEastAsia" w:hAnsiTheme="majorHAnsi" w:cstheme="majorBidi"/>
+        </w:rPr>
+      </w:pPr>
+    </w:p>
+    <w:p>
+      <w:pPr>
+        <w:rPr>
+          <w:rFonts w:asciiTheme="majorHAnsi" w:eastAsiaTheme="majorEastAsia" w:hAnsiTheme="majorHAnsi" w:cstheme="majorBidi"/>
+        </w:rPr>
+      </w:pPr>
+    </w:p>
+    <w:p>
+      <w:pPr>
+        <w:rPr>
+          <w:rFonts w:asciiTheme="majorHAnsi" w:eastAsiaTheme="majorEastAsia" w:hAnsiTheme="majorHAnsi" w:cstheme="majorBidi"/>
+        </w:rPr>
+      </w:pPr>
+    </w:p>
+    <w:p>
+      <w:pPr>
+        <w:rPr>
+          <w:rFonts w:asciiTheme="majorHAnsi" w:eastAsiaTheme="majorEastAsia" w:hAnsiTheme="majorHAnsi" w:cstheme="majorBidi"/>
+        </w:rPr>
+      </w:pPr>
+    </w:p>
+    <w:p>
+      <w:pPr>
+        <w:pStyle w:val="Heading1"/>
+        <w:rPr>
+          <w:b/>
+          <w:bCs/>
+          <w:u w:val="single"/>
+        </w:rPr>
+      </w:pPr>
+      <w:r>
+        <w:rPr>
+          <w:b/>
+          <w:bCs/>
+          <w:u w:val="single"/>
+        </w:rPr>
+        <w:t>Block 2</w:t>
+      </w:r>
+    </w:p>
+    <w:p>
+      <w:pPr>
+        <w:pStyle w:val="Heading1"/>
+      </w:pPr>
+      <w:r>
+        <w:t>Was wurde seit dem letzten Gespräch geschafft?</w:t>
+      </w:r>
+    </w:p>
+    <w:p>
+      <w:pPr>
+        <w:rPr>
+          <w:rFonts w:asciiTheme="majorHAnsi" w:eastAsiaTheme="majorEastAsia" w:hAnsiTheme="majorHAnsi" w:cstheme="majorBidi"/>
+        </w:rPr>
+      </w:pPr>
+      <w:r>
+        <w:rPr>
+          <w:rFonts w:asciiTheme="majorHAnsi" w:eastAsiaTheme="majorEastAsia" w:hAnsiTheme="majorHAnsi" w:cstheme="majorBidi"/>
+        </w:rPr>
+        <w:t xml:space="preserve">Die Aufgaben 1-3 haben wir abgeschlossen. </w:t>
+      </w:r>
+      <w:r>
+        <w:rPr>
+          <w:rFonts w:asciiTheme="majorHAnsi" w:eastAsiaTheme="majorEastAsia" w:hAnsiTheme="majorHAnsi" w:cstheme="majorBidi"/>
+        </w:rPr>
+        <w:t xml:space="preserve">In Aufgabe 4 haben wir </w:t>
+      </w:r>
+      <w:r>
+        <w:rPr>
+          <w:rFonts w:asciiTheme="majorHAnsi" w:eastAsiaTheme="majorEastAsia" w:hAnsiTheme="majorHAnsi" w:cstheme="majorBidi"/>
+        </w:rPr>
+        <w:t>das Delete Statement fertig gestellt</w:t>
+      </w:r>
+      <w:r>
+        <w:rPr>
+          <w:rFonts w:asciiTheme="majorHAnsi" w:eastAsiaTheme="majorEastAsia" w:hAnsiTheme="majorHAnsi" w:cstheme="majorBidi"/>
+        </w:rPr>
+        <w:t xml:space="preserve">. </w:t>
+      </w:r>
+      <w:r>
+        <w:rPr>
+          <w:rFonts w:asciiTheme="majorHAnsi" w:eastAsiaTheme="majorEastAsia" w:hAnsiTheme="majorHAnsi" w:cstheme="majorBidi"/>
+        </w:rPr>
+        <w:t xml:space="preserve">Das </w:t>
+      </w:r>
+      <w:proofErr w:type="spellStart"/>
+      <w:r>
+        <w:rPr>
+          <w:rFonts w:asciiTheme="majorHAnsi" w:eastAsiaTheme="majorEastAsia" w:hAnsiTheme="majorHAnsi" w:cstheme="majorBidi"/>
+        </w:rPr>
+        <w:t>Get</w:t>
+      </w:r>
+      <w:proofErr w:type="spellEnd"/>
+      <w:r>
+        <w:rPr>
+          <w:rFonts w:asciiTheme="majorHAnsi" w:eastAsiaTheme="majorEastAsia" w:hAnsiTheme="majorHAnsi" w:cstheme="majorBidi"/>
+        </w:rPr>
+        <w:t xml:space="preserve"> Statement und P</w:t>
+      </w:r>
+      <w:r>
+        <w:rPr>
+          <w:rFonts w:asciiTheme="majorHAnsi" w:eastAsiaTheme="majorEastAsia" w:hAnsiTheme="majorHAnsi" w:cstheme="majorBidi"/>
+        </w:rPr>
+        <w:t xml:space="preserve">ost </w:t>
+      </w:r>
+      <w:r>
+        <w:rPr>
+          <w:rFonts w:asciiTheme="majorHAnsi" w:eastAsiaTheme="majorEastAsia" w:hAnsiTheme="majorHAnsi" w:cstheme="majorBidi"/>
+        </w:rPr>
+        <w:t>S</w:t>
+      </w:r>
+      <w:r>
+        <w:rPr>
+          <w:rFonts w:asciiTheme="majorHAnsi" w:eastAsiaTheme="majorEastAsia" w:hAnsiTheme="majorHAnsi" w:cstheme="majorBidi"/>
+        </w:rPr>
+        <w:t>tatement</w:t>
+      </w:r>
+      <w:r>
+        <w:rPr>
+          <w:rFonts w:asciiTheme="majorHAnsi" w:eastAsiaTheme="majorEastAsia" w:hAnsiTheme="majorHAnsi" w:cstheme="majorBidi"/>
+        </w:rPr>
+        <w:t xml:space="preserve"> ist in</w:t>
+      </w:r>
+      <w:r>
+        <w:rPr>
+          <w:rFonts w:asciiTheme="majorHAnsi" w:eastAsiaTheme="majorEastAsia" w:hAnsiTheme="majorHAnsi" w:cstheme="majorBidi"/>
+        </w:rPr>
+        <w:t xml:space="preserve"> Arbeit</w:t>
+      </w:r>
+      <w:r>
+        <w:rPr>
+          <w:rFonts w:asciiTheme="majorHAnsi" w:eastAsiaTheme="majorEastAsia" w:hAnsiTheme="majorHAnsi" w:cstheme="majorBidi"/>
+        </w:rPr>
+        <w:t xml:space="preserve">. </w:t>
+      </w:r>
+      <w:r>
+        <w:rPr>
+          <w:rFonts w:asciiTheme="majorHAnsi" w:eastAsiaTheme="majorEastAsia" w:hAnsiTheme="majorHAnsi" w:cstheme="majorBidi"/>
+        </w:rPr>
+        <w:t xml:space="preserve">Das </w:t>
+      </w:r>
+      <w:r>
+        <w:rPr>
+          <w:rFonts w:asciiTheme="majorHAnsi" w:eastAsiaTheme="majorEastAsia" w:hAnsiTheme="majorHAnsi" w:cstheme="majorBidi"/>
+        </w:rPr>
+        <w:t>Post</w:t>
+      </w:r>
+      <w:r>
+        <w:rPr>
+          <w:rFonts w:asciiTheme="majorHAnsi" w:eastAsiaTheme="majorEastAsia" w:hAnsiTheme="majorHAnsi" w:cstheme="majorBidi"/>
+        </w:rPr>
+        <w:t xml:space="preserve"> </w:t>
+      </w:r>
+      <w:r>
+        <w:rPr>
+          <w:rFonts w:asciiTheme="majorHAnsi" w:eastAsiaTheme="majorEastAsia" w:hAnsiTheme="majorHAnsi" w:cstheme="majorBidi"/>
+        </w:rPr>
+        <w:t xml:space="preserve">Statement ist bis auf </w:t>
+      </w:r>
+      <w:r>
+        <w:rPr>
+          <w:rFonts w:asciiTheme="majorHAnsi" w:eastAsiaTheme="majorEastAsia" w:hAnsiTheme="majorHAnsi" w:cstheme="majorBidi"/>
+        </w:rPr>
+        <w:t>Task</w:t>
+      </w:r>
+      <w:r>
+        <w:rPr>
+          <w:rFonts w:asciiTheme="majorHAnsi" w:eastAsiaTheme="majorEastAsia" w:hAnsiTheme="majorHAnsi" w:cstheme="majorBidi"/>
+        </w:rPr>
+        <w:t xml:space="preserve"> fertig. </w:t>
+      </w:r>
+    </w:p>
+    <w:p>
+      <w:pPr>
+        <w:pStyle w:val="Heading1"/>
+      </w:pPr>
+      <w:r>
+        <w:t>An was arbeiten Sie gerade?</w:t>
+      </w:r>
+    </w:p>
+    <w:p>
+      <w:pPr>
+        <w:rPr>
+          <w:rFonts w:asciiTheme="majorHAnsi" w:eastAsiaTheme="majorEastAsia" w:hAnsiTheme="majorHAnsi" w:cstheme="majorBidi"/>
+        </w:rPr>
+      </w:pPr>
+      <w:r>
+        <w:rPr>
+          <w:rFonts w:asciiTheme="majorHAnsi" w:eastAsiaTheme="majorEastAsia" w:hAnsiTheme="majorHAnsi" w:cstheme="majorBidi"/>
+        </w:rPr>
+        <w:t xml:space="preserve">Aktuell sind wir dabei, die in dem Problem Statement definierten Probleme zu beheben. Nebenbei prüfen wir gegenseitig unsere </w:t>
+      </w:r>
+      <w:proofErr w:type="spellStart"/>
+      <w:r>
+        <w:rPr>
+          <w:rFonts w:asciiTheme="majorHAnsi" w:eastAsiaTheme="majorEastAsia" w:hAnsiTheme="majorHAnsi" w:cstheme="majorBidi"/>
+        </w:rPr>
+        <w:t>Merge-Requests</w:t>
+      </w:r>
+      <w:proofErr w:type="spellEnd"/>
+      <w:r>
+        <w:rPr>
+          <w:rFonts w:asciiTheme="majorHAnsi" w:eastAsiaTheme="majorEastAsia" w:hAnsiTheme="majorHAnsi" w:cstheme="majorBidi"/>
+        </w:rPr>
+        <w:t xml:space="preserve"> und geben uns Tipps, was am Code verbessert werden kann. Auch diskutieren wir darüber, welche Herangehensweise die beste ist, um die Probleme zu beheben.</w:t>
+      </w:r>
+    </w:p>
+    <w:p>
+      <w:pPr>
+        <w:rPr>
+          <w:rFonts w:asciiTheme="majorHAnsi" w:eastAsiaTheme="majorEastAsia" w:hAnsiTheme="majorHAnsi" w:cstheme="majorBidi"/>
+        </w:rPr>
+      </w:pPr>
+    </w:p>
+    <w:p>
+      <w:pPr>
+        <w:rPr>
+          <w:rFonts w:asciiTheme="majorHAnsi" w:eastAsiaTheme="majorEastAsia" w:hAnsiTheme="majorHAnsi" w:cstheme="majorBidi"/>
+        </w:rPr>
+      </w:pPr>
+      <w:r>
+        <w:rPr>
+          <w:rFonts w:asciiTheme="majorHAnsi" w:eastAsiaTheme="majorEastAsia" w:hAnsiTheme="majorHAnsi" w:cstheme="majorBidi"/>
+        </w:rPr>
+        <w:t xml:space="preserve">"Die POST-Methode für Tasks (Tasks sind immer mit einer Priorität und einem Projekt verknüpft) funktioniert derzeit nicht wie gewünscht. Obwohl im Payload die Felder title, date, </w:t>
+      </w:r>
+      <w:proofErr w:type="spellStart"/>
+      <w:r>
+        <w:rPr>
+          <w:rFonts w:asciiTheme="majorHAnsi" w:eastAsiaTheme="majorEastAsia" w:hAnsiTheme="majorHAnsi" w:cstheme="majorBidi"/>
+        </w:rPr>
+        <w:t>projectid</w:t>
+      </w:r>
+      <w:proofErr w:type="spellEnd"/>
+      <w:r>
+        <w:rPr>
+          <w:rFonts w:asciiTheme="majorHAnsi" w:eastAsiaTheme="majorEastAsia" w:hAnsiTheme="majorHAnsi" w:cstheme="majorBidi"/>
+        </w:rPr>
+        <w:t xml:space="preserve"> und </w:t>
+      </w:r>
+      <w:proofErr w:type="spellStart"/>
+      <w:r>
+        <w:rPr>
+          <w:rFonts w:asciiTheme="majorHAnsi" w:eastAsiaTheme="majorEastAsia" w:hAnsiTheme="majorHAnsi" w:cstheme="majorBidi"/>
+        </w:rPr>
+        <w:t>priorityid</w:t>
+      </w:r>
+      <w:proofErr w:type="spellEnd"/>
+      <w:r>
+        <w:rPr>
+          <w:rFonts w:asciiTheme="majorHAnsi" w:eastAsiaTheme="majorEastAsia" w:hAnsiTheme="majorHAnsi" w:cstheme="majorBidi"/>
+        </w:rPr>
+        <w:t xml:space="preserve"> übergeben werden, werden in unserer Datenbank an diesen Stellen nur NULL-Werte gespeichert, statt der übermittelten Daten."</w:t>
+      </w:r>
+    </w:p>
+    <w:p>
+      <w:pPr>
+        <w:rPr>
+          <w:rFonts w:asciiTheme="majorHAnsi" w:eastAsiaTheme="majorEastAsia" w:hAnsiTheme="majorHAnsi" w:cstheme="majorBidi"/>
+        </w:rPr>
+      </w:pPr>
+    </w:p>
+    <w:p>
+      <w:pPr>
+        <w:rPr>
+          <w:rFonts w:asciiTheme="majorHAnsi" w:eastAsiaTheme="majorEastAsia" w:hAnsiTheme="majorHAnsi" w:cstheme="majorBidi"/>
+        </w:rPr>
+      </w:pPr>
+      <w:r>
+        <w:rPr>
+          <w:rFonts w:asciiTheme="majorHAnsi" w:eastAsiaTheme="majorEastAsia" w:hAnsiTheme="majorHAnsi" w:cstheme="majorBidi"/>
+        </w:rPr>
+        <w:t xml:space="preserve">Da wir besonders effizient arbeiten wollen und auch jeder etwas zu </w:t>
+      </w:r>
+      <w:r>
+        <w:rPr>
+          <w:rFonts w:asciiTheme="majorHAnsi" w:eastAsiaTheme="majorEastAsia" w:hAnsiTheme="majorHAnsi" w:cstheme="majorBidi"/>
+        </w:rPr>
+        <w:t>tun</w:t>
+      </w:r>
+      <w:r>
+        <w:rPr>
+          <w:rFonts w:asciiTheme="majorHAnsi" w:eastAsiaTheme="majorEastAsia" w:hAnsiTheme="majorHAnsi" w:cstheme="majorBidi"/>
+        </w:rPr>
+        <w:t xml:space="preserve"> haben soll, haben wir unsere vierergruppe in zwei zweiergruppen aufgeteilt</w:t>
+      </w:r>
+      <w:r>
+        <w:rPr>
+          <w:rFonts w:asciiTheme="majorHAnsi" w:eastAsiaTheme="majorEastAsia" w:hAnsiTheme="majorHAnsi" w:cstheme="majorBidi"/>
+        </w:rPr>
+        <w:t>, während Patrick und Jörn an der Implementierung und Fehlerkorrektur der POST-Methode arbeiten, befassen sich Jascha und Lennart mit de</w:t>
+      </w:r>
+      <w:r>
+        <w:rPr>
+          <w:rFonts w:asciiTheme="majorHAnsi" w:eastAsiaTheme="majorEastAsia" w:hAnsiTheme="majorHAnsi" w:cstheme="majorBidi"/>
+        </w:rPr>
+        <w:t xml:space="preserve">n Methoden, welche für das </w:t>
+      </w:r>
+      <w:r>
+        <w:rPr>
+          <w:rFonts w:asciiTheme="majorHAnsi" w:eastAsiaTheme="majorEastAsia" w:hAnsiTheme="majorHAnsi" w:cstheme="majorBidi"/>
+        </w:rPr>
+        <w:t xml:space="preserve">Read- und </w:t>
+      </w:r>
+      <w:proofErr w:type="spellStart"/>
+      <w:r>
+        <w:rPr>
+          <w:rFonts w:asciiTheme="majorHAnsi" w:eastAsiaTheme="majorEastAsia" w:hAnsiTheme="majorHAnsi" w:cstheme="majorBidi"/>
+        </w:rPr>
+        <w:t>Get</w:t>
+      </w:r>
+      <w:proofErr w:type="spellEnd"/>
+      <w:r>
+        <w:rPr>
+          <w:rFonts w:asciiTheme="majorHAnsi" w:eastAsiaTheme="majorEastAsia" w:hAnsiTheme="majorHAnsi" w:cstheme="majorBidi"/>
+        </w:rPr>
+        <w:t xml:space="preserve">-Statement </w:t>
+      </w:r>
+      <w:r>
+        <w:rPr>
+          <w:rFonts w:asciiTheme="majorHAnsi" w:eastAsiaTheme="majorEastAsia" w:hAnsiTheme="majorHAnsi" w:cstheme="majorBidi"/>
+        </w:rPr>
+        <w:t>verantwortlich sind.</w:t>
+      </w:r>
+    </w:p>
+    <w:p>
+      <w:pPr>
+        <w:pStyle w:val="Heading1"/>
+      </w:pPr>
+      <w:r>
+        <w:t>Wo sind aktuell ihre Probleme?</w:t>
+      </w:r>
+    </w:p>
+    <w:p>
+      <w:pPr>
+        <w:rPr>
+          <w:rFonts w:asciiTheme="majorHAnsi" w:eastAsiaTheme="majorEastAsia" w:hAnsiTheme="majorHAnsi" w:cstheme="majorBidi"/>
+        </w:rPr>
+      </w:pPr>
+      <w:r>
+        <w:rPr>
+          <w:rFonts w:asciiTheme="majorHAnsi" w:eastAsiaTheme="majorEastAsia" w:hAnsiTheme="majorHAnsi" w:cstheme="majorBidi"/>
+        </w:rPr>
+        <w:t>-Das erste Problem, was bei uns diesen Block aufgetaucht ist, waren Probleme mit der Kommunikation mit dem Server. Wenn wir einen Request an den Server gestellt hatten, haben wir keine Antwort enthalten, weil wir die erwarteten Antworten noch nicht implementiert hatten.</w:t>
+      </w:r>
+    </w:p>
+    <w:p>
+      <w:pPr>
+        <w:rPr>
+          <w:rFonts w:asciiTheme="majorHAnsi" w:eastAsiaTheme="majorEastAsia" w:hAnsiTheme="majorHAnsi" w:cstheme="majorBidi"/>
+        </w:rPr>
+      </w:pPr>
+    </w:p>
+    <w:p>
+      <w:pPr>
+        <w:rPr>
+          <w:rFonts w:asciiTheme="majorHAnsi" w:eastAsiaTheme="majorEastAsia" w:hAnsiTheme="majorHAnsi" w:cstheme="majorBidi"/>
+        </w:rPr>
+      </w:pPr>
+      <w:r>
+        <w:rPr>
+          <w:rFonts w:asciiTheme="majorHAnsi" w:eastAsiaTheme="majorEastAsia" w:hAnsiTheme="majorHAnsi" w:cstheme="majorBidi"/>
+        </w:rPr>
+        <w:t xml:space="preserve">- Wir haben das Problem, dass die POST-Methode den Body des </w:t>
+      </w:r>
+      <w:proofErr w:type="spellStart"/>
+      <w:r>
+        <w:rPr>
+          <w:rFonts w:asciiTheme="majorHAnsi" w:eastAsiaTheme="majorEastAsia" w:hAnsiTheme="majorHAnsi" w:cstheme="majorBidi"/>
+        </w:rPr>
+        <w:t>Requests</w:t>
+      </w:r>
+      <w:proofErr w:type="spellEnd"/>
+      <w:r>
+        <w:rPr>
+          <w:rFonts w:asciiTheme="majorHAnsi" w:eastAsiaTheme="majorEastAsia" w:hAnsiTheme="majorHAnsi" w:cstheme="majorBidi"/>
+        </w:rPr>
+        <w:t xml:space="preserve"> zwar entgegennimmt, die Ausgabe jedoch nicht wie gewollt formatiert wird, da die geschweiften Klammern {} fehlen. Dadurch entsteht kein schönes JSON, das den Anforderungen entspricht.</w:t>
+      </w:r>
+    </w:p>
+    <w:p>
+      <w:pPr>
+        <w:rPr>
+          <w:rFonts w:asciiTheme="majorHAnsi" w:eastAsiaTheme="majorEastAsia" w:hAnsiTheme="majorHAnsi" w:cstheme="majorBidi"/>
+        </w:rPr>
+      </w:pPr>
+    </w:p>
+    <w:p>
+      <w:pPr>
+        <w:rPr>
+          <w:rFonts w:asciiTheme="majorHAnsi" w:eastAsiaTheme="majorEastAsia" w:hAnsiTheme="majorHAnsi" w:cstheme="majorBidi"/>
+        </w:rPr>
+      </w:pPr>
+      <w:r>
+        <w:rPr>
+          <w:rFonts w:asciiTheme="majorHAnsi" w:eastAsiaTheme="majorEastAsia" w:hAnsiTheme="majorHAnsi" w:cstheme="majorBidi"/>
+        </w:rPr>
+        <w:t>-Auch müssen wir uns damit beschäftigen, wie wir die letzte Zahl in der URI, also die ID, extrahieren können, da wir diese für die PUT, DELETE und CREATE Funktionen benötigen.</w:t>
+      </w:r>
+    </w:p>
+    <w:p>
+      <w:pPr>
+        <w:rPr>
+          <w:rFonts w:asciiTheme="majorHAnsi" w:eastAsiaTheme="majorEastAsia" w:hAnsiTheme="majorHAnsi" w:cstheme="majorBidi"/>
+        </w:rPr>
+      </w:pPr>
+    </w:p>
+    <w:p>
+      <w:pPr>
+        <w:rPr>
+          <w:rFonts w:asciiTheme="majorHAnsi" w:eastAsiaTheme="majorEastAsia" w:hAnsiTheme="majorHAnsi" w:cstheme="majorBidi"/>
+        </w:rPr>
+      </w:pPr>
+      <w:r>
+        <w:rPr>
+          <w:rFonts w:asciiTheme="majorHAnsi" w:eastAsiaTheme="majorEastAsia" w:hAnsiTheme="majorHAnsi" w:cstheme="majorBidi"/>
+        </w:rPr>
+        <w:t>- Wenn ein POST-Request gestellt wird, wird die ID mit dem Wert 0 vergeben, da das Auto-</w:t>
+      </w:r>
+      <w:proofErr w:type="spellStart"/>
+      <w:r>
+        <w:rPr>
+          <w:rFonts w:asciiTheme="majorHAnsi" w:eastAsiaTheme="majorEastAsia" w:hAnsiTheme="majorHAnsi" w:cstheme="majorBidi"/>
+        </w:rPr>
+        <w:t>Increment</w:t>
+      </w:r>
+      <w:proofErr w:type="spellEnd"/>
+      <w:r>
+        <w:rPr>
+          <w:rFonts w:asciiTheme="majorHAnsi" w:eastAsiaTheme="majorEastAsia" w:hAnsiTheme="majorHAnsi" w:cstheme="majorBidi"/>
+        </w:rPr>
+        <w:t xml:space="preserve"> anscheinend nicht korrekt funktioniert. Beim erneuten Senden eines POST-</w:t>
+      </w:r>
+      <w:proofErr w:type="spellStart"/>
+      <w:r>
+        <w:rPr>
+          <w:rFonts w:asciiTheme="majorHAnsi" w:eastAsiaTheme="majorEastAsia" w:hAnsiTheme="majorHAnsi" w:cstheme="majorBidi"/>
+        </w:rPr>
+        <w:t>Requests</w:t>
+      </w:r>
+      <w:proofErr w:type="spellEnd"/>
+      <w:r>
+        <w:rPr>
+          <w:rFonts w:asciiTheme="majorHAnsi" w:eastAsiaTheme="majorEastAsia" w:hAnsiTheme="majorHAnsi" w:cstheme="majorBidi"/>
+        </w:rPr>
+        <w:t xml:space="preserve"> tritt ein Fehler auf, da erneut die ID 0 vergeben wird, diese jedoch bereits existiert.</w:t>
+      </w:r>
+    </w:p>
+    <w:p>
+      <w:pPr>
+        <w:rPr>
+          <w:rFonts w:asciiTheme="majorHAnsi" w:eastAsiaTheme="majorEastAsia" w:hAnsiTheme="majorHAnsi" w:cstheme="majorBidi"/>
+        </w:rPr>
+      </w:pPr>
+    </w:p>
+    <w:p>
+      <w:pPr>
+        <w:rPr>
+          <w:rFonts w:asciiTheme="majorHAnsi" w:eastAsiaTheme="majorEastAsia" w:hAnsiTheme="majorHAnsi" w:cstheme="majorBidi"/>
+        </w:rPr>
+      </w:pPr>
+      <w:r>
+        <w:rPr>
+          <w:rFonts w:asciiTheme="majorHAnsi" w:eastAsiaTheme="majorEastAsia" w:hAnsiTheme="majorHAnsi" w:cstheme="majorBidi"/>
+        </w:rPr>
+        <w:t>-Immer wenn eine Datenbank Connection aufgebaut</w:t>
+      </w:r>
+      <w:r>
+        <w:rPr>
+          <w:rFonts w:asciiTheme="majorHAnsi" w:eastAsiaTheme="majorEastAsia" w:hAnsiTheme="majorHAnsi" w:cstheme="majorBidi"/>
+        </w:rPr>
+        <w:t xml:space="preserve"> wird, wird sie nicht geschlossen. </w:t>
+      </w:r>
+    </w:p>
+    <w:p>
+      <w:pPr>
+        <w:rPr>
+          <w:rFonts w:asciiTheme="majorHAnsi" w:eastAsiaTheme="majorEastAsia" w:hAnsiTheme="majorHAnsi" w:cstheme="majorBidi"/>
+        </w:rPr>
+      </w:pPr>
+    </w:p>
+    <w:p>
+      <w:pPr>
+        <w:rPr>
+          <w:rFonts w:asciiTheme="majorHAnsi" w:eastAsiaTheme="majorEastAsia" w:hAnsiTheme="majorHAnsi" w:cstheme="majorBidi"/>
+        </w:rPr>
+      </w:pPr>
+      <w:r>
+        <w:rPr>
+          <w:rFonts w:asciiTheme="majorHAnsi" w:eastAsiaTheme="majorEastAsia" w:hAnsiTheme="majorHAnsi" w:cstheme="majorBidi"/>
+        </w:rPr>
+        <w:t xml:space="preserve">-Wir hattet </w:t>
+      </w:r>
+      <w:proofErr w:type="gramStart"/>
+      <w:r>
+        <w:rPr>
+          <w:rFonts w:asciiTheme="majorHAnsi" w:eastAsiaTheme="majorEastAsia" w:hAnsiTheme="majorHAnsi" w:cstheme="majorBidi"/>
+        </w:rPr>
+        <w:t xml:space="preserve">einen </w:t>
+      </w:r>
+      <w:proofErr w:type="spellStart"/>
+      <w:r>
+        <w:rPr>
+          <w:rFonts w:asciiTheme="majorHAnsi" w:eastAsiaTheme="majorEastAsia" w:hAnsiTheme="majorHAnsi" w:cstheme="majorBidi"/>
+        </w:rPr>
+        <w:t>Merge-Konflickt</w:t>
+      </w:r>
+      <w:proofErr w:type="spellEnd"/>
+      <w:proofErr w:type="gramEnd"/>
+      <w:r>
+        <w:rPr>
+          <w:rFonts w:asciiTheme="majorHAnsi" w:eastAsiaTheme="majorEastAsia" w:hAnsiTheme="majorHAnsi" w:cstheme="majorBidi"/>
+        </w:rPr>
+        <w:t xml:space="preserve"> als wir die </w:t>
+      </w:r>
+      <w:r>
+        <w:rPr>
+          <w:rFonts w:asciiTheme="majorHAnsi" w:eastAsiaTheme="majorEastAsia" w:hAnsiTheme="majorHAnsi" w:cstheme="majorBidi"/>
+        </w:rPr>
+        <w:t>beiden</w:t>
+      </w:r>
+      <w:r>
+        <w:rPr>
+          <w:rFonts w:asciiTheme="majorHAnsi" w:eastAsiaTheme="majorEastAsia" w:hAnsiTheme="majorHAnsi" w:cstheme="majorBidi"/>
+        </w:rPr>
+        <w:t xml:space="preserve"> feature </w:t>
+      </w:r>
+      <w:proofErr w:type="spellStart"/>
+      <w:r>
+        <w:rPr>
+          <w:rFonts w:asciiTheme="majorHAnsi" w:eastAsiaTheme="majorEastAsia" w:hAnsiTheme="majorHAnsi" w:cstheme="majorBidi"/>
+        </w:rPr>
+        <w:t>Branches</w:t>
+      </w:r>
+      <w:proofErr w:type="spellEnd"/>
+      <w:r>
+        <w:rPr>
+          <w:rFonts w:asciiTheme="majorHAnsi" w:eastAsiaTheme="majorEastAsia" w:hAnsiTheme="majorHAnsi" w:cstheme="majorBidi"/>
+        </w:rPr>
+        <w:t xml:space="preserve"> von unserer aufgesplitteten Gruppe miteinander </w:t>
+      </w:r>
+      <w:proofErr w:type="spellStart"/>
+      <w:r>
+        <w:rPr>
+          <w:rFonts w:asciiTheme="majorHAnsi" w:eastAsiaTheme="majorEastAsia" w:hAnsiTheme="majorHAnsi" w:cstheme="majorBidi"/>
+        </w:rPr>
+        <w:t>mergen</w:t>
+      </w:r>
+      <w:proofErr w:type="spellEnd"/>
+      <w:r>
+        <w:rPr>
+          <w:rFonts w:asciiTheme="majorHAnsi" w:eastAsiaTheme="majorEastAsia" w:hAnsiTheme="majorHAnsi" w:cstheme="majorBidi"/>
+        </w:rPr>
+        <w:t xml:space="preserve"> wollten. Das m</w:t>
+      </w:r>
+      <w:r>
+        <w:rPr>
+          <w:rFonts w:asciiTheme="majorHAnsi" w:eastAsiaTheme="majorEastAsia" w:hAnsiTheme="majorHAnsi" w:cstheme="majorBidi"/>
+        </w:rPr>
+        <w:t>üssen wir noch beheben.</w:t>
+      </w:r>
+    </w:p>
+    <w:p>
+      <w:pPr>
+        <w:rPr>
+          <w:rFonts w:asciiTheme="majorHAnsi" w:eastAsiaTheme="majorEastAsia" w:hAnsiTheme="majorHAnsi" w:cstheme="majorBidi"/>
+        </w:rPr>
+      </w:pPr>
+    </w:p>
+    <w:p>
+      <w:pPr>
+        <w:rPr>
+          <w:rFonts w:asciiTheme="majorHAnsi" w:eastAsiaTheme="majorEastAsia" w:hAnsiTheme="majorHAnsi" w:cstheme="majorBidi"/>
+        </w:rPr>
+      </w:pPr>
+      <w:r>
+        <w:rPr>
+          <w:rFonts w:asciiTheme="majorHAnsi" w:eastAsiaTheme="majorEastAsia" w:hAnsiTheme="majorHAnsi" w:cstheme="majorBidi"/>
+        </w:rPr>
+        <w:lastRenderedPageBreak/>
+        <w:t>-Error wenn READ-Request gestartet wird “</w:t>
+      </w:r>
+      <w:proofErr w:type="spellStart"/>
+      <w:r>
+        <w:rPr>
+          <w:rFonts w:asciiTheme="majorHAnsi" w:eastAsiaTheme="majorEastAsia" w:hAnsiTheme="majorHAnsi" w:cstheme="majorBidi"/>
+        </w:rPr>
+        <w:t>org.</w:t>
+      </w:r>
+      <w:proofErr w:type="gramStart"/>
+      <w:r>
+        <w:rPr>
+          <w:rFonts w:asciiTheme="majorHAnsi" w:eastAsiaTheme="majorEastAsia" w:hAnsiTheme="majorHAnsi" w:cstheme="majorBidi"/>
+        </w:rPr>
+        <w:t>sqlite.SQLiteException</w:t>
+      </w:r>
+      <w:proofErr w:type="spellEnd"/>
+      <w:proofErr w:type="gramEnd"/>
+      <w:r>
+        <w:rPr>
+          <w:rFonts w:asciiTheme="majorHAnsi" w:eastAsiaTheme="majorEastAsia" w:hAnsiTheme="majorHAnsi" w:cstheme="majorBidi"/>
+        </w:rPr>
+        <w:t xml:space="preserve">: [SQLITE_ERROR] SQL </w:t>
+      </w:r>
+      <w:proofErr w:type="spellStart"/>
+      <w:r>
+        <w:rPr>
+          <w:rFonts w:asciiTheme="majorHAnsi" w:eastAsiaTheme="majorEastAsia" w:hAnsiTheme="majorHAnsi" w:cstheme="majorBidi"/>
+        </w:rPr>
+        <w:t>error</w:t>
+      </w:r>
+      <w:proofErr w:type="spellEnd"/>
+      <w:r>
+        <w:rPr>
+          <w:rFonts w:asciiTheme="majorHAnsi" w:eastAsiaTheme="majorEastAsia" w:hAnsiTheme="majorHAnsi" w:cstheme="majorBidi"/>
+        </w:rPr>
+        <w:t xml:space="preserve"> </w:t>
+      </w:r>
+      <w:proofErr w:type="spellStart"/>
+      <w:r>
+        <w:rPr>
+          <w:rFonts w:asciiTheme="majorHAnsi" w:eastAsiaTheme="majorEastAsia" w:hAnsiTheme="majorHAnsi" w:cstheme="majorBidi"/>
+        </w:rPr>
+        <w:t>or</w:t>
+      </w:r>
+      <w:proofErr w:type="spellEnd"/>
+      <w:r>
+        <w:rPr>
+          <w:rFonts w:asciiTheme="majorHAnsi" w:eastAsiaTheme="majorEastAsia" w:hAnsiTheme="majorHAnsi" w:cstheme="majorBidi"/>
+        </w:rPr>
+        <w:t xml:space="preserve"> </w:t>
+      </w:r>
+      <w:proofErr w:type="spellStart"/>
+      <w:r>
+        <w:rPr>
+          <w:rFonts w:asciiTheme="majorHAnsi" w:eastAsiaTheme="majorEastAsia" w:hAnsiTheme="majorHAnsi" w:cstheme="majorBidi"/>
+        </w:rPr>
+        <w:t>missing</w:t>
+      </w:r>
+      <w:proofErr w:type="spellEnd"/>
+      <w:r>
+        <w:rPr>
+          <w:rFonts w:asciiTheme="majorHAnsi" w:eastAsiaTheme="majorEastAsia" w:hAnsiTheme="majorHAnsi" w:cstheme="majorBidi"/>
+        </w:rPr>
+        <w:t xml:space="preserve"> </w:t>
+      </w:r>
+      <w:proofErr w:type="spellStart"/>
+      <w:r>
+        <w:rPr>
+          <w:rFonts w:asciiTheme="majorHAnsi" w:eastAsiaTheme="majorEastAsia" w:hAnsiTheme="majorHAnsi" w:cstheme="majorBidi"/>
+        </w:rPr>
+        <w:t>database</w:t>
+      </w:r>
+      <w:proofErr w:type="spellEnd"/>
+      <w:r>
+        <w:rPr>
+          <w:rFonts w:asciiTheme="majorHAnsi" w:eastAsiaTheme="majorEastAsia" w:hAnsiTheme="majorHAnsi" w:cstheme="majorBidi"/>
+        </w:rPr>
+        <w:t xml:space="preserve"> (</w:t>
+      </w:r>
+      <w:proofErr w:type="spellStart"/>
+      <w:r>
+        <w:rPr>
+          <w:rFonts w:asciiTheme="majorHAnsi" w:eastAsiaTheme="majorEastAsia" w:hAnsiTheme="majorHAnsi" w:cstheme="majorBidi"/>
+        </w:rPr>
+        <w:t>no</w:t>
+      </w:r>
+      <w:proofErr w:type="spellEnd"/>
+      <w:r>
+        <w:rPr>
+          <w:rFonts w:asciiTheme="majorHAnsi" w:eastAsiaTheme="majorEastAsia" w:hAnsiTheme="majorHAnsi" w:cstheme="majorBidi"/>
+        </w:rPr>
+        <w:t xml:space="preserve"> such </w:t>
+      </w:r>
+      <w:proofErr w:type="spellStart"/>
+      <w:r>
+        <w:rPr>
+          <w:rFonts w:asciiTheme="majorHAnsi" w:eastAsiaTheme="majorEastAsia" w:hAnsiTheme="majorHAnsi" w:cstheme="majorBidi"/>
+        </w:rPr>
+        <w:t>table</w:t>
+      </w:r>
+      <w:proofErr w:type="spellEnd"/>
+      <w:r>
+        <w:rPr>
+          <w:rFonts w:asciiTheme="majorHAnsi" w:eastAsiaTheme="majorEastAsia" w:hAnsiTheme="majorHAnsi" w:cstheme="majorBidi"/>
         </w:rPr>
         <w:t xml:space="preserve">: </w:t>
       </w:r>
-      <w:r>
-        <w:rPr>
-          <w:rFonts w:ascii="Franklin Gothic Medium" w:hAnsi="Franklin Gothic Medium" w:eastAsia="Franklin Gothic Medium" w:cs="Franklin Gothic Medium" w:asciiTheme="majorAscii" w:hAnsiTheme="majorAscii" w:eastAsiaTheme="majorAscii" w:cstheme="majorAscii"/>
-        </w:rPr>
-        <w:t>Die Umwandlung zwisc</w:t>
-      </w:r>
-      <w:r>
-        <w:rPr>
-          <w:rFonts w:ascii="Franklin Gothic Medium" w:hAnsi="Franklin Gothic Medium" w:eastAsia="Franklin Gothic Medium" w:cs="Franklin Gothic Medium" w:asciiTheme="majorAscii" w:hAnsiTheme="majorAscii" w:eastAsiaTheme="majorAscii" w:cstheme="majorAscii"/>
-        </w:rPr>
-        <w:t xml:space="preserve">hen JSON und Objekten wurde umgesetzt. Das </w:t>
-      </w:r>
-      <w:r>
-        <w:rPr>
-          <w:rFonts w:ascii="Franklin Gothic Medium" w:hAnsi="Franklin Gothic Medium" w:eastAsia="Franklin Gothic Medium" w:cs="Franklin Gothic Medium" w:asciiTheme="majorAscii" w:hAnsiTheme="majorAscii" w:eastAsiaTheme="majorAscii" w:cstheme="majorAscii"/>
-        </w:rPr>
-        <w:t>JSONObject</w:t>
-      </w:r>
-      <w:r>
-        <w:rPr>
-          <w:rFonts w:ascii="Franklin Gothic Medium" w:hAnsi="Franklin Gothic Medium" w:eastAsia="Franklin Gothic Medium" w:cs="Franklin Gothic Medium" w:asciiTheme="majorAscii" w:hAnsiTheme="majorAscii" w:eastAsiaTheme="majorAscii" w:cstheme="majorAscii"/>
-        </w:rPr>
-        <w:t xml:space="preserve"> von Java war für uns neu, aber nach kurzer Einarbeitung </w:t>
-      </w:r>
-      <w:r>
-        <w:rPr>
-          <w:rFonts w:ascii="Franklin Gothic Medium" w:hAnsi="Franklin Gothic Medium" w:eastAsia="Franklin Gothic Medium" w:cs="Franklin Gothic Medium" w:asciiTheme="majorAscii" w:hAnsiTheme="majorAscii" w:eastAsiaTheme="majorAscii" w:cstheme="majorAscii"/>
-        </w:rPr>
-        <w:t>konnten wir damit ohne Probleme arbeiten.</w:t>
-      </w:r>
-    </w:p>
-    <w:p w14:noSpellErr="1">
-      <w:pPr>
-        <w:pStyle w:val="Heading1"/>
-        <w:rPr>
-          <w:rFonts w:ascii="Franklin Gothic Medium" w:hAnsi="Franklin Gothic Medium" w:eastAsia="Franklin Gothic Medium" w:cs="Franklin Gothic Medium" w:asciiTheme="majorAscii" w:hAnsiTheme="majorAscii" w:eastAsiaTheme="majorAscii" w:cstheme="majorAscii"/>
-        </w:rPr>
-      </w:pPr>
-      <w:r>
-        <w:rPr>
-          <w:rFonts w:ascii="Franklin Gothic Medium" w:hAnsi="Franklin Gothic Medium" w:eastAsia="Franklin Gothic Medium" w:cs="Franklin Gothic Medium" w:asciiTheme="majorAscii" w:hAnsiTheme="majorAscii" w:eastAsiaTheme="majorAscii" w:cstheme="majorAscii"/>
-        </w:rPr>
-        <w:t>An was arbeiten Sie gerade?</w:t>
-      </w:r>
-    </w:p>
-    <w:p>
-      <w:pPr>
-        <w:pStyle w:val="Normal"/>
-        <w:ind w:left="0"/>
-        <w:rPr>
-          <w:rFonts w:ascii="Franklin Gothic Medium" w:hAnsi="Franklin Gothic Medium" w:eastAsia="Franklin Gothic Medium" w:cs="Franklin Gothic Medium" w:asciiTheme="majorAscii" w:hAnsiTheme="majorAscii" w:eastAsiaTheme="majorAscii" w:cstheme="majorAscii"/>
-        </w:rPr>
-      </w:pPr>
-      <w:r>
-        <w:rPr>
-          <w:rFonts w:ascii="Franklin Gothic Medium" w:hAnsi="Franklin Gothic Medium" w:eastAsia="Franklin Gothic Medium" w:cs="Franklin Gothic Medium" w:asciiTheme="majorAscii" w:hAnsiTheme="majorAscii" w:eastAsiaTheme="majorAscii" w:cstheme="majorAscii"/>
-        </w:rPr>
-        <w:t xml:space="preserve">Einige unserer Methoden benötigen noch besseres </w:t>
-      </w:r>
-      <w:r>
-        <w:rPr>
-          <w:rFonts w:ascii="Franklin Gothic Medium" w:hAnsi="Franklin Gothic Medium" w:eastAsia="Franklin Gothic Medium" w:cs="Franklin Gothic Medium" w:asciiTheme="majorAscii" w:hAnsiTheme="majorAscii" w:eastAsiaTheme="majorAscii" w:cstheme="majorAscii"/>
-        </w:rPr>
-        <w:t>Exception</w:t>
-      </w:r>
-      <w:r>
-        <w:rPr>
-          <w:rFonts w:ascii="Franklin Gothic Medium" w:hAnsi="Franklin Gothic Medium" w:eastAsia="Franklin Gothic Medium" w:cs="Franklin Gothic Medium" w:asciiTheme="majorAscii" w:hAnsiTheme="majorAscii" w:eastAsiaTheme="majorAscii" w:cstheme="majorAscii"/>
-        </w:rPr>
-        <w:t xml:space="preserve"> Handling</w:t>
-      </w:r>
-      <w:r>
-        <w:rPr>
-          <w:rFonts w:ascii="Franklin Gothic Medium" w:hAnsi="Franklin Gothic Medium" w:eastAsia="Franklin Gothic Medium" w:cs="Franklin Gothic Medium" w:asciiTheme="majorAscii" w:hAnsiTheme="majorAscii" w:eastAsiaTheme="majorAscii" w:cstheme="majorAscii"/>
-        </w:rPr>
-        <w:t>: Statt</w:t>
-      </w:r>
-      <w:r>
-        <w:rPr>
-          <w:rFonts w:ascii="Franklin Gothic Medium" w:hAnsi="Franklin Gothic Medium" w:eastAsia="Franklin Gothic Medium" w:cs="Franklin Gothic Medium" w:asciiTheme="majorAscii" w:hAnsiTheme="majorAscii" w:eastAsiaTheme="majorAscii" w:cstheme="majorAscii"/>
-        </w:rPr>
-        <w:t xml:space="preserve"> einem allgemeinen Catch wollen wir </w:t>
-      </w:r>
-      <w:r>
-        <w:rPr>
-          <w:rFonts w:ascii="Franklin Gothic Medium" w:hAnsi="Franklin Gothic Medium" w:eastAsia="Franklin Gothic Medium" w:cs="Franklin Gothic Medium" w:asciiTheme="majorAscii" w:hAnsiTheme="majorAscii" w:eastAsiaTheme="majorAscii" w:cstheme="majorAscii"/>
-        </w:rPr>
-        <w:t xml:space="preserve">hilfreiche Fehlermeldungen für verschiedene Arten von </w:t>
-      </w:r>
-      <w:r>
-        <w:rPr>
-          <w:rFonts w:ascii="Franklin Gothic Medium" w:hAnsi="Franklin Gothic Medium" w:eastAsia="Franklin Gothic Medium" w:cs="Franklin Gothic Medium" w:asciiTheme="majorAscii" w:hAnsiTheme="majorAscii" w:eastAsiaTheme="majorAscii" w:cstheme="majorAscii"/>
-        </w:rPr>
-        <w:t>Exceptions</w:t>
-      </w:r>
-      <w:r>
-        <w:rPr>
-          <w:rFonts w:ascii="Franklin Gothic Medium" w:hAnsi="Franklin Gothic Medium" w:eastAsia="Franklin Gothic Medium" w:cs="Franklin Gothic Medium" w:asciiTheme="majorAscii" w:hAnsiTheme="majorAscii" w:eastAsiaTheme="majorAscii" w:cstheme="majorAscii"/>
-        </w:rPr>
-        <w:t xml:space="preserve"> ausgeben.</w:t>
-      </w:r>
-    </w:p>
-    <w:p>
-      <w:pPr>
-        <w:pStyle w:val="Normal"/>
-        <w:ind w:left="0"/>
-        <w:rPr>
-          <w:rFonts w:ascii="Franklin Gothic Medium" w:hAnsi="Franklin Gothic Medium" w:eastAsia="Franklin Gothic Medium" w:cs="Franklin Gothic Medium" w:asciiTheme="majorAscii" w:hAnsiTheme="majorAscii" w:eastAsiaTheme="majorAscii" w:cstheme="majorAscii"/>
-        </w:rPr>
-      </w:pPr>
-    </w:p>
-    <w:p w14:noSpellErr="1">
-      <w:pPr>
-        <w:pStyle w:val="Normal"/>
-        <w:ind w:left="0"/>
-        <w:rPr>
-          <w:rFonts w:ascii="Franklin Gothic Medium" w:hAnsi="Franklin Gothic Medium" w:eastAsia="Franklin Gothic Medium" w:cs="Franklin Gothic Medium" w:asciiTheme="majorAscii" w:hAnsiTheme="majorAscii" w:eastAsiaTheme="majorAscii" w:cstheme="majorAscii"/>
-        </w:rPr>
-      </w:pPr>
-      <w:r>
-        <w:rPr>
-          <w:rFonts w:ascii="Franklin Gothic Medium" w:hAnsi="Franklin Gothic Medium" w:eastAsia="Franklin Gothic Medium" w:cs="Franklin Gothic Medium" w:asciiTheme="majorAscii" w:hAnsiTheme="majorAscii" w:eastAsiaTheme="majorAscii" w:cstheme="majorAscii"/>
-        </w:rPr>
-        <w:t xml:space="preserve">Es </w:t>
-      </w:r>
-      <w:r>
-        <w:rPr>
-          <w:rFonts w:ascii="Franklin Gothic Medium" w:hAnsi="Franklin Gothic Medium" w:eastAsia="Franklin Gothic Medium" w:cs="Franklin Gothic Medium" w:asciiTheme="majorAscii" w:hAnsiTheme="majorAscii" w:eastAsiaTheme="majorAscii" w:cstheme="majorAscii"/>
-        </w:rPr>
-        <w:t>sind</w:t>
-      </w:r>
-      <w:r>
-        <w:rPr>
-          <w:rFonts w:ascii="Franklin Gothic Medium" w:hAnsi="Franklin Gothic Medium" w:eastAsia="Franklin Gothic Medium" w:cs="Franklin Gothic Medium" w:asciiTheme="majorAscii" w:hAnsiTheme="majorAscii" w:eastAsiaTheme="majorAscii" w:cstheme="majorAscii"/>
-        </w:rPr>
-        <w:t xml:space="preserve"> noch </w:t>
-      </w:r>
-      <w:r>
-        <w:rPr>
-          <w:rFonts w:ascii="Franklin Gothic Medium" w:hAnsi="Franklin Gothic Medium" w:eastAsia="Franklin Gothic Medium" w:cs="Franklin Gothic Medium" w:asciiTheme="majorAscii" w:hAnsiTheme="majorAscii" w:eastAsiaTheme="majorAscii" w:cstheme="majorAscii"/>
-        </w:rPr>
-        <w:t xml:space="preserve">nicht </w:t>
-      </w:r>
-      <w:r>
-        <w:rPr>
-          <w:rFonts w:ascii="Franklin Gothic Medium" w:hAnsi="Franklin Gothic Medium" w:eastAsia="Franklin Gothic Medium" w:cs="Franklin Gothic Medium" w:asciiTheme="majorAscii" w:hAnsiTheme="majorAscii" w:eastAsiaTheme="majorAscii" w:cstheme="majorAscii"/>
-        </w:rPr>
-        <w:t xml:space="preserve">alle Methoden für alle Klassen getestet </w:t>
-      </w:r>
-      <w:r>
-        <w:rPr>
-          <w:rFonts w:ascii="Franklin Gothic Medium" w:hAnsi="Franklin Gothic Medium" w:eastAsia="Franklin Gothic Medium" w:cs="Franklin Gothic Medium" w:asciiTheme="majorAscii" w:hAnsiTheme="majorAscii" w:eastAsiaTheme="majorAscii" w:cstheme="majorAscii"/>
-        </w:rPr>
-        <w:t>worden</w:t>
-      </w:r>
-      <w:r>
-        <w:rPr>
-          <w:rFonts w:ascii="Franklin Gothic Medium" w:hAnsi="Franklin Gothic Medium" w:eastAsia="Franklin Gothic Medium" w:cs="Franklin Gothic Medium" w:asciiTheme="majorAscii" w:hAnsiTheme="majorAscii" w:eastAsiaTheme="majorAscii" w:cstheme="majorAscii"/>
-        </w:rPr>
-        <w:t>.</w:t>
-      </w:r>
-    </w:p>
-    <w:p w14:noSpellErr="1">
-      <w:pPr>
-        <w:pStyle w:val="Heading1"/>
-        <w:rPr>
-          <w:rFonts w:ascii="Franklin Gothic Medium" w:hAnsi="Franklin Gothic Medium" w:eastAsia="Franklin Gothic Medium" w:cs="Franklin Gothic Medium" w:asciiTheme="majorAscii" w:hAnsiTheme="majorAscii" w:eastAsiaTheme="majorAscii" w:cstheme="majorAscii"/>
-        </w:rPr>
-      </w:pPr>
-      <w:r>
-        <w:rPr>
-          <w:rFonts w:ascii="Franklin Gothic Medium" w:hAnsi="Franklin Gothic Medium" w:eastAsia="Franklin Gothic Medium" w:cs="Franklin Gothic Medium" w:asciiTheme="majorAscii" w:hAnsiTheme="majorAscii" w:eastAsiaTheme="majorAscii" w:cstheme="majorAscii"/>
-        </w:rPr>
-        <w:t>Wo sind aktuell ihre Probleme?</w:t>
-      </w:r>
-    </w:p>
-    <w:p w14:noSpellErr="1">
-      <w:pPr>
-        <w:rPr>
-          <w:rFonts w:ascii="Franklin Gothic Medium" w:hAnsi="Franklin Gothic Medium" w:eastAsia="Franklin Gothic Medium" w:cs="Franklin Gothic Medium" w:asciiTheme="majorAscii" w:hAnsiTheme="majorAscii" w:eastAsiaTheme="majorAscii" w:cstheme="majorAscii"/>
-        </w:rPr>
-      </w:pPr>
-      <w:r>
-        <w:rPr>
-          <w:rFonts w:ascii="Franklin Gothic Medium" w:hAnsi="Franklin Gothic Medium" w:eastAsia="Franklin Gothic Medium" w:cs="Franklin Gothic Medium" w:asciiTheme="majorAscii" w:hAnsiTheme="majorAscii" w:eastAsiaTheme="majorAscii" w:cstheme="majorAscii"/>
-        </w:rPr>
-        <w:t>Die Implementierungen für die Task-Klassen sind deutlich umständlicher als für die anderen beiden Klassen, da die assoziierten Objekte mit beachtet werden müssen.</w:t>
-      </w:r>
-    </w:p>
-    <w:p>
-      <w:pPr>
-        <w:rPr>
-          <w:rFonts w:ascii="Franklin Gothic Medium" w:hAnsi="Franklin Gothic Medium" w:eastAsia="Franklin Gothic Medium" w:cs="Franklin Gothic Medium" w:asciiTheme="majorAscii" w:hAnsiTheme="majorAscii" w:eastAsiaTheme="majorAscii" w:cstheme="majorAscii"/>
-        </w:rPr>
-      </w:pPr>
-    </w:p>
-    <w:p>
-      <w:pPr>
-        <w:rPr>
-          <w:rFonts w:ascii="Franklin Gothic Medium" w:hAnsi="Franklin Gothic Medium" w:eastAsia="Franklin Gothic Medium" w:cs="Franklin Gothic Medium" w:asciiTheme="majorAscii" w:hAnsiTheme="majorAscii" w:eastAsiaTheme="majorAscii" w:cstheme="majorAscii"/>
-        </w:rPr>
-      </w:pPr>
-      <w:r>
-        <w:rPr>
-          <w:rFonts w:ascii="Franklin Gothic Medium" w:hAnsi="Franklin Gothic Medium" w:eastAsia="Franklin Gothic Medium" w:cs="Franklin Gothic Medium" w:asciiTheme="majorAscii" w:hAnsiTheme="majorAscii" w:eastAsiaTheme="majorAscii" w:cstheme="majorAscii"/>
-        </w:rPr>
-        <w:t xml:space="preserve">Da manche aus unserer Gruppe vor diesem Berufsschulblock noch nicht mit </w:t>
-      </w:r>
-      <w:r>
-        <w:rPr>
-          <w:rFonts w:ascii="Franklin Gothic Medium" w:hAnsi="Franklin Gothic Medium" w:eastAsia="Franklin Gothic Medium" w:cs="Franklin Gothic Medium" w:asciiTheme="majorAscii" w:hAnsiTheme="majorAscii" w:eastAsiaTheme="majorAscii" w:cstheme="majorAscii"/>
-        </w:rPr>
-        <w:t>Git</w:t>
-      </w:r>
-      <w:r>
-        <w:rPr>
-          <w:rFonts w:ascii="Franklin Gothic Medium" w:hAnsi="Franklin Gothic Medium" w:eastAsia="Franklin Gothic Medium" w:cs="Franklin Gothic Medium" w:asciiTheme="majorAscii" w:hAnsiTheme="majorAscii" w:eastAsiaTheme="majorAscii" w:cstheme="majorAscii"/>
-        </w:rPr>
-        <w:t xml:space="preserve"> und </w:t>
-      </w:r>
-      <w:r>
-        <w:rPr>
-          <w:rFonts w:ascii="Franklin Gothic Medium" w:hAnsi="Franklin Gothic Medium" w:eastAsia="Franklin Gothic Medium" w:cs="Franklin Gothic Medium" w:asciiTheme="majorAscii" w:hAnsiTheme="majorAscii" w:eastAsiaTheme="majorAscii" w:cstheme="majorAscii"/>
-        </w:rPr>
-        <w:t>GitLab</w:t>
-      </w:r>
-      <w:r>
-        <w:rPr>
-          <w:rFonts w:ascii="Franklin Gothic Medium" w:hAnsi="Franklin Gothic Medium" w:eastAsia="Franklin Gothic Medium" w:cs="Franklin Gothic Medium" w:asciiTheme="majorAscii" w:hAnsiTheme="majorAscii" w:eastAsiaTheme="majorAscii" w:cstheme="majorAscii"/>
-        </w:rPr>
-        <w:t xml:space="preserve"> gearbeitet haben</w:t>
-      </w:r>
-      <w:r>
-        <w:rPr>
-          <w:rFonts w:ascii="Franklin Gothic Medium" w:hAnsi="Franklin Gothic Medium" w:eastAsia="Franklin Gothic Medium" w:cs="Franklin Gothic Medium" w:asciiTheme="majorAscii" w:hAnsiTheme="majorAscii" w:eastAsiaTheme="majorAscii" w:cstheme="majorAscii"/>
-        </w:rPr>
-        <w:t>, m</w:t>
-      </w:r>
-      <w:r>
-        <w:rPr>
-          <w:rFonts w:ascii="Franklin Gothic Medium" w:hAnsi="Franklin Gothic Medium" w:eastAsia="Franklin Gothic Medium" w:cs="Franklin Gothic Medium" w:asciiTheme="majorAscii" w:hAnsiTheme="majorAscii" w:eastAsiaTheme="majorAscii" w:cstheme="majorAscii"/>
-        </w:rPr>
-        <w:t xml:space="preserve">üssen wir erstmal einen Exkurs machen, wie wir mit diesen Tools arbeiten wollen. Anschließend müssen wir uns darauf einigen, </w:t>
-      </w:r>
-      <w:r>
-        <w:rPr>
-          <w:rFonts w:ascii="Franklin Gothic Medium" w:hAnsi="Franklin Gothic Medium" w:eastAsia="Franklin Gothic Medium" w:cs="Franklin Gothic Medium" w:asciiTheme="majorAscii" w:hAnsiTheme="majorAscii" w:eastAsiaTheme="majorAscii" w:cstheme="majorAscii"/>
-        </w:rPr>
-        <w:t xml:space="preserve">wer auf dem </w:t>
-      </w:r>
-      <w:r>
-        <w:rPr>
-          <w:rFonts w:ascii="Franklin Gothic Medium" w:hAnsi="Franklin Gothic Medium" w:eastAsia="Franklin Gothic Medium" w:cs="Franklin Gothic Medium" w:asciiTheme="majorAscii" w:hAnsiTheme="majorAscii" w:eastAsiaTheme="majorAscii" w:cstheme="majorAscii"/>
-        </w:rPr>
-        <w:t>GitLab</w:t>
-      </w:r>
-      <w:r>
-        <w:rPr>
-          <w:rFonts w:ascii="Franklin Gothic Medium" w:hAnsi="Franklin Gothic Medium" w:eastAsia="Franklin Gothic Medium" w:cs="Franklin Gothic Medium" w:asciiTheme="majorAscii" w:hAnsiTheme="majorAscii" w:eastAsiaTheme="majorAscii" w:cstheme="majorAscii"/>
-        </w:rPr>
-        <w:t xml:space="preserve"> Profil die </w:t>
-      </w:r>
-      <w:r>
-        <w:rPr>
-          <w:rFonts w:ascii="Franklin Gothic Medium" w:hAnsi="Franklin Gothic Medium" w:eastAsia="Franklin Gothic Medium" w:cs="Franklin Gothic Medium" w:asciiTheme="majorAscii" w:hAnsiTheme="majorAscii" w:eastAsiaTheme="majorAscii" w:cstheme="majorAscii"/>
-        </w:rPr>
-        <w:t>Merge</w:t>
-      </w:r>
-      <w:r>
-        <w:rPr>
-          <w:rFonts w:ascii="Franklin Gothic Medium" w:hAnsi="Franklin Gothic Medium" w:eastAsia="Franklin Gothic Medium" w:cs="Franklin Gothic Medium" w:asciiTheme="majorAscii" w:hAnsiTheme="majorAscii" w:eastAsiaTheme="majorAscii" w:cstheme="majorAscii"/>
-        </w:rPr>
-        <w:t>-Requests</w:t>
-      </w:r>
-      <w:r>
-        <w:rPr>
-          <w:rFonts w:ascii="Franklin Gothic Medium" w:hAnsi="Franklin Gothic Medium" w:eastAsia="Franklin Gothic Medium" w:cs="Franklin Gothic Medium" w:asciiTheme="majorAscii" w:hAnsiTheme="majorAscii" w:eastAsiaTheme="majorAscii" w:cstheme="majorAscii"/>
-        </w:rPr>
-        <w:t xml:space="preserve"> r</w:t>
-      </w:r>
-      <w:r>
-        <w:rPr>
-          <w:rFonts w:ascii="Franklin Gothic Medium" w:hAnsi="Franklin Gothic Medium" w:eastAsia="Franklin Gothic Medium" w:cs="Franklin Gothic Medium" w:asciiTheme="majorAscii" w:hAnsiTheme="majorAscii" w:eastAsiaTheme="majorAscii" w:cstheme="majorAscii"/>
-        </w:rPr>
-        <w:t>evi</w:t>
-      </w:r>
-      <w:r>
-        <w:rPr>
-          <w:rFonts w:ascii="Franklin Gothic Medium" w:hAnsi="Franklin Gothic Medium" w:eastAsia="Franklin Gothic Medium" w:cs="Franklin Gothic Medium" w:asciiTheme="majorAscii" w:hAnsiTheme="majorAscii" w:eastAsiaTheme="majorAscii" w:cstheme="majorAscii"/>
-        </w:rPr>
-        <w:t>ewen wird.</w:t>
-      </w:r>
-    </w:p>
-    <w:p w14:noSpellErr="1">
-      <w:pPr>
-        <w:rPr>
-          <w:rFonts w:ascii="Franklin Gothic Medium" w:hAnsi="Franklin Gothic Medium" w:eastAsia="Franklin Gothic Medium" w:cs="Franklin Gothic Medium" w:asciiTheme="majorAscii" w:hAnsiTheme="majorAscii" w:eastAsiaTheme="majorAscii" w:cstheme="majorAscii"/>
-        </w:rPr>
-      </w:pPr>
-    </w:p>
-    <w:p w14:noSpellErr="1">
-      <w:pPr>
-        <w:rPr>
-          <w:rFonts w:ascii="Franklin Gothic Medium" w:hAnsi="Franklin Gothic Medium" w:eastAsia="Franklin Gothic Medium" w:cs="Franklin Gothic Medium" w:asciiTheme="majorAscii" w:hAnsiTheme="majorAscii" w:eastAsiaTheme="majorAscii" w:cstheme="majorAscii"/>
-        </w:rPr>
-      </w:pPr>
-    </w:p>
-    <w:p w14:noSpellErr="1">
-      <w:pPr>
-        <w:rPr>
-          <w:rFonts w:ascii="Franklin Gothic Medium" w:hAnsi="Franklin Gothic Medium" w:eastAsia="Franklin Gothic Medium" w:cs="Franklin Gothic Medium" w:asciiTheme="majorAscii" w:hAnsiTheme="majorAscii" w:eastAsiaTheme="majorAscii" w:cstheme="majorAscii"/>
-        </w:rPr>
-      </w:pPr>
-    </w:p>
-    <w:p w14:noSpellErr="1">
-      <w:pPr>
-        <w:rPr>
-          <w:rFonts w:ascii="Franklin Gothic Medium" w:hAnsi="Franklin Gothic Medium" w:eastAsia="Franklin Gothic Medium" w:cs="Franklin Gothic Medium" w:asciiTheme="majorAscii" w:hAnsiTheme="majorAscii" w:eastAsiaTheme="majorAscii" w:cstheme="majorAscii"/>
-        </w:rPr>
-      </w:pPr>
-    </w:p>
-    <w:p w14:noSpellErr="1">
-      <w:pPr>
-        <w:rPr>
-          <w:rFonts w:ascii="Franklin Gothic Medium" w:hAnsi="Franklin Gothic Medium" w:eastAsia="Franklin Gothic Medium" w:cs="Franklin Gothic Medium" w:asciiTheme="majorAscii" w:hAnsiTheme="majorAscii" w:eastAsiaTheme="majorAscii" w:cstheme="majorAscii"/>
-        </w:rPr>
-      </w:pPr>
-    </w:p>
-    <w:p w14:noSpellErr="1">
-      <w:pPr>
-        <w:rPr>
-          <w:rFonts w:ascii="Franklin Gothic Medium" w:hAnsi="Franklin Gothic Medium" w:eastAsia="Franklin Gothic Medium" w:cs="Franklin Gothic Medium" w:asciiTheme="majorAscii" w:hAnsiTheme="majorAscii" w:eastAsiaTheme="majorAscii" w:cstheme="majorAscii"/>
-        </w:rPr>
-      </w:pPr>
-    </w:p>
-    <w:p w14:noSpellErr="1">
-      <w:pPr>
-        <w:rPr>
-          <w:rFonts w:ascii="Franklin Gothic Medium" w:hAnsi="Franklin Gothic Medium" w:eastAsia="Franklin Gothic Medium" w:cs="Franklin Gothic Medium" w:asciiTheme="majorAscii" w:hAnsiTheme="majorAscii" w:eastAsiaTheme="majorAscii" w:cstheme="majorAscii"/>
-        </w:rPr>
-      </w:pPr>
-    </w:p>
-    <w:p w14:noSpellErr="1">
-      <w:pPr>
-        <w:rPr>
-          <w:rFonts w:ascii="Franklin Gothic Medium" w:hAnsi="Franklin Gothic Medium" w:eastAsia="Franklin Gothic Medium" w:cs="Franklin Gothic Medium" w:asciiTheme="majorAscii" w:hAnsiTheme="majorAscii" w:eastAsiaTheme="majorAscii" w:cstheme="majorAscii"/>
-        </w:rPr>
-      </w:pPr>
-    </w:p>
-    <w:p w14:noSpellErr="1">
-      <w:pPr>
-        <w:rPr>
-          <w:rFonts w:ascii="Franklin Gothic Medium" w:hAnsi="Franklin Gothic Medium" w:eastAsia="Franklin Gothic Medium" w:cs="Franklin Gothic Medium" w:asciiTheme="majorAscii" w:hAnsiTheme="majorAscii" w:eastAsiaTheme="majorAscii" w:cstheme="majorAscii"/>
-        </w:rPr>
-      </w:pPr>
-    </w:p>
-    <w:p w14:noSpellErr="1">
-      <w:pPr>
-        <w:pStyle w:val="Heading1"/>
-        <w:rPr>
-          <w:rFonts w:ascii="Franklin Gothic Medium" w:hAnsi="Franklin Gothic Medium" w:eastAsia="Franklin Gothic Medium" w:cs="Franklin Gothic Medium" w:asciiTheme="majorAscii" w:hAnsiTheme="majorAscii" w:eastAsiaTheme="majorAscii" w:cstheme="majorAscii"/>
-        </w:rPr>
-      </w:pPr>
-      <w:r>
-        <w:rPr>
-          <w:rFonts w:ascii="Franklin Gothic Medium" w:hAnsi="Franklin Gothic Medium" w:eastAsia="Franklin Gothic Medium" w:cs="Franklin Gothic Medium" w:asciiTheme="majorAscii" w:hAnsiTheme="majorAscii" w:eastAsiaTheme="majorAscii" w:cstheme="majorAscii"/>
-        </w:rPr>
-        <w:t>Was wurde seit dem letzten Gespräch geschafft?</w:t>
-      </w:r>
-    </w:p>
-    <w:p>
-      <w:pPr>
-        <w:rPr>
-          <w:rFonts w:ascii="Franklin Gothic Medium" w:hAnsi="Franklin Gothic Medium" w:eastAsia="Franklin Gothic Medium" w:cs="Franklin Gothic Medium" w:asciiTheme="majorAscii" w:hAnsiTheme="majorAscii" w:eastAsiaTheme="majorAscii" w:cstheme="majorAscii"/>
-        </w:rPr>
-      </w:pPr>
-      <w:r>
-        <w:rPr>
-          <w:rFonts w:ascii="Franklin Gothic Medium" w:hAnsi="Franklin Gothic Medium" w:eastAsia="Franklin Gothic Medium" w:cs="Franklin Gothic Medium" w:asciiTheme="majorAscii" w:hAnsiTheme="majorAscii" w:eastAsiaTheme="majorAscii" w:cstheme="majorAscii"/>
-        </w:rPr>
-        <w:t xml:space="preserve">Die Aufgaben 1-3 haben wir abgeschlossen. </w:t>
-      </w:r>
-      <w:r>
-        <w:rPr>
-          <w:rFonts w:ascii="Franklin Gothic Medium" w:hAnsi="Franklin Gothic Medium" w:eastAsia="Franklin Gothic Medium" w:cs="Franklin Gothic Medium" w:asciiTheme="majorAscii" w:hAnsiTheme="majorAscii" w:eastAsiaTheme="majorAscii" w:cstheme="majorAscii"/>
-        </w:rPr>
-        <w:t xml:space="preserve">In Aufgabe 4 haben wir </w:t>
-      </w:r>
-      <w:r>
-        <w:rPr>
-          <w:rFonts w:ascii="Franklin Gothic Medium" w:hAnsi="Franklin Gothic Medium" w:eastAsia="Franklin Gothic Medium" w:cs="Franklin Gothic Medium" w:asciiTheme="majorAscii" w:hAnsiTheme="majorAscii" w:eastAsiaTheme="majorAscii" w:cstheme="majorAscii"/>
-        </w:rPr>
-        <w:t>das Delete Statement fertig gestellt</w:t>
-      </w:r>
-      <w:r>
-        <w:rPr>
-          <w:rFonts w:ascii="Franklin Gothic Medium" w:hAnsi="Franklin Gothic Medium" w:eastAsia="Franklin Gothic Medium" w:cs="Franklin Gothic Medium" w:asciiTheme="majorAscii" w:hAnsiTheme="majorAscii" w:eastAsiaTheme="majorAscii" w:cstheme="majorAscii"/>
-        </w:rPr>
-        <w:t xml:space="preserve">. </w:t>
-      </w:r>
-      <w:r>
-        <w:rPr>
-          <w:rFonts w:ascii="Franklin Gothic Medium" w:hAnsi="Franklin Gothic Medium" w:eastAsia="Franklin Gothic Medium" w:cs="Franklin Gothic Medium" w:asciiTheme="majorAscii" w:hAnsiTheme="majorAscii" w:eastAsiaTheme="majorAscii" w:cstheme="majorAscii"/>
-        </w:rPr>
-        <w:t xml:space="preserve">Das </w:t>
-      </w:r>
-      <w:r>
-        <w:rPr>
-          <w:rFonts w:ascii="Franklin Gothic Medium" w:hAnsi="Franklin Gothic Medium" w:eastAsia="Franklin Gothic Medium" w:cs="Franklin Gothic Medium" w:asciiTheme="majorAscii" w:hAnsiTheme="majorAscii" w:eastAsiaTheme="majorAscii" w:cstheme="majorAscii"/>
-        </w:rPr>
-        <w:t>Get</w:t>
-      </w:r>
-      <w:r>
-        <w:rPr>
-          <w:rFonts w:ascii="Franklin Gothic Medium" w:hAnsi="Franklin Gothic Medium" w:eastAsia="Franklin Gothic Medium" w:cs="Franklin Gothic Medium" w:asciiTheme="majorAscii" w:hAnsiTheme="majorAscii" w:eastAsiaTheme="majorAscii" w:cstheme="majorAscii"/>
-        </w:rPr>
-        <w:t xml:space="preserve"> Statement und P</w:t>
-      </w:r>
-      <w:r>
-        <w:rPr>
-          <w:rFonts w:ascii="Franklin Gothic Medium" w:hAnsi="Franklin Gothic Medium" w:eastAsia="Franklin Gothic Medium" w:cs="Franklin Gothic Medium" w:asciiTheme="majorAscii" w:hAnsiTheme="majorAscii" w:eastAsiaTheme="majorAscii" w:cstheme="majorAscii"/>
-        </w:rPr>
-        <w:t xml:space="preserve">ost </w:t>
-      </w:r>
-      <w:r>
-        <w:rPr>
-          <w:rFonts w:ascii="Franklin Gothic Medium" w:hAnsi="Franklin Gothic Medium" w:eastAsia="Franklin Gothic Medium" w:cs="Franklin Gothic Medium" w:asciiTheme="majorAscii" w:hAnsiTheme="majorAscii" w:eastAsiaTheme="majorAscii" w:cstheme="majorAscii"/>
-        </w:rPr>
-        <w:t>S</w:t>
-      </w:r>
-      <w:r>
-        <w:rPr>
-          <w:rFonts w:ascii="Franklin Gothic Medium" w:hAnsi="Franklin Gothic Medium" w:eastAsia="Franklin Gothic Medium" w:cs="Franklin Gothic Medium" w:asciiTheme="majorAscii" w:hAnsiTheme="majorAscii" w:eastAsiaTheme="majorAscii" w:cstheme="majorAscii"/>
-        </w:rPr>
-        <w:t>tatement</w:t>
-      </w:r>
-      <w:r>
-        <w:rPr>
-          <w:rFonts w:ascii="Franklin Gothic Medium" w:hAnsi="Franklin Gothic Medium" w:eastAsia="Franklin Gothic Medium" w:cs="Franklin Gothic Medium" w:asciiTheme="majorAscii" w:hAnsiTheme="majorAscii" w:eastAsiaTheme="majorAscii" w:cstheme="majorAscii"/>
-        </w:rPr>
-        <w:t xml:space="preserve"> ist in</w:t>
-      </w:r>
-      <w:r>
-        <w:rPr>
-          <w:rFonts w:ascii="Franklin Gothic Medium" w:hAnsi="Franklin Gothic Medium" w:eastAsia="Franklin Gothic Medium" w:cs="Franklin Gothic Medium" w:asciiTheme="majorAscii" w:hAnsiTheme="majorAscii" w:eastAsiaTheme="majorAscii" w:cstheme="majorAscii"/>
-        </w:rPr>
-        <w:t xml:space="preserve"> Arbeit</w:t>
-      </w:r>
-      <w:r>
-        <w:rPr>
-          <w:rFonts w:ascii="Franklin Gothic Medium" w:hAnsi="Franklin Gothic Medium" w:eastAsia="Franklin Gothic Medium" w:cs="Franklin Gothic Medium" w:asciiTheme="majorAscii" w:hAnsiTheme="majorAscii" w:eastAsiaTheme="majorAscii" w:cstheme="majorAscii"/>
-        </w:rPr>
-        <w:t xml:space="preserve">. </w:t>
-      </w:r>
-      <w:r>
-        <w:rPr>
-          <w:rFonts w:ascii="Franklin Gothic Medium" w:hAnsi="Franklin Gothic Medium" w:eastAsia="Franklin Gothic Medium" w:cs="Franklin Gothic Medium" w:asciiTheme="majorAscii" w:hAnsiTheme="majorAscii" w:eastAsiaTheme="majorAscii" w:cstheme="majorAscii"/>
-        </w:rPr>
-        <w:t xml:space="preserve">Das </w:t>
-      </w:r>
-      <w:r>
-        <w:rPr>
-          <w:rFonts w:ascii="Franklin Gothic Medium" w:hAnsi="Franklin Gothic Medium" w:eastAsia="Franklin Gothic Medium" w:cs="Franklin Gothic Medium" w:asciiTheme="majorAscii" w:hAnsiTheme="majorAscii" w:eastAsiaTheme="majorAscii" w:cstheme="majorAscii"/>
-        </w:rPr>
-        <w:t>Post</w:t>
-      </w:r>
-      <w:r>
-        <w:rPr>
-          <w:rFonts w:ascii="Franklin Gothic Medium" w:hAnsi="Franklin Gothic Medium" w:eastAsia="Franklin Gothic Medium" w:cs="Franklin Gothic Medium" w:asciiTheme="majorAscii" w:hAnsiTheme="majorAscii" w:eastAsiaTheme="majorAscii" w:cstheme="majorAscii"/>
-        </w:rPr>
-        <w:t xml:space="preserve"> </w:t>
-      </w:r>
-      <w:r>
-        <w:rPr>
-          <w:rFonts w:ascii="Franklin Gothic Medium" w:hAnsi="Franklin Gothic Medium" w:eastAsia="Franklin Gothic Medium" w:cs="Franklin Gothic Medium" w:asciiTheme="majorAscii" w:hAnsiTheme="majorAscii" w:eastAsiaTheme="majorAscii" w:cstheme="majorAscii"/>
-        </w:rPr>
-        <w:t xml:space="preserve">Statement ist bis auf </w:t>
-      </w:r>
-      <w:r>
-        <w:rPr>
-          <w:rFonts w:ascii="Franklin Gothic Medium" w:hAnsi="Franklin Gothic Medium" w:eastAsia="Franklin Gothic Medium" w:cs="Franklin Gothic Medium" w:asciiTheme="majorAscii" w:hAnsiTheme="majorAscii" w:eastAsiaTheme="majorAscii" w:cstheme="majorAscii"/>
-        </w:rPr>
-        <w:t>Task</w:t>
-      </w:r>
-      <w:r>
-        <w:rPr>
-          <w:rFonts w:ascii="Franklin Gothic Medium" w:hAnsi="Franklin Gothic Medium" w:eastAsia="Franklin Gothic Medium" w:cs="Franklin Gothic Medium" w:asciiTheme="majorAscii" w:hAnsiTheme="majorAscii" w:eastAsiaTheme="majorAscii" w:cstheme="majorAscii"/>
-        </w:rPr>
-        <w:t xml:space="preserve"> fertig. </w:t>
-      </w:r>
-    </w:p>
-    <w:p w14:noSpellErr="1">
-      <w:pPr>
-        <w:pStyle w:val="Heading1"/>
-        <w:rPr>
-          <w:rFonts w:ascii="Franklin Gothic Medium" w:hAnsi="Franklin Gothic Medium" w:eastAsia="Franklin Gothic Medium" w:cs="Franklin Gothic Medium" w:asciiTheme="majorAscii" w:hAnsiTheme="majorAscii" w:eastAsiaTheme="majorAscii" w:cstheme="majorAscii"/>
-        </w:rPr>
-      </w:pPr>
-      <w:r>
-        <w:rPr>
-          <w:rFonts w:ascii="Franklin Gothic Medium" w:hAnsi="Franklin Gothic Medium" w:eastAsia="Franklin Gothic Medium" w:cs="Franklin Gothic Medium" w:asciiTheme="majorAscii" w:hAnsiTheme="majorAscii" w:eastAsiaTheme="majorAscii" w:cstheme="majorAscii"/>
-        </w:rPr>
-        <w:t>An was arbeiten Sie gerade?</w:t>
-      </w:r>
-    </w:p>
-    <w:p>
-      <w:pPr>
-        <w:rPr>
-          <w:rFonts w:ascii="Franklin Gothic Medium" w:hAnsi="Franklin Gothic Medium" w:eastAsia="Franklin Gothic Medium" w:cs="Franklin Gothic Medium" w:asciiTheme="majorAscii" w:hAnsiTheme="majorAscii" w:eastAsiaTheme="majorAscii" w:cstheme="majorAscii"/>
-        </w:rPr>
-      </w:pPr>
-      <w:r>
-        <w:rPr>
-          <w:rFonts w:ascii="Franklin Gothic Medium" w:hAnsi="Franklin Gothic Medium" w:eastAsia="Franklin Gothic Medium" w:cs="Franklin Gothic Medium" w:asciiTheme="majorAscii" w:hAnsiTheme="majorAscii" w:eastAsiaTheme="majorAscii" w:cstheme="majorAscii"/>
-        </w:rPr>
-        <w:t xml:space="preserve">Aktuell sind wir dabei, die in dem Problem Statement definierten Probleme zu beheben. Nebenbei prüfen wir gegenseitig unsere </w:t>
-      </w:r>
-      <w:r>
-        <w:rPr>
-          <w:rFonts w:ascii="Franklin Gothic Medium" w:hAnsi="Franklin Gothic Medium" w:eastAsia="Franklin Gothic Medium" w:cs="Franklin Gothic Medium" w:asciiTheme="majorAscii" w:hAnsiTheme="majorAscii" w:eastAsiaTheme="majorAscii" w:cstheme="majorAscii"/>
-        </w:rPr>
-        <w:t>Merge-Requests</w:t>
-      </w:r>
-      <w:r>
-        <w:rPr>
-          <w:rFonts w:ascii="Franklin Gothic Medium" w:hAnsi="Franklin Gothic Medium" w:eastAsia="Franklin Gothic Medium" w:cs="Franklin Gothic Medium" w:asciiTheme="majorAscii" w:hAnsiTheme="majorAscii" w:eastAsiaTheme="majorAscii" w:cstheme="majorAscii"/>
-        </w:rPr>
-        <w:t xml:space="preserve"> und geben uns Tipps, was am Code verbessert werden kann. Auch diskutieren wir darüber, welche Herangehensweise die beste ist, um die Probleme zu beheben.</w:t>
-      </w:r>
-    </w:p>
-    <w:p>
-      <w:pPr>
-        <w:rPr>
-          <w:rFonts w:ascii="Franklin Gothic Medium" w:hAnsi="Franklin Gothic Medium" w:eastAsia="Franklin Gothic Medium" w:cs="Franklin Gothic Medium" w:asciiTheme="majorAscii" w:hAnsiTheme="majorAscii" w:eastAsiaTheme="majorAscii" w:cstheme="majorAscii"/>
-        </w:rPr>
-      </w:pPr>
-    </w:p>
-    <w:p>
-      <w:pPr>
-        <w:rPr>
-          <w:rFonts w:ascii="Franklin Gothic Medium" w:hAnsi="Franklin Gothic Medium" w:eastAsia="Franklin Gothic Medium" w:cs="Franklin Gothic Medium" w:asciiTheme="majorAscii" w:hAnsiTheme="majorAscii" w:eastAsiaTheme="majorAscii" w:cstheme="majorAscii"/>
-        </w:rPr>
-      </w:pPr>
-      <w:r>
-        <w:rPr>
-          <w:rFonts w:ascii="Franklin Gothic Medium" w:hAnsi="Franklin Gothic Medium" w:eastAsia="Franklin Gothic Medium" w:cs="Franklin Gothic Medium" w:asciiTheme="majorAscii" w:hAnsiTheme="majorAscii" w:eastAsiaTheme="majorAscii" w:cstheme="majorAscii"/>
-        </w:rPr>
-        <w:t xml:space="preserve">"Die POST-Methode für Tasks (Tasks sind immer mit einer Priorität und einem Projekt verknüpft) funktioniert derzeit nicht wie gewünscht. Obwohl im Payload die Felder title, date, projectid und </w:t>
-      </w:r>
-      <w:r>
-        <w:rPr>
-          <w:rFonts w:ascii="Franklin Gothic Medium" w:hAnsi="Franklin Gothic Medium" w:eastAsia="Franklin Gothic Medium" w:cs="Franklin Gothic Medium" w:asciiTheme="majorAscii" w:hAnsiTheme="majorAscii" w:eastAsiaTheme="majorAscii" w:cstheme="majorAscii"/>
-        </w:rPr>
-        <w:t>priorityid</w:t>
-      </w:r>
-      <w:r>
-        <w:rPr>
-          <w:rFonts w:ascii="Franklin Gothic Medium" w:hAnsi="Franklin Gothic Medium" w:eastAsia="Franklin Gothic Medium" w:cs="Franklin Gothic Medium" w:asciiTheme="majorAscii" w:hAnsiTheme="majorAscii" w:eastAsiaTheme="majorAscii" w:cstheme="majorAscii"/>
-        </w:rPr>
-        <w:t xml:space="preserve"> übergeben werden, werden in unserer Datenbank an diesen Stellen nur NULL-Werte gespeichert, statt der übermittelten Daten."</w:t>
-      </w:r>
-    </w:p>
-    <w:p>
-      <w:pPr>
-        <w:rPr>
-          <w:rFonts w:ascii="Franklin Gothic Medium" w:hAnsi="Franklin Gothic Medium" w:eastAsia="Franklin Gothic Medium" w:cs="Franklin Gothic Medium" w:asciiTheme="majorAscii" w:hAnsiTheme="majorAscii" w:eastAsiaTheme="majorAscii" w:cstheme="majorAscii"/>
-        </w:rPr>
-      </w:pPr>
-    </w:p>
-    <w:p>
-      <w:pPr>
-        <w:rPr>
-          <w:rFonts w:ascii="Franklin Gothic Medium" w:hAnsi="Franklin Gothic Medium" w:eastAsia="Franklin Gothic Medium" w:cs="Franklin Gothic Medium" w:asciiTheme="majorAscii" w:hAnsiTheme="majorAscii" w:eastAsiaTheme="majorAscii" w:cstheme="majorAscii"/>
-        </w:rPr>
-      </w:pPr>
-      <w:r>
-        <w:rPr>
-          <w:rFonts w:ascii="Franklin Gothic Medium" w:hAnsi="Franklin Gothic Medium" w:eastAsia="Franklin Gothic Medium" w:cs="Franklin Gothic Medium" w:asciiTheme="majorAscii" w:hAnsiTheme="majorAscii" w:eastAsiaTheme="majorAscii" w:cstheme="majorAscii"/>
-        </w:rPr>
-        <w:t xml:space="preserve">Da wir besonders effizient arbeiten wollen und auch jeder etwas zu </w:t>
-      </w:r>
-      <w:r>
-        <w:rPr>
-          <w:rFonts w:ascii="Franklin Gothic Medium" w:hAnsi="Franklin Gothic Medium" w:eastAsia="Franklin Gothic Medium" w:cs="Franklin Gothic Medium" w:asciiTheme="majorAscii" w:hAnsiTheme="majorAscii" w:eastAsiaTheme="majorAscii" w:cstheme="majorAscii"/>
-        </w:rPr>
-        <w:t>tun</w:t>
-      </w:r>
-      <w:r>
-        <w:rPr>
-          <w:rFonts w:ascii="Franklin Gothic Medium" w:hAnsi="Franklin Gothic Medium" w:eastAsia="Franklin Gothic Medium" w:cs="Franklin Gothic Medium" w:asciiTheme="majorAscii" w:hAnsiTheme="majorAscii" w:eastAsiaTheme="majorAscii" w:cstheme="majorAscii"/>
-        </w:rPr>
-        <w:t xml:space="preserve"> haben soll, haben wir unsere vierergruppe in zwei zweiergruppen aufgeteilt</w:t>
-      </w:r>
-      <w:r>
-        <w:rPr>
-          <w:rFonts w:ascii="Franklin Gothic Medium" w:hAnsi="Franklin Gothic Medium" w:eastAsia="Franklin Gothic Medium" w:cs="Franklin Gothic Medium" w:asciiTheme="majorAscii" w:hAnsiTheme="majorAscii" w:eastAsiaTheme="majorAscii" w:cstheme="majorAscii"/>
-        </w:rPr>
-        <w:t>, während Patrick und Jörn an der Implementierung und Fehlerkorrektur der POST-Methode arbeiten, befassen sich Jascha und Lennart mit de</w:t>
-      </w:r>
-      <w:r>
-        <w:rPr>
-          <w:rFonts w:ascii="Franklin Gothic Medium" w:hAnsi="Franklin Gothic Medium" w:eastAsia="Franklin Gothic Medium" w:cs="Franklin Gothic Medium" w:asciiTheme="majorAscii" w:hAnsiTheme="majorAscii" w:eastAsiaTheme="majorAscii" w:cstheme="majorAscii"/>
-        </w:rPr>
-        <w:t xml:space="preserve">n Methoden, welche für das </w:t>
-      </w:r>
-      <w:r>
-        <w:rPr>
-          <w:rFonts w:ascii="Franklin Gothic Medium" w:hAnsi="Franklin Gothic Medium" w:eastAsia="Franklin Gothic Medium" w:cs="Franklin Gothic Medium" w:asciiTheme="majorAscii" w:hAnsiTheme="majorAscii" w:eastAsiaTheme="majorAscii" w:cstheme="majorAscii"/>
-        </w:rPr>
-        <w:t xml:space="preserve">Read- und </w:t>
-      </w:r>
-      <w:r>
-        <w:rPr>
-          <w:rFonts w:ascii="Franklin Gothic Medium" w:hAnsi="Franklin Gothic Medium" w:eastAsia="Franklin Gothic Medium" w:cs="Franklin Gothic Medium" w:asciiTheme="majorAscii" w:hAnsiTheme="majorAscii" w:eastAsiaTheme="majorAscii" w:cstheme="majorAscii"/>
-        </w:rPr>
-        <w:t>Get</w:t>
-      </w:r>
-      <w:r>
-        <w:rPr>
-          <w:rFonts w:ascii="Franklin Gothic Medium" w:hAnsi="Franklin Gothic Medium" w:eastAsia="Franklin Gothic Medium" w:cs="Franklin Gothic Medium" w:asciiTheme="majorAscii" w:hAnsiTheme="majorAscii" w:eastAsiaTheme="majorAscii" w:cstheme="majorAscii"/>
-        </w:rPr>
-        <w:t xml:space="preserve">-Statement </w:t>
-      </w:r>
-      <w:r>
-        <w:rPr>
-          <w:rFonts w:ascii="Franklin Gothic Medium" w:hAnsi="Franklin Gothic Medium" w:eastAsia="Franklin Gothic Medium" w:cs="Franklin Gothic Medium" w:asciiTheme="majorAscii" w:hAnsiTheme="majorAscii" w:eastAsiaTheme="majorAscii" w:cstheme="majorAscii"/>
-        </w:rPr>
-        <w:t>verantwortlich sind.</w:t>
-      </w:r>
-    </w:p>
-    <w:p w14:noSpellErr="1">
-      <w:pPr>
-        <w:pStyle w:val="Heading1"/>
-        <w:rPr>
-          <w:rFonts w:ascii="Franklin Gothic Medium" w:hAnsi="Franklin Gothic Medium" w:eastAsia="Franklin Gothic Medium" w:cs="Franklin Gothic Medium" w:asciiTheme="majorAscii" w:hAnsiTheme="majorAscii" w:eastAsiaTheme="majorAscii" w:cstheme="majorAscii"/>
-        </w:rPr>
-      </w:pPr>
-      <w:r>
-        <w:rPr>
-          <w:rFonts w:ascii="Franklin Gothic Medium" w:hAnsi="Franklin Gothic Medium" w:eastAsia="Franklin Gothic Medium" w:cs="Franklin Gothic Medium" w:asciiTheme="majorAscii" w:hAnsiTheme="majorAscii" w:eastAsiaTheme="majorAscii" w:cstheme="majorAscii"/>
-        </w:rPr>
-        <w:t>Wo sind aktuell ihre Probleme?</w:t>
-      </w:r>
-    </w:p>
-    <w:p w14:noSpellErr="1">
-      <w:pPr>
-        <w:rPr>
-          <w:rFonts w:ascii="Franklin Gothic Medium" w:hAnsi="Franklin Gothic Medium" w:eastAsia="Franklin Gothic Medium" w:cs="Franklin Gothic Medium" w:asciiTheme="majorAscii" w:hAnsiTheme="majorAscii" w:eastAsiaTheme="majorAscii" w:cstheme="majorAscii"/>
-        </w:rPr>
-      </w:pPr>
-      <w:r>
-        <w:rPr>
-          <w:rFonts w:ascii="Franklin Gothic Medium" w:hAnsi="Franklin Gothic Medium" w:eastAsia="Franklin Gothic Medium" w:cs="Franklin Gothic Medium" w:asciiTheme="majorAscii" w:hAnsiTheme="majorAscii" w:eastAsiaTheme="majorAscii" w:cstheme="majorAscii"/>
-        </w:rPr>
-        <w:t>-Das erste Problem, was bei uns diesen Block aufgetaucht ist, waren Probleme mit der Kommunikation mit dem Server. Wenn wir einen Request an den Server gestellt hatten, haben wir keine Antwort enthalten, weil wir die erwarteten Antworten noch nicht implementiert hatten.</w:t>
-      </w:r>
-    </w:p>
-    <w:p w14:noSpellErr="1">
-      <w:pPr>
-        <w:rPr>
-          <w:rFonts w:ascii="Franklin Gothic Medium" w:hAnsi="Franklin Gothic Medium" w:eastAsia="Franklin Gothic Medium" w:cs="Franklin Gothic Medium" w:asciiTheme="majorAscii" w:hAnsiTheme="majorAscii" w:eastAsiaTheme="majorAscii" w:cstheme="majorAscii"/>
-        </w:rPr>
-      </w:pPr>
-    </w:p>
-    <w:p>
-      <w:pPr>
-        <w:rPr>
-          <w:rFonts w:ascii="Franklin Gothic Medium" w:hAnsi="Franklin Gothic Medium" w:eastAsia="Franklin Gothic Medium" w:cs="Franklin Gothic Medium" w:asciiTheme="majorAscii" w:hAnsiTheme="majorAscii" w:eastAsiaTheme="majorAscii" w:cstheme="majorAscii"/>
-        </w:rPr>
-      </w:pPr>
-      <w:r>
-        <w:rPr>
-          <w:rFonts w:ascii="Franklin Gothic Medium" w:hAnsi="Franklin Gothic Medium" w:eastAsia="Franklin Gothic Medium" w:cs="Franklin Gothic Medium" w:asciiTheme="majorAscii" w:hAnsiTheme="majorAscii" w:eastAsiaTheme="majorAscii" w:cstheme="majorAscii"/>
-        </w:rPr>
-        <w:t xml:space="preserve">- Wir haben das Problem, dass die POST-Methode den Body des </w:t>
-      </w:r>
-      <w:r>
-        <w:rPr>
-          <w:rFonts w:ascii="Franklin Gothic Medium" w:hAnsi="Franklin Gothic Medium" w:eastAsia="Franklin Gothic Medium" w:cs="Franklin Gothic Medium" w:asciiTheme="majorAscii" w:hAnsiTheme="majorAscii" w:eastAsiaTheme="majorAscii" w:cstheme="majorAscii"/>
-        </w:rPr>
-        <w:t>Requests</w:t>
-      </w:r>
-      <w:r>
-        <w:rPr>
-          <w:rFonts w:ascii="Franklin Gothic Medium" w:hAnsi="Franklin Gothic Medium" w:eastAsia="Franklin Gothic Medium" w:cs="Franklin Gothic Medium" w:asciiTheme="majorAscii" w:hAnsiTheme="majorAscii" w:eastAsiaTheme="majorAscii" w:cstheme="majorAscii"/>
-        </w:rPr>
-        <w:t xml:space="preserve"> zwar entgegennimmt, die Ausgabe jedoch nicht wie gewollt formatiert wird, da die geschweiften Klammern {} fehlen. Dadurch entsteht kein schönes JSON, das den Anforderungen entspricht.</w:t>
-      </w:r>
-    </w:p>
-    <w:p w14:noSpellErr="1">
-      <w:pPr>
-        <w:rPr>
-          <w:rFonts w:ascii="Franklin Gothic Medium" w:hAnsi="Franklin Gothic Medium" w:eastAsia="Franklin Gothic Medium" w:cs="Franklin Gothic Medium" w:asciiTheme="majorAscii" w:hAnsiTheme="majorAscii" w:eastAsiaTheme="majorAscii" w:cstheme="majorAscii"/>
-        </w:rPr>
-      </w:pPr>
-    </w:p>
-    <w:p w14:noSpellErr="1">
-      <w:pPr>
-        <w:rPr>
-          <w:rFonts w:ascii="Franklin Gothic Medium" w:hAnsi="Franklin Gothic Medium" w:eastAsia="Franklin Gothic Medium" w:cs="Franklin Gothic Medium" w:asciiTheme="majorAscii" w:hAnsiTheme="majorAscii" w:eastAsiaTheme="majorAscii" w:cstheme="majorAscii"/>
-        </w:rPr>
-      </w:pPr>
-      <w:r>
-        <w:rPr>
-          <w:rFonts w:ascii="Franklin Gothic Medium" w:hAnsi="Franklin Gothic Medium" w:eastAsia="Franklin Gothic Medium" w:cs="Franklin Gothic Medium" w:asciiTheme="majorAscii" w:hAnsiTheme="majorAscii" w:eastAsiaTheme="majorAscii" w:cstheme="majorAscii"/>
-        </w:rPr>
-        <w:t>-Auch müssen wir uns damit beschäftigen, wie wir die letzte Zahl in der URI, also die ID, extrahieren können, da wir diese für die PUT, DELETE und CREATE Funktionen benötigen.</w:t>
-      </w:r>
-    </w:p>
-    <w:p w14:noSpellErr="1">
-      <w:pPr>
-        <w:rPr>
-          <w:rFonts w:ascii="Franklin Gothic Medium" w:hAnsi="Franklin Gothic Medium" w:eastAsia="Franklin Gothic Medium" w:cs="Franklin Gothic Medium" w:asciiTheme="majorAscii" w:hAnsiTheme="majorAscii" w:eastAsiaTheme="majorAscii" w:cstheme="majorAscii"/>
-        </w:rPr>
-      </w:pPr>
-    </w:p>
-    <w:p>
-      <w:pPr>
-        <w:rPr>
-          <w:rFonts w:ascii="Franklin Gothic Medium" w:hAnsi="Franklin Gothic Medium" w:eastAsia="Franklin Gothic Medium" w:cs="Franklin Gothic Medium" w:asciiTheme="majorAscii" w:hAnsiTheme="majorAscii" w:eastAsiaTheme="majorAscii" w:cstheme="majorAscii"/>
-        </w:rPr>
-      </w:pPr>
-      <w:r>
-        <w:rPr>
-          <w:rFonts w:ascii="Franklin Gothic Medium" w:hAnsi="Franklin Gothic Medium" w:eastAsia="Franklin Gothic Medium" w:cs="Franklin Gothic Medium" w:asciiTheme="majorAscii" w:hAnsiTheme="majorAscii" w:eastAsiaTheme="majorAscii" w:cstheme="majorAscii"/>
-        </w:rPr>
-        <w:t>- Wenn ein POST-Request gestellt wird, wird die ID mit dem Wert 0 vergeben, da das Auto-</w:t>
-      </w:r>
-      <w:r>
-        <w:rPr>
-          <w:rFonts w:ascii="Franklin Gothic Medium" w:hAnsi="Franklin Gothic Medium" w:eastAsia="Franklin Gothic Medium" w:cs="Franklin Gothic Medium" w:asciiTheme="majorAscii" w:hAnsiTheme="majorAscii" w:eastAsiaTheme="majorAscii" w:cstheme="majorAscii"/>
-        </w:rPr>
-        <w:t>Increment</w:t>
-      </w:r>
-      <w:r>
-        <w:rPr>
-          <w:rFonts w:ascii="Franklin Gothic Medium" w:hAnsi="Franklin Gothic Medium" w:eastAsia="Franklin Gothic Medium" w:cs="Franklin Gothic Medium" w:asciiTheme="majorAscii" w:hAnsiTheme="majorAscii" w:eastAsiaTheme="majorAscii" w:cstheme="majorAscii"/>
-        </w:rPr>
-        <w:t xml:space="preserve"> anscheinend nicht korrekt funktioniert. Beim erneuten Senden eines POST-</w:t>
-      </w:r>
-      <w:r>
-        <w:rPr>
-          <w:rFonts w:ascii="Franklin Gothic Medium" w:hAnsi="Franklin Gothic Medium" w:eastAsia="Franklin Gothic Medium" w:cs="Franklin Gothic Medium" w:asciiTheme="majorAscii" w:hAnsiTheme="majorAscii" w:eastAsiaTheme="majorAscii" w:cstheme="majorAscii"/>
-        </w:rPr>
-        <w:t>Requests</w:t>
-      </w:r>
-      <w:r>
-        <w:rPr>
-          <w:rFonts w:ascii="Franklin Gothic Medium" w:hAnsi="Franklin Gothic Medium" w:eastAsia="Franklin Gothic Medium" w:cs="Franklin Gothic Medium" w:asciiTheme="majorAscii" w:hAnsiTheme="majorAscii" w:eastAsiaTheme="majorAscii" w:cstheme="majorAscii"/>
-        </w:rPr>
-        <w:t xml:space="preserve"> tritt ein Fehler auf, da erneut die ID 0 vergeben wird, diese jedoch bereits existiert.</w:t>
-      </w:r>
-    </w:p>
-    <w:p>
-      <w:pPr>
-        <w:rPr>
-          <w:rFonts w:ascii="Franklin Gothic Medium" w:hAnsi="Franklin Gothic Medium" w:eastAsia="Franklin Gothic Medium" w:cs="Franklin Gothic Medium" w:asciiTheme="majorAscii" w:hAnsiTheme="majorAscii" w:eastAsiaTheme="majorAscii" w:cstheme="majorAscii"/>
-        </w:rPr>
-      </w:pPr>
-    </w:p>
-    <w:p>
-      <w:pPr>
-        <w:pStyle w:val="Normal"/>
-        <w:suppressLineNumbers w:val="0"/>
-        <w:bidi w:val="0"/>
-        <w:spacing w:before="40" w:beforeAutospacing="off" w:after="40" w:afterAutospacing="off" w:line="264" w:lineRule="auto"/>
-        <w:ind w:left="0" w:right="0"/>
-        <w:jc w:val="left"/>
-        <w:rPr>
-          <w:rFonts w:ascii="Franklin Gothic Medium" w:hAnsi="Franklin Gothic Medium" w:eastAsia="Franklin Gothic Medium" w:cs="Franklin Gothic Medium" w:asciiTheme="majorAscii" w:hAnsiTheme="majorAscii" w:eastAsiaTheme="majorAscii" w:cstheme="majorAscii"/>
-        </w:rPr>
-      </w:pPr>
-      <w:r>
-        <w:rPr>
-          <w:rFonts w:ascii="Franklin Gothic Medium" w:hAnsi="Franklin Gothic Medium" w:eastAsia="Franklin Gothic Medium" w:cs="Franklin Gothic Medium" w:asciiTheme="majorAscii" w:hAnsiTheme="majorAscii" w:eastAsiaTheme="majorAscii" w:cstheme="majorAscii"/>
-        </w:rPr>
-        <w:t>-Immer wenn eine Datenbank Connection aufgebaut</w:t>
-      </w:r>
-      <w:r>
-        <w:rPr>
-          <w:rFonts w:ascii="Franklin Gothic Medium" w:hAnsi="Franklin Gothic Medium" w:eastAsia="Franklin Gothic Medium" w:cs="Franklin Gothic Medium" w:asciiTheme="majorAscii" w:hAnsiTheme="majorAscii" w:eastAsiaTheme="majorAscii" w:cstheme="majorAscii"/>
-        </w:rPr>
-        <w:t xml:space="preserve"> wird, wird sie nicht geschlossen. </w:t>
-      </w:r>
-    </w:p>
-    <w:p>
-      <w:pPr>
-        <w:pStyle w:val="Normal"/>
-        <w:suppressLineNumbers w:val="0"/>
-        <w:bidi w:val="0"/>
-        <w:spacing w:before="40" w:beforeAutospacing="off" w:after="40" w:afterAutospacing="off" w:line="264" w:lineRule="auto"/>
-        <w:ind w:left="0" w:right="0"/>
-        <w:jc w:val="left"/>
-        <w:rPr>
-          <w:rFonts w:ascii="Franklin Gothic Medium" w:hAnsi="Franklin Gothic Medium" w:eastAsia="Franklin Gothic Medium" w:cs="Franklin Gothic Medium" w:asciiTheme="majorAscii" w:hAnsiTheme="majorAscii" w:eastAsiaTheme="majorAscii" w:cstheme="majorAscii"/>
-        </w:rPr>
-      </w:pPr>
-    </w:p>
-    <w:p>
-      <w:pPr>
-        <w:pStyle w:val="Normal"/>
-        <w:suppressLineNumbers w:val="0"/>
-        <w:bidi w:val="0"/>
-        <w:spacing w:before="40" w:beforeAutospacing="off" w:after="40" w:afterAutospacing="off" w:line="264" w:lineRule="auto"/>
-        <w:ind w:left="0" w:right="0"/>
-        <w:jc w:val="left"/>
-        <w:rPr>
-          <w:rFonts w:ascii="Franklin Gothic Medium" w:hAnsi="Franklin Gothic Medium" w:eastAsia="Franklin Gothic Medium" w:cs="Franklin Gothic Medium" w:asciiTheme="majorAscii" w:hAnsiTheme="majorAscii" w:eastAsiaTheme="majorAscii" w:cstheme="majorAscii"/>
-        </w:rPr>
-      </w:pPr>
-      <w:r>
-        <w:rPr>
-          <w:rFonts w:ascii="Franklin Gothic Medium" w:hAnsi="Franklin Gothic Medium" w:eastAsia="Franklin Gothic Medium" w:cs="Franklin Gothic Medium" w:asciiTheme="majorAscii" w:hAnsiTheme="majorAscii" w:eastAsiaTheme="majorAscii" w:cstheme="majorAscii"/>
-        </w:rPr>
-        <w:t xml:space="preserve">-Wir hattet einen </w:t>
-      </w:r>
-      <w:r>
-        <w:rPr>
-          <w:rFonts w:ascii="Franklin Gothic Medium" w:hAnsi="Franklin Gothic Medium" w:eastAsia="Franklin Gothic Medium" w:cs="Franklin Gothic Medium" w:asciiTheme="majorAscii" w:hAnsiTheme="majorAscii" w:eastAsiaTheme="majorAscii" w:cstheme="majorAscii"/>
-        </w:rPr>
-        <w:t>Merge-Konflickt</w:t>
-      </w:r>
-      <w:r>
-        <w:rPr>
-          <w:rFonts w:ascii="Franklin Gothic Medium" w:hAnsi="Franklin Gothic Medium" w:eastAsia="Franklin Gothic Medium" w:cs="Franklin Gothic Medium" w:asciiTheme="majorAscii" w:hAnsiTheme="majorAscii" w:eastAsiaTheme="majorAscii" w:cstheme="majorAscii"/>
-        </w:rPr>
-        <w:t xml:space="preserve"> als wir die </w:t>
-      </w:r>
-      <w:r>
-        <w:rPr>
-          <w:rFonts w:ascii="Franklin Gothic Medium" w:hAnsi="Franklin Gothic Medium" w:eastAsia="Franklin Gothic Medium" w:cs="Franklin Gothic Medium" w:asciiTheme="majorAscii" w:hAnsiTheme="majorAscii" w:eastAsiaTheme="majorAscii" w:cstheme="majorAscii"/>
-        </w:rPr>
-        <w:t>beiden</w:t>
-      </w:r>
-      <w:r>
-        <w:rPr>
-          <w:rFonts w:ascii="Franklin Gothic Medium" w:hAnsi="Franklin Gothic Medium" w:eastAsia="Franklin Gothic Medium" w:cs="Franklin Gothic Medium" w:asciiTheme="majorAscii" w:hAnsiTheme="majorAscii" w:eastAsiaTheme="majorAscii" w:cstheme="majorAscii"/>
-        </w:rPr>
-        <w:t xml:space="preserve"> feature </w:t>
-      </w:r>
-      <w:r>
-        <w:rPr>
-          <w:rFonts w:ascii="Franklin Gothic Medium" w:hAnsi="Franklin Gothic Medium" w:eastAsia="Franklin Gothic Medium" w:cs="Franklin Gothic Medium" w:asciiTheme="majorAscii" w:hAnsiTheme="majorAscii" w:eastAsiaTheme="majorAscii" w:cstheme="majorAscii"/>
-        </w:rPr>
-        <w:t>Branches</w:t>
-      </w:r>
-      <w:r>
-        <w:rPr>
-          <w:rFonts w:ascii="Franklin Gothic Medium" w:hAnsi="Franklin Gothic Medium" w:eastAsia="Franklin Gothic Medium" w:cs="Franklin Gothic Medium" w:asciiTheme="majorAscii" w:hAnsiTheme="majorAscii" w:eastAsiaTheme="majorAscii" w:cstheme="majorAscii"/>
-        </w:rPr>
-        <w:t xml:space="preserve"> von unserer aufgesplitteten Gruppe miteinander </w:t>
-      </w:r>
-      <w:r>
-        <w:rPr>
-          <w:rFonts w:ascii="Franklin Gothic Medium" w:hAnsi="Franklin Gothic Medium" w:eastAsia="Franklin Gothic Medium" w:cs="Franklin Gothic Medium" w:asciiTheme="majorAscii" w:hAnsiTheme="majorAscii" w:eastAsiaTheme="majorAscii" w:cstheme="majorAscii"/>
-        </w:rPr>
-        <w:t>mergen</w:t>
-      </w:r>
-      <w:r>
-        <w:rPr>
-          <w:rFonts w:ascii="Franklin Gothic Medium" w:hAnsi="Franklin Gothic Medium" w:eastAsia="Franklin Gothic Medium" w:cs="Franklin Gothic Medium" w:asciiTheme="majorAscii" w:hAnsiTheme="majorAscii" w:eastAsiaTheme="majorAscii" w:cstheme="majorAscii"/>
-        </w:rPr>
-        <w:t xml:space="preserve"> wollten. Das m</w:t>
-      </w:r>
-      <w:r>
-        <w:rPr>
-          <w:rFonts w:ascii="Franklin Gothic Medium" w:hAnsi="Franklin Gothic Medium" w:eastAsia="Franklin Gothic Medium" w:cs="Franklin Gothic Medium" w:asciiTheme="majorAscii" w:hAnsiTheme="majorAscii" w:eastAsiaTheme="majorAscii" w:cstheme="majorAscii"/>
-        </w:rPr>
-        <w:t>üssen wir noch beheben.</w:t>
-      </w:r>
-    </w:p>
-    <w:p>
-      <w:pPr>
-        <w:rPr>
-          <w:rFonts w:ascii="Franklin Gothic Medium" w:hAnsi="Franklin Gothic Medium" w:eastAsia="Franklin Gothic Medium" w:cs="Franklin Gothic Medium" w:asciiTheme="majorAscii" w:hAnsiTheme="majorAscii" w:eastAsiaTheme="majorAscii" w:cstheme="majorAscii"/>
-        </w:rPr>
-      </w:pPr>
-    </w:p>
-    <w:p>
-      <w:pPr>
-        <w:rPr>
-          <w:rFonts w:ascii="Franklin Gothic Medium" w:hAnsi="Franklin Gothic Medium" w:eastAsia="Franklin Gothic Medium" w:cs="Franklin Gothic Medium" w:asciiTheme="majorAscii" w:hAnsiTheme="majorAscii" w:eastAsiaTheme="majorAscii" w:cstheme="majorAscii"/>
-        </w:rPr>
-      </w:pPr>
-      <w:r>
-        <w:rPr>
-          <w:rFonts w:ascii="Franklin Gothic Medium" w:hAnsi="Franklin Gothic Medium" w:eastAsia="Franklin Gothic Medium" w:cs="Franklin Gothic Medium" w:asciiTheme="majorAscii" w:hAnsiTheme="majorAscii" w:eastAsiaTheme="majorAscii" w:cstheme="majorAscii"/>
-          <w:lang w:val="de-DE"/>
-        </w:rPr>
-        <w:t xml:space="preserve">-Error wenn READ-Request gestartet wird </w:t>
-      </w:r>
-      <w:r>
-        <w:rPr>
-          <w:rFonts w:ascii="Franklin Gothic Medium" w:hAnsi="Franklin Gothic Medium" w:eastAsia="Franklin Gothic Medium" w:cs="Franklin Gothic Medium" w:asciiTheme="majorAscii" w:hAnsiTheme="majorAscii" w:eastAsiaTheme="majorAscii" w:cstheme="majorAscii"/>
-          <w:lang w:val="de-DE"/>
-        </w:rPr>
-        <w:t>“</w:t>
-      </w:r>
-      <w:r>
-        <w:rPr>
-          <w:rFonts w:ascii="Franklin Gothic Medium" w:hAnsi="Franklin Gothic Medium" w:eastAsia="Franklin Gothic Medium" w:cs="Franklin Gothic Medium" w:asciiTheme="majorAscii" w:hAnsiTheme="majorAscii" w:eastAsiaTheme="majorAscii" w:cstheme="majorAscii"/>
-          <w:lang w:val="de-DE"/>
-        </w:rPr>
-        <w:t>org.sqlite.SQLiteException</w:t>
-      </w:r>
-      <w:r>
-        <w:rPr>
-          <w:rFonts w:ascii="Franklin Gothic Medium" w:hAnsi="Franklin Gothic Medium" w:eastAsia="Franklin Gothic Medium" w:cs="Franklin Gothic Medium" w:asciiTheme="majorAscii" w:hAnsiTheme="majorAscii" w:eastAsiaTheme="majorAscii" w:cstheme="majorAscii"/>
-          <w:lang w:val="de-DE"/>
-        </w:rPr>
-        <w:t xml:space="preserve">: [SQLITE_ERROR] SQL </w:t>
-      </w:r>
-      <w:r>
-        <w:rPr>
-          <w:rFonts w:ascii="Franklin Gothic Medium" w:hAnsi="Franklin Gothic Medium" w:eastAsia="Franklin Gothic Medium" w:cs="Franklin Gothic Medium" w:asciiTheme="majorAscii" w:hAnsiTheme="majorAscii" w:eastAsiaTheme="majorAscii" w:cstheme="majorAscii"/>
-          <w:lang w:val="de-DE"/>
-        </w:rPr>
-        <w:t>error</w:t>
-      </w:r>
-      <w:r>
-        <w:rPr>
-          <w:rFonts w:ascii="Franklin Gothic Medium" w:hAnsi="Franklin Gothic Medium" w:eastAsia="Franklin Gothic Medium" w:cs="Franklin Gothic Medium" w:asciiTheme="majorAscii" w:hAnsiTheme="majorAscii" w:eastAsiaTheme="majorAscii" w:cstheme="majorAscii"/>
-          <w:lang w:val="de-DE"/>
-        </w:rPr>
-        <w:t xml:space="preserve"> </w:t>
-      </w:r>
-      <w:r>
-        <w:rPr>
-          <w:rFonts w:ascii="Franklin Gothic Medium" w:hAnsi="Franklin Gothic Medium" w:eastAsia="Franklin Gothic Medium" w:cs="Franklin Gothic Medium" w:asciiTheme="majorAscii" w:hAnsiTheme="majorAscii" w:eastAsiaTheme="majorAscii" w:cstheme="majorAscii"/>
-          <w:lang w:val="de-DE"/>
-        </w:rPr>
-        <w:t>or</w:t>
-      </w:r>
-      <w:r>
-        <w:rPr>
-          <w:rFonts w:ascii="Franklin Gothic Medium" w:hAnsi="Franklin Gothic Medium" w:eastAsia="Franklin Gothic Medium" w:cs="Franklin Gothic Medium" w:asciiTheme="majorAscii" w:hAnsiTheme="majorAscii" w:eastAsiaTheme="majorAscii" w:cstheme="majorAscii"/>
-          <w:lang w:val="de-DE"/>
-        </w:rPr>
-        <w:t xml:space="preserve"> </w:t>
-      </w:r>
-      <w:r>
-        <w:rPr>
-          <w:rFonts w:ascii="Franklin Gothic Medium" w:hAnsi="Franklin Gothic Medium" w:eastAsia="Franklin Gothic Medium" w:cs="Franklin Gothic Medium" w:asciiTheme="majorAscii" w:hAnsiTheme="majorAscii" w:eastAsiaTheme="majorAscii" w:cstheme="majorAscii"/>
-          <w:lang w:val="de-DE"/>
-        </w:rPr>
-        <w:t>missing</w:t>
-      </w:r>
-      <w:r>
-        <w:rPr>
-          <w:rFonts w:ascii="Franklin Gothic Medium" w:hAnsi="Franklin Gothic Medium" w:eastAsia="Franklin Gothic Medium" w:cs="Franklin Gothic Medium" w:asciiTheme="majorAscii" w:hAnsiTheme="majorAscii" w:eastAsiaTheme="majorAscii" w:cstheme="majorAscii"/>
-          <w:lang w:val="de-DE"/>
-        </w:rPr>
-        <w:t xml:space="preserve"> </w:t>
-      </w:r>
-      <w:r>
-        <w:rPr>
-          <w:rFonts w:ascii="Franklin Gothic Medium" w:hAnsi="Franklin Gothic Medium" w:eastAsia="Franklin Gothic Medium" w:cs="Franklin Gothic Medium" w:asciiTheme="majorAscii" w:hAnsiTheme="majorAscii" w:eastAsiaTheme="majorAscii" w:cstheme="majorAscii"/>
-          <w:lang w:val="de-DE"/>
-        </w:rPr>
-        <w:t>database</w:t>
-      </w:r>
-      <w:r>
-        <w:rPr>
-          <w:rFonts w:ascii="Franklin Gothic Medium" w:hAnsi="Franklin Gothic Medium" w:eastAsia="Franklin Gothic Medium" w:cs="Franklin Gothic Medium" w:asciiTheme="majorAscii" w:hAnsiTheme="majorAscii" w:eastAsiaTheme="majorAscii" w:cstheme="majorAscii"/>
-          <w:lang w:val="de-DE"/>
-        </w:rPr>
-        <w:t xml:space="preserve"> (</w:t>
-      </w:r>
-      <w:r>
-        <w:rPr>
-          <w:rFonts w:ascii="Franklin Gothic Medium" w:hAnsi="Franklin Gothic Medium" w:eastAsia="Franklin Gothic Medium" w:cs="Franklin Gothic Medium" w:asciiTheme="majorAscii" w:hAnsiTheme="majorAscii" w:eastAsiaTheme="majorAscii" w:cstheme="majorAscii"/>
-          <w:lang w:val="de-DE"/>
-        </w:rPr>
-        <w:t>no</w:t>
-      </w:r>
-      <w:r>
-        <w:rPr>
-          <w:rFonts w:ascii="Franklin Gothic Medium" w:hAnsi="Franklin Gothic Medium" w:eastAsia="Franklin Gothic Medium" w:cs="Franklin Gothic Medium" w:asciiTheme="majorAscii" w:hAnsiTheme="majorAscii" w:eastAsiaTheme="majorAscii" w:cstheme="majorAscii"/>
-          <w:lang w:val="de-DE"/>
-        </w:rPr>
-        <w:t xml:space="preserve"> such </w:t>
-      </w:r>
-      <w:r>
-        <w:rPr>
-          <w:rFonts w:ascii="Franklin Gothic Medium" w:hAnsi="Franklin Gothic Medium" w:eastAsia="Franklin Gothic Medium" w:cs="Franklin Gothic Medium" w:asciiTheme="majorAscii" w:hAnsiTheme="majorAscii" w:eastAsiaTheme="majorAscii" w:cstheme="majorAscii"/>
-          <w:lang w:val="de-DE"/>
-        </w:rPr>
-        <w:t>table</w:t>
-      </w:r>
-      <w:r>
-        <w:rPr>
-          <w:rFonts w:ascii="Franklin Gothic Medium" w:hAnsi="Franklin Gothic Medium" w:eastAsia="Franklin Gothic Medium" w:cs="Franklin Gothic Medium" w:asciiTheme="majorAscii" w:hAnsiTheme="majorAscii" w:eastAsiaTheme="majorAscii" w:cstheme="majorAscii"/>
-          <w:lang w:val="de-DE"/>
-        </w:rPr>
-        <w:t xml:space="preserve">: </w:t>
-      </w:r>
-      <w:r>
-        <w:rPr>
-          <w:rFonts w:ascii="Franklin Gothic Medium" w:hAnsi="Franklin Gothic Medium" w:eastAsia="Franklin Gothic Medium" w:cs="Franklin Gothic Medium" w:asciiTheme="majorAscii" w:hAnsiTheme="majorAscii" w:eastAsiaTheme="majorAscii" w:cstheme="majorAscii"/>
-          <w:lang w:val="de-DE"/>
+      <w:proofErr w:type="spellStart"/>
+      <w:r>
+        <w:rPr>
+          <w:rFonts w:asciiTheme="majorHAnsi" w:eastAsiaTheme="majorEastAsia" w:hAnsiTheme="majorHAnsi" w:cstheme="majorBidi"/>
         </w:rPr>
         <w:t>project</w:t>
       </w:r>
-      <w:r>
-        <w:rPr>
-          <w:rFonts w:ascii="Franklin Gothic Medium" w:hAnsi="Franklin Gothic Medium" w:eastAsia="Franklin Gothic Medium" w:cs="Franklin Gothic Medium" w:asciiTheme="majorAscii" w:hAnsiTheme="majorAscii" w:eastAsiaTheme="majorAscii" w:cstheme="majorAscii"/>
-          <w:lang w:val="de-DE"/>
+      <w:proofErr w:type="spellEnd"/>
+      <w:r>
+        <w:rPr>
+          <w:rFonts w:asciiTheme="majorHAnsi" w:eastAsiaTheme="majorEastAsia" w:hAnsiTheme="majorHAnsi" w:cstheme="majorBidi"/>
         </w:rPr>
         <w:t xml:space="preserve">)”, an der Lösung dieses </w:t>
       </w:r>
-      <w:r>
-        <w:rPr>
-          <w:rFonts w:ascii="Franklin Gothic Medium" w:hAnsi="Franklin Gothic Medium" w:eastAsia="Franklin Gothic Medium" w:cs="Franklin Gothic Medium" w:asciiTheme="majorAscii" w:hAnsiTheme="majorAscii" w:eastAsiaTheme="majorAscii" w:cstheme="majorAscii"/>
-          <w:lang w:val="de-DE"/>
+      <w:proofErr w:type="spellStart"/>
+      <w:r>
+        <w:rPr>
+          <w:rFonts w:asciiTheme="majorHAnsi" w:eastAsiaTheme="majorEastAsia" w:hAnsiTheme="majorHAnsi" w:cstheme="majorBidi"/>
         </w:rPr>
         <w:t>Problemes</w:t>
       </w:r>
-      <w:r>
-        <w:rPr>
-          <w:rFonts w:ascii="Franklin Gothic Medium" w:hAnsi="Franklin Gothic Medium" w:eastAsia="Franklin Gothic Medium" w:cs="Franklin Gothic Medium" w:asciiTheme="majorAscii" w:hAnsiTheme="majorAscii" w:eastAsiaTheme="majorAscii" w:cstheme="majorAscii"/>
-          <w:lang w:val="de-DE"/>
+      <w:proofErr w:type="spellEnd"/>
+      <w:r>
+        <w:rPr>
+          <w:rFonts w:asciiTheme="majorHAnsi" w:eastAsiaTheme="majorEastAsia" w:hAnsiTheme="majorHAnsi" w:cstheme="majorBidi"/>
         </w:rPr>
         <w:t xml:space="preserve"> wird auch aktuell gearbeitet.</w:t>
       </w:r>
     </w:p>
-    <w:p w14:noSpellErr="1">
-      <w:pPr>
-        <w:pStyle w:val="Normal"/>
-        <w:rPr>
-          <w:rFonts w:ascii="Franklin Gothic Medium" w:hAnsi="Franklin Gothic Medium" w:eastAsia="Franklin Gothic Medium" w:cs="Franklin Gothic Medium" w:asciiTheme="majorAscii" w:hAnsiTheme="majorAscii" w:eastAsiaTheme="majorAscii" w:cstheme="majorAscii"/>
-        </w:rPr>
-      </w:pPr>
-    </w:p>
-    <w:p w14:noSpellErr="1">
-      <w:pPr>
-        <w:rPr>
-          <w:rFonts w:ascii="Franklin Gothic Medium" w:hAnsi="Franklin Gothic Medium" w:eastAsia="Franklin Gothic Medium" w:cs="Franklin Gothic Medium" w:asciiTheme="majorAscii" w:hAnsiTheme="majorAscii" w:eastAsiaTheme="majorAscii" w:cstheme="majorAscii"/>
-        </w:rPr>
-      </w:pPr>
-    </w:p>
-    <w:p w14:noSpellErr="1">
+    <w:p>
+      <w:pPr>
+        <w:rPr>
+          <w:rFonts w:asciiTheme="majorHAnsi" w:eastAsiaTheme="majorEastAsia" w:hAnsiTheme="majorHAnsi" w:cstheme="majorBidi"/>
+        </w:rPr>
+      </w:pPr>
+    </w:p>
+    <w:p>
+      <w:pPr>
+        <w:rPr>
+          <w:rFonts w:asciiTheme="majorHAnsi" w:eastAsiaTheme="majorEastAsia" w:hAnsiTheme="majorHAnsi" w:cstheme="majorBidi"/>
+        </w:rPr>
+      </w:pPr>
+    </w:p>
+    <w:p>
       <w:pPr>
         <w:tabs>
           <w:tab w:val="left" w:pos="3300"/>
         </w:tabs>
         <w:rPr>
-          <w:rFonts w:ascii="Franklin Gothic Medium" w:hAnsi="Franklin Gothic Medium" w:eastAsia="Franklin Gothic Medium" w:cs="Franklin Gothic Medium" w:asciiTheme="majorAscii" w:hAnsiTheme="majorAscii" w:eastAsiaTheme="majorAscii" w:cstheme="majorAscii"/>
+          <w:rFonts w:asciiTheme="majorHAnsi" w:eastAsiaTheme="majorEastAsia" w:hAnsiTheme="majorHAnsi" w:cstheme="majorBidi"/>
         </w:rPr>
       </w:pPr>
       <w:r>
@@ -1559,7 +1538,7 @@
       <w:footerReference w:type="default" r:id="rId13"/>
       <w:headerReference w:type="first" r:id="rId14"/>
       <w:footerReference w:type="first" r:id="rId15"/>
-      <w:pgSz w:w="11906" w:h="16838" w:orient="portrait" w:code="9"/>
+      <w:pgSz w:w="11906" w:h="16838" w:code="9"/>
       <w:pgMar w:top="1080" w:right="1080" w:bottom="720" w:left="1080" w:header="720" w:footer="720" w:gutter="0"/>
       <w:cols w:space="720"/>
       <w:titlePg/>
@@ -1612,7 +1591,7 @@
 </file>
 
 <file path=word/footer2.xml><?xml version="1.0" encoding="utf-8"?>
-<w:ftr xmlns:wpc="http://schemas.microsoft.com/office/word/2010/wordprocessingCanvas" xmlns:cx="http://schemas.microsoft.com/office/drawing/2014/chartex" xmlns:cx1="http://schemas.microsoft.com/office/drawing/2015/9/8/chartex" xmlns:cx2="http://schemas.microsoft.com/office/drawing/2015/10/21/chartex" xmlns:cx3="http://schemas.microsoft.com/office/drawing/2016/5/9/chartex" xmlns:cx4="http://schemas.microsoft.com/office/drawing/2016/5/10/chartex" xmlns:cx5="http://schemas.microsoft.com/office/drawing/2016/5/11/chartex" xmlns:cx6="http://schemas.microsoft.com/office/drawing/2016/5/12/chartex" xmlns:cx7="http://schemas.microsoft.com/office/drawing/2016/5/13/chartex" xmlns:cx8="http://schemas.microsoft.com/office/drawing/2016/5/14/chartex" xmlns:mc="http://schemas.openxmlformats.org/markup-compatibility/2006" xmlns:aink="http://schemas.microsoft.com/office/drawing/2016/ink" xmlns:am3d="http://schemas.microsoft.com/office/drawing/2017/model3d" xmlns:o="urn:schemas-microsoft-com:office:office" xmlns:oel="http://schemas.microsoft.com/office/2019/extlst" xmlns:r="http://schemas.openxmlformats.org/officeDocument/2006/relationships" xmlns:m="http://schemas.openxmlformats.org/officeDocument/2006/math" xmlns:v="urn:schemas-microsoft-com:vml" xmlns:wp14="http://schemas.microsoft.com/office/word/2010/wordprocessingDrawing" xmlns:wp="http://schemas.openxmlformats.org/drawingml/2006/wordprocessingDrawing" xmlns:w10="urn:schemas-microsoft-com:office:word" xmlns:w="http://schemas.openxmlformats.org/wordprocessingml/2006/main" xmlns:w14="http://schemas.microsoft.com/office/word/2010/wordml" xmlns:w15="http://schemas.microsoft.com/office/word/2012/wordml" xmlns:w16cex="http://schemas.microsoft.com/office/word/2018/wordml/cex" xmlns:w16cid="http://schemas.microsoft.com/office/word/2016/wordml/cid" xmlns:w16="http://schemas.microsoft.com/office/word/2018/wordml" xmlns:w16du="http://schemas.microsoft.com/office/word/2023/wordml/word16du" xmlns:w16sdtdh="http://schemas.microsoft.com/office/word/2020/wordml/sdtdatahash" xmlns:w16sdtfl="http://schemas.microsoft.com/office/word/2024/wordml/sdtformatlock" xmlns:w16se="http://schemas.microsoft.com/office/word/2015/wordml/symex" xmlns:wpg="http://schemas.microsoft.com/office/word/2010/wordprocessingGroup" xmlns:wpi="http://schemas.microsoft.com/office/word/2010/wordprocessingInk" xmlns:wne="http://schemas.microsoft.com/office/word/2006/wordml" xmlns:wps="http://schemas.microsoft.com/office/word/2010/wordprocessingShape" xmlns:a="http://schemas.openxmlformats.org/drawingml/2006/main" mc:Ignorable="w14 w15 w16se w16cid w16 w16cex w16sdtdh w16sdtfl w16du wp14">
+<w:ftr xmlns:wpc="http://schemas.microsoft.com/office/word/2010/wordprocessingCanvas" xmlns:cx="http://schemas.microsoft.com/office/drawing/2014/chartex" xmlns:cx1="http://schemas.microsoft.com/office/drawing/2015/9/8/chartex" xmlns:cx2="http://schemas.microsoft.com/office/drawing/2015/10/21/chartex" xmlns:cx3="http://schemas.microsoft.com/office/drawing/2016/5/9/chartex" xmlns:cx4="http://schemas.microsoft.com/office/drawing/2016/5/10/chartex" xmlns:cx5="http://schemas.microsoft.com/office/drawing/2016/5/11/chartex" xmlns:cx6="http://schemas.microsoft.com/office/drawing/2016/5/12/chartex" xmlns:cx7="http://schemas.microsoft.com/office/drawing/2016/5/13/chartex" xmlns:cx8="http://schemas.microsoft.com/office/drawing/2016/5/14/chartex" xmlns:mc="http://schemas.openxmlformats.org/markup-compatibility/2006" xmlns:aink="http://schemas.microsoft.com/office/drawing/2016/ink" xmlns:am3d="http://schemas.microsoft.com/office/drawing/2017/model3d" xmlns:o="urn:schemas-microsoft-com:office:office" xmlns:oel="http://schemas.microsoft.com/office/2019/extlst" xmlns:r="http://schemas.openxmlformats.org/officeDocument/2006/relationships" xmlns:m="http://schemas.openxmlformats.org/officeDocument/2006/math" xmlns:v="urn:schemas-microsoft-com:vml" xmlns:wp14="http://schemas.microsoft.com/office/word/2010/wordprocessingDrawing" xmlns:wp="http://schemas.openxmlformats.org/drawingml/2006/wordprocessingDrawing" xmlns:w10="urn:schemas-microsoft-com:office:word" xmlns:w="http://schemas.openxmlformats.org/wordprocessingml/2006/main" xmlns:w14="http://schemas.microsoft.com/office/word/2010/wordml" xmlns:w15="http://schemas.microsoft.com/office/word/2012/wordml" xmlns:w16cex="http://schemas.microsoft.com/office/word/2018/wordml/cex" xmlns:w16cid="http://schemas.microsoft.com/office/word/2016/wordml/cid" xmlns:w16="http://schemas.microsoft.com/office/word/2018/wordml" xmlns:w16du="http://schemas.microsoft.com/office/word/2023/wordml/word16du" xmlns:w16sdtdh="http://schemas.microsoft.com/office/word/2020/wordml/sdtdatahash" xmlns:w16sdtfl="http://schemas.microsoft.com/office/word/2024/wordml/sdtformatlock" xmlns:w16se="http://schemas.microsoft.com/office/word/2015/wordml/symex" xmlns:wpg="http://schemas.microsoft.com/office/word/2010/wordprocessingGroup" xmlns:wpi="http://schemas.microsoft.com/office/word/2010/wordprocessingInk" xmlns:wne="http://schemas.microsoft.com/office/word/2006/wordml" xmlns:wps="http://schemas.microsoft.com/office/word/2010/wordprocessingShape" mc:Ignorable="w14 w15 w16se w16cid w16 w16cex w16sdtdh w16sdtfl w16du wp14">
   <w:p>
     <w:pPr>
       <w:pStyle w:val="Footer"/>
@@ -1696,7 +1675,7 @@
             </wp:anchor>
           </w:drawing>
         </mc:Choice>
-        <mc:Fallback xmlns:a="http://schemas.openxmlformats.org/drawingml/2006/main" xmlns:arto="http://schemas.microsoft.com/office/word/2006/arto">
+        <mc:Fallback xmlns:arto="http://schemas.microsoft.com/office/word/2006/arto" xmlns:a="http://schemas.openxmlformats.org/drawingml/2006/main">
           <w:pict>
             <v:rect id="Rechteck 42" style="position:absolute;margin-left:-56.35pt;margin-top:14.05pt;width:616.8pt;height:35.25pt;z-index:251655167;visibility:visible;mso-wrap-style:square;mso-wrap-distance-left:9pt;mso-wrap-distance-top:0;mso-wrap-distance-right:9pt;mso-wrap-distance-bottom:0;mso-position-horizontal:absolute;mso-position-horizontal-relative:text;mso-position-vertical:absolute;mso-position-vertical-relative:text;v-text-anchor:middle" alt="dekoratives Element" o:spid="_x0000_s1026" fillcolor="#1cade4 [3204]" stroked="f" strokeweight="1pt" w14:anchorId="3CE2B4C1" o:gfxdata="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">
               <v:fill type="gradient" color2="#1481ab [2404]" colors="0 #1cade4;62259f #1482ac" angle="270" focus="100%" rotate="t"/>
@@ -1742,7 +1721,7 @@
 </file>
 
 <file path=word/footer3.xml><?xml version="1.0" encoding="utf-8"?>
-<w:ftr xmlns:wpc="http://schemas.microsoft.com/office/word/2010/wordprocessingCanvas" xmlns:cx="http://schemas.microsoft.com/office/drawing/2014/chartex" xmlns:cx1="http://schemas.microsoft.com/office/drawing/2015/9/8/chartex" xmlns:cx2="http://schemas.microsoft.com/office/drawing/2015/10/21/chartex" xmlns:cx3="http://schemas.microsoft.com/office/drawing/2016/5/9/chartex" xmlns:cx4="http://schemas.microsoft.com/office/drawing/2016/5/10/chartex" xmlns:cx5="http://schemas.microsoft.com/office/drawing/2016/5/11/chartex" xmlns:cx6="http://schemas.microsoft.com/office/drawing/2016/5/12/chartex" xmlns:cx7="http://schemas.microsoft.com/office/drawing/2016/5/13/chartex" xmlns:cx8="http://schemas.microsoft.com/office/drawing/2016/5/14/chartex" xmlns:mc="http://schemas.openxmlformats.org/markup-compatibility/2006" xmlns:aink="http://schemas.microsoft.com/office/drawing/2016/ink" xmlns:am3d="http://schemas.microsoft.com/office/drawing/2017/model3d" xmlns:o="urn:schemas-microsoft-com:office:office" xmlns:oel="http://schemas.microsoft.com/office/2019/extlst" xmlns:r="http://schemas.openxmlformats.org/officeDocument/2006/relationships" xmlns:m="http://schemas.openxmlformats.org/officeDocument/2006/math" xmlns:v="urn:schemas-microsoft-com:vml" xmlns:wp14="http://schemas.microsoft.com/office/word/2010/wordprocessingDrawing" xmlns:wp="http://schemas.openxmlformats.org/drawingml/2006/wordprocessingDrawing" xmlns:w10="urn:schemas-microsoft-com:office:word" xmlns:w="http://schemas.openxmlformats.org/wordprocessingml/2006/main" xmlns:w14="http://schemas.microsoft.com/office/word/2010/wordml" xmlns:w15="http://schemas.microsoft.com/office/word/2012/wordml" xmlns:w16cex="http://schemas.microsoft.com/office/word/2018/wordml/cex" xmlns:w16cid="http://schemas.microsoft.com/office/word/2016/wordml/cid" xmlns:w16="http://schemas.microsoft.com/office/word/2018/wordml" xmlns:w16du="http://schemas.microsoft.com/office/word/2023/wordml/word16du" xmlns:w16sdtdh="http://schemas.microsoft.com/office/word/2020/wordml/sdtdatahash" xmlns:w16sdtfl="http://schemas.microsoft.com/office/word/2024/wordml/sdtformatlock" xmlns:w16se="http://schemas.microsoft.com/office/word/2015/wordml/symex" xmlns:wpg="http://schemas.microsoft.com/office/word/2010/wordprocessingGroup" xmlns:wpi="http://schemas.microsoft.com/office/word/2010/wordprocessingInk" xmlns:wne="http://schemas.microsoft.com/office/word/2006/wordml" xmlns:wps="http://schemas.microsoft.com/office/word/2010/wordprocessingShape" xmlns:a="http://schemas.openxmlformats.org/drawingml/2006/main" mc:Ignorable="w14 w15 w16se w16cid w16 w16cex w16sdtdh w16sdtfl w16du wp14">
+<w:ftr xmlns:wpc="http://schemas.microsoft.com/office/word/2010/wordprocessingCanvas" xmlns:cx="http://schemas.microsoft.com/office/drawing/2014/chartex" xmlns:cx1="http://schemas.microsoft.com/office/drawing/2015/9/8/chartex" xmlns:cx2="http://schemas.microsoft.com/office/drawing/2015/10/21/chartex" xmlns:cx3="http://schemas.microsoft.com/office/drawing/2016/5/9/chartex" xmlns:cx4="http://schemas.microsoft.com/office/drawing/2016/5/10/chartex" xmlns:cx5="http://schemas.microsoft.com/office/drawing/2016/5/11/chartex" xmlns:cx6="http://schemas.microsoft.com/office/drawing/2016/5/12/chartex" xmlns:cx7="http://schemas.microsoft.com/office/drawing/2016/5/13/chartex" xmlns:cx8="http://schemas.microsoft.com/office/drawing/2016/5/14/chartex" xmlns:mc="http://schemas.openxmlformats.org/markup-compatibility/2006" xmlns:aink="http://schemas.microsoft.com/office/drawing/2016/ink" xmlns:am3d="http://schemas.microsoft.com/office/drawing/2017/model3d" xmlns:o="urn:schemas-microsoft-com:office:office" xmlns:oel="http://schemas.microsoft.com/office/2019/extlst" xmlns:r="http://schemas.openxmlformats.org/officeDocument/2006/relationships" xmlns:m="http://schemas.openxmlformats.org/officeDocument/2006/math" xmlns:v="urn:schemas-microsoft-com:vml" xmlns:wp14="http://schemas.microsoft.com/office/word/2010/wordprocessingDrawing" xmlns:wp="http://schemas.openxmlformats.org/drawingml/2006/wordprocessingDrawing" xmlns:w10="urn:schemas-microsoft-com:office:word" xmlns:w="http://schemas.openxmlformats.org/wordprocessingml/2006/main" xmlns:w14="http://schemas.microsoft.com/office/word/2010/wordml" xmlns:w15="http://schemas.microsoft.com/office/word/2012/wordml" xmlns:w16cex="http://schemas.microsoft.com/office/word/2018/wordml/cex" xmlns:w16cid="http://schemas.microsoft.com/office/word/2016/wordml/cid" xmlns:w16="http://schemas.microsoft.com/office/word/2018/wordml" xmlns:w16du="http://schemas.microsoft.com/office/word/2023/wordml/word16du" xmlns:w16sdtdh="http://schemas.microsoft.com/office/word/2020/wordml/sdtdatahash" xmlns:w16sdtfl="http://schemas.microsoft.com/office/word/2024/wordml/sdtformatlock" xmlns:w16se="http://schemas.microsoft.com/office/word/2015/wordml/symex" xmlns:wpg="http://schemas.microsoft.com/office/word/2010/wordprocessingGroup" xmlns:wpi="http://schemas.microsoft.com/office/word/2010/wordprocessingInk" xmlns:wne="http://schemas.microsoft.com/office/word/2006/wordml" xmlns:wps="http://schemas.microsoft.com/office/word/2010/wordprocessingShape" mc:Ignorable="w14 w15 w16se w16cid w16 w16cex w16sdtdh w16sdtfl w16du wp14">
   <w:p>
     <w:pPr>
       <w:pStyle w:val="Footer"/>
@@ -1812,7 +1791,7 @@
             </wp:anchor>
           </w:drawing>
         </mc:Choice>
-        <mc:Fallback xmlns:a="http://schemas.openxmlformats.org/drawingml/2006/main" xmlns:arto="http://schemas.microsoft.com/office/word/2006/arto">
+        <mc:Fallback xmlns:arto="http://schemas.microsoft.com/office/word/2006/arto" xmlns:a="http://schemas.openxmlformats.org/drawingml/2006/main">
           <w:pict>
             <v:rect id="Rechteck 26" style="position:absolute;margin-left:-55.65pt;margin-top:14.25pt;width:614.65pt;height:35.3pt;z-index:-251652097;visibility:visible;mso-wrap-style:square;mso-wrap-distance-left:9pt;mso-wrap-distance-top:0;mso-wrap-distance-right:9pt;mso-wrap-distance-bottom:0;mso-position-horizontal:absolute;mso-position-horizontal-relative:text;mso-position-vertical:absolute;mso-position-vertical-relative:text;v-text-anchor:middle" o:spid="_x0000_s1026" fillcolor="#1cade4 [3204]" stroked="f" strokeweight="1pt" w14:anchorId="3775574A" o:gfxdata="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">
               <v:fill type="gradient" color2="#1481ab [2404]" colors="0 #1cade4;62259f #1482ac" angle="270" focus="100%" rotate="t"/>
@@ -1868,7 +1847,7 @@
 </file>
 
 <file path=word/header2.xml><?xml version="1.0" encoding="utf-8"?>
-<w:hdr xmlns:wpc="http://schemas.microsoft.com/office/word/2010/wordprocessingCanvas" xmlns:cx="http://schemas.microsoft.com/office/drawing/2014/chartex" xmlns:cx1="http://schemas.microsoft.com/office/drawing/2015/9/8/chartex" xmlns:cx2="http://schemas.microsoft.com/office/drawing/2015/10/21/chartex" xmlns:cx3="http://schemas.microsoft.com/office/drawing/2016/5/9/chartex" xmlns:cx4="http://schemas.microsoft.com/office/drawing/2016/5/10/chartex" xmlns:cx5="http://schemas.microsoft.com/office/drawing/2016/5/11/chartex" xmlns:cx6="http://schemas.microsoft.com/office/drawing/2016/5/12/chartex" xmlns:cx7="http://schemas.microsoft.com/office/drawing/2016/5/13/chartex" xmlns:cx8="http://schemas.microsoft.com/office/drawing/2016/5/14/chartex" xmlns:mc="http://schemas.openxmlformats.org/markup-compatibility/2006" xmlns:aink="http://schemas.microsoft.com/office/drawing/2016/ink" xmlns:am3d="http://schemas.microsoft.com/office/drawing/2017/model3d" xmlns:o="urn:schemas-microsoft-com:office:office" xmlns:oel="http://schemas.microsoft.com/office/2019/extlst" xmlns:r="http://schemas.openxmlformats.org/officeDocument/2006/relationships" xmlns:m="http://schemas.openxmlformats.org/officeDocument/2006/math" xmlns:v="urn:schemas-microsoft-com:vml" xmlns:wp14="http://schemas.microsoft.com/office/word/2010/wordprocessingDrawing" xmlns:wp="http://schemas.openxmlformats.org/drawingml/2006/wordprocessingDrawing" xmlns:w10="urn:schemas-microsoft-com:office:word" xmlns:w="http://schemas.openxmlformats.org/wordprocessingml/2006/main" xmlns:w14="http://schemas.microsoft.com/office/word/2010/wordml" xmlns:w15="http://schemas.microsoft.com/office/word/2012/wordml" xmlns:w16cex="http://schemas.microsoft.com/office/word/2018/wordml/cex" xmlns:w16cid="http://schemas.microsoft.com/office/word/2016/wordml/cid" xmlns:w16="http://schemas.microsoft.com/office/word/2018/wordml" xmlns:w16du="http://schemas.microsoft.com/office/word/2023/wordml/word16du" xmlns:w16sdtdh="http://schemas.microsoft.com/office/word/2020/wordml/sdtdatahash" xmlns:w16sdtfl="http://schemas.microsoft.com/office/word/2024/wordml/sdtformatlock" xmlns:w16se="http://schemas.microsoft.com/office/word/2015/wordml/symex" xmlns:wpg="http://schemas.microsoft.com/office/word/2010/wordprocessingGroup" xmlns:wpi="http://schemas.microsoft.com/office/word/2010/wordprocessingInk" xmlns:wne="http://schemas.microsoft.com/office/word/2006/wordml" xmlns:wps="http://schemas.microsoft.com/office/word/2010/wordprocessingShape" xmlns:a="http://schemas.openxmlformats.org/drawingml/2006/main" mc:Ignorable="w14 w15 w16se w16cid w16 w16cex w16sdtdh w16sdtfl w16du wp14">
+<w:hdr xmlns:wpc="http://schemas.microsoft.com/office/word/2010/wordprocessingCanvas" xmlns:cx="http://schemas.microsoft.com/office/drawing/2014/chartex" xmlns:cx1="http://schemas.microsoft.com/office/drawing/2015/9/8/chartex" xmlns:cx2="http://schemas.microsoft.com/office/drawing/2015/10/21/chartex" xmlns:cx3="http://schemas.microsoft.com/office/drawing/2016/5/9/chartex" xmlns:cx4="http://schemas.microsoft.com/office/drawing/2016/5/10/chartex" xmlns:cx5="http://schemas.microsoft.com/office/drawing/2016/5/11/chartex" xmlns:cx6="http://schemas.microsoft.com/office/drawing/2016/5/12/chartex" xmlns:cx7="http://schemas.microsoft.com/office/drawing/2016/5/13/chartex" xmlns:cx8="http://schemas.microsoft.com/office/drawing/2016/5/14/chartex" xmlns:mc="http://schemas.openxmlformats.org/markup-compatibility/2006" xmlns:aink="http://schemas.microsoft.com/office/drawing/2016/ink" xmlns:am3d="http://schemas.microsoft.com/office/drawing/2017/model3d" xmlns:o="urn:schemas-microsoft-com:office:office" xmlns:oel="http://schemas.microsoft.com/office/2019/extlst" xmlns:r="http://schemas.openxmlformats.org/officeDocument/2006/relationships" xmlns:m="http://schemas.openxmlformats.org/officeDocument/2006/math" xmlns:v="urn:schemas-microsoft-com:vml" xmlns:wp14="http://schemas.microsoft.com/office/word/2010/wordprocessingDrawing" xmlns:wp="http://schemas.openxmlformats.org/drawingml/2006/wordprocessingDrawing" xmlns:w10="urn:schemas-microsoft-com:office:word" xmlns:w="http://schemas.openxmlformats.org/wordprocessingml/2006/main" xmlns:w14="http://schemas.microsoft.com/office/word/2010/wordml" xmlns:w15="http://schemas.microsoft.com/office/word/2012/wordml" xmlns:w16cex="http://schemas.microsoft.com/office/word/2018/wordml/cex" xmlns:w16cid="http://schemas.microsoft.com/office/word/2016/wordml/cid" xmlns:w16="http://schemas.microsoft.com/office/word/2018/wordml" xmlns:w16du="http://schemas.microsoft.com/office/word/2023/wordml/word16du" xmlns:w16sdtdh="http://schemas.microsoft.com/office/word/2020/wordml/sdtdatahash" xmlns:w16sdtfl="http://schemas.microsoft.com/office/word/2024/wordml/sdtformatlock" xmlns:w16se="http://schemas.microsoft.com/office/word/2015/wordml/symex" xmlns:wpg="http://schemas.microsoft.com/office/word/2010/wordprocessingGroup" xmlns:wpi="http://schemas.microsoft.com/office/word/2010/wordprocessingInk" xmlns:wne="http://schemas.microsoft.com/office/word/2006/wordml" xmlns:wps="http://schemas.microsoft.com/office/word/2010/wordprocessingShape" mc:Ignorable="w14 w15 w16se w16cid w16 w16cex w16sdtdh w16sdtfl w16du wp14">
   <w:p>
     <w:pPr>
       <w:pStyle w:val="Header"/>
@@ -1952,7 +1931,7 @@
             </wp:anchor>
           </w:drawing>
         </mc:Choice>
-        <mc:Fallback xmlns:a="http://schemas.openxmlformats.org/drawingml/2006/main" xmlns:arto="http://schemas.microsoft.com/office/word/2006/arto">
+        <mc:Fallback xmlns:arto="http://schemas.microsoft.com/office/word/2006/arto" xmlns:a="http://schemas.openxmlformats.org/drawingml/2006/main">
           <w:pict>
             <v:rect id="Rechteck 41" style="position:absolute;margin-left:-56.35pt;margin-top:-36pt;width:616.8pt;height:35.25pt;z-index:251653119;visibility:visible;mso-wrap-style:square;mso-wrap-distance-left:9pt;mso-wrap-distance-top:0;mso-wrap-distance-right:9pt;mso-wrap-distance-bottom:0;mso-position-horizontal:absolute;mso-position-horizontal-relative:text;mso-position-vertical:absolute;mso-position-vertical-relative:text;v-text-anchor:middle" alt="dekoratives Element" o:spid="_x0000_s1026" fillcolor="#1cade4 [3204]" stroked="f" strokeweight="1pt" w14:anchorId="7F9220AF" o:gfxdata="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">
               <v:fill type="gradient" color2="#1481ab [2404]" colors="0 #1cade4;62259f #1482ac" angle="270" focus="100%" rotate="t"/>
@@ -1966,7 +1945,7 @@
 </file>
 
 <file path=word/header3.xml><?xml version="1.0" encoding="utf-8"?>
-<w:hdr xmlns:wpc="http://schemas.microsoft.com/office/word/2010/wordprocessingCanvas" xmlns:cx="http://schemas.microsoft.com/office/drawing/2014/chartex" xmlns:cx1="http://schemas.microsoft.com/office/drawing/2015/9/8/chartex" xmlns:cx2="http://schemas.microsoft.com/office/drawing/2015/10/21/chartex" xmlns:cx3="http://schemas.microsoft.com/office/drawing/2016/5/9/chartex" xmlns:cx4="http://schemas.microsoft.com/office/drawing/2016/5/10/chartex" xmlns:cx5="http://schemas.microsoft.com/office/drawing/2016/5/11/chartex" xmlns:cx6="http://schemas.microsoft.com/office/drawing/2016/5/12/chartex" xmlns:cx7="http://schemas.microsoft.com/office/drawing/2016/5/13/chartex" xmlns:cx8="http://schemas.microsoft.com/office/drawing/2016/5/14/chartex" xmlns:mc="http://schemas.openxmlformats.org/markup-compatibility/2006" xmlns:aink="http://schemas.microsoft.com/office/drawing/2016/ink" xmlns:am3d="http://schemas.microsoft.com/office/drawing/2017/model3d" xmlns:o="urn:schemas-microsoft-com:office:office" xmlns:oel="http://schemas.microsoft.com/office/2019/extlst" xmlns:r="http://schemas.openxmlformats.org/officeDocument/2006/relationships" xmlns:m="http://schemas.openxmlformats.org/officeDocument/2006/math" xmlns:v="urn:schemas-microsoft-com:vml" xmlns:wp14="http://schemas.microsoft.com/office/word/2010/wordprocessingDrawing" xmlns:wp="http://schemas.openxmlformats.org/drawingml/2006/wordprocessingDrawing" xmlns:w10="urn:schemas-microsoft-com:office:word" xmlns:w="http://schemas.openxmlformats.org/wordprocessingml/2006/main" xmlns:w14="http://schemas.microsoft.com/office/word/2010/wordml" xmlns:w15="http://schemas.microsoft.com/office/word/2012/wordml" xmlns:w16cex="http://schemas.microsoft.com/office/word/2018/wordml/cex" xmlns:w16cid="http://schemas.microsoft.com/office/word/2016/wordml/cid" xmlns:w16="http://schemas.microsoft.com/office/word/2018/wordml" xmlns:w16du="http://schemas.microsoft.com/office/word/2023/wordml/word16du" xmlns:w16sdtdh="http://schemas.microsoft.com/office/word/2020/wordml/sdtdatahash" xmlns:w16sdtfl="http://schemas.microsoft.com/office/word/2024/wordml/sdtformatlock" xmlns:w16se="http://schemas.microsoft.com/office/word/2015/wordml/symex" xmlns:wpg="http://schemas.microsoft.com/office/word/2010/wordprocessingGroup" xmlns:wpi="http://schemas.microsoft.com/office/word/2010/wordprocessingInk" xmlns:wne="http://schemas.microsoft.com/office/word/2006/wordml" xmlns:wps="http://schemas.microsoft.com/office/word/2010/wordprocessingShape" xmlns:a="http://schemas.openxmlformats.org/drawingml/2006/main" xmlns:pic="http://schemas.openxmlformats.org/drawingml/2006/picture" xmlns:a14="http://schemas.microsoft.com/office/drawing/2010/main" mc:Ignorable="w14 w15 w16se w16cid w16 w16cex w16sdtdh w16sdtfl w16du wp14">
+<w:hdr xmlns:wpc="http://schemas.microsoft.com/office/word/2010/wordprocessingCanvas" xmlns:cx="http://schemas.microsoft.com/office/drawing/2014/chartex" xmlns:cx1="http://schemas.microsoft.com/office/drawing/2015/9/8/chartex" xmlns:cx2="http://schemas.microsoft.com/office/drawing/2015/10/21/chartex" xmlns:cx3="http://schemas.microsoft.com/office/drawing/2016/5/9/chartex" xmlns:cx4="http://schemas.microsoft.com/office/drawing/2016/5/10/chartex" xmlns:cx5="http://schemas.microsoft.com/office/drawing/2016/5/11/chartex" xmlns:cx6="http://schemas.microsoft.com/office/drawing/2016/5/12/chartex" xmlns:cx7="http://schemas.microsoft.com/office/drawing/2016/5/13/chartex" xmlns:cx8="http://schemas.microsoft.com/office/drawing/2016/5/14/chartex" xmlns:mc="http://schemas.openxmlformats.org/markup-compatibility/2006" xmlns:aink="http://schemas.microsoft.com/office/drawing/2016/ink" xmlns:am3d="http://schemas.microsoft.com/office/drawing/2017/model3d" xmlns:o="urn:schemas-microsoft-com:office:office" xmlns:oel="http://schemas.microsoft.com/office/2019/extlst" xmlns:r="http://schemas.openxmlformats.org/officeDocument/2006/relationships" xmlns:m="http://schemas.openxmlformats.org/officeDocument/2006/math" xmlns:v="urn:schemas-microsoft-com:vml" xmlns:wp14="http://schemas.microsoft.com/office/word/2010/wordprocessingDrawing" xmlns:wp="http://schemas.openxmlformats.org/drawingml/2006/wordprocessingDrawing" xmlns:w10="urn:schemas-microsoft-com:office:word" xmlns:w="http://schemas.openxmlformats.org/wordprocessingml/2006/main" xmlns:w14="http://schemas.microsoft.com/office/word/2010/wordml" xmlns:w15="http://schemas.microsoft.com/office/word/2012/wordml" xmlns:w16cex="http://schemas.microsoft.com/office/word/2018/wordml/cex" xmlns:w16cid="http://schemas.microsoft.com/office/word/2016/wordml/cid" xmlns:w16="http://schemas.microsoft.com/office/word/2018/wordml" xmlns:w16du="http://schemas.microsoft.com/office/word/2023/wordml/word16du" xmlns:w16sdtdh="http://schemas.microsoft.com/office/word/2020/wordml/sdtdatahash" xmlns:w16sdtfl="http://schemas.microsoft.com/office/word/2024/wordml/sdtformatlock" xmlns:w16se="http://schemas.microsoft.com/office/word/2015/wordml/symex" xmlns:wpg="http://schemas.microsoft.com/office/word/2010/wordprocessingGroup" xmlns:wpi="http://schemas.microsoft.com/office/word/2010/wordprocessingInk" xmlns:wne="http://schemas.microsoft.com/office/word/2006/wordml" xmlns:wps="http://schemas.microsoft.com/office/word/2010/wordprocessingShape" mc:Ignorable="w14 w15 w16se w16cid w16 w16cex w16sdtdh w16sdtfl w16du wp14">
   <w:p>
     <w:pPr>
       <w:pStyle w:val="Header"/>
@@ -2093,7 +2072,7 @@
             </wp:anchor>
           </w:drawing>
         </mc:Choice>
-        <mc:Fallback>
+        <mc:Fallback xmlns:a14="http://schemas.microsoft.com/office/drawing/2010/main" xmlns:pic="http://schemas.openxmlformats.org/drawingml/2006/picture" xmlns:a="http://schemas.openxmlformats.org/drawingml/2006/main">
           <w:pict>
             <v:rect id="Freihandform 19" style="position:absolute;margin-left:-65pt;margin-top:-45.6pt;width:619.95pt;height:189.6pt;z-index:-251658238;visibility:visible;mso-wrap-style:square;mso-wrap-distance-left:9pt;mso-wrap-distance-top:0;mso-wrap-distance-right:9pt;mso-wrap-distance-bottom:0;mso-position-horizontal:absolute;mso-position-horizontal-relative:text;mso-position-vertical:absolute;mso-position-vertical-relative:text;v-text-anchor:middle" o:spid="_x0000_s1026" fillcolor="#335b74 [3215]" stroked="f" strokeweight=".235mm" w14:anchorId="2C6369C4" o:gfxdata="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">
               <v:textbox>
@@ -2541,7 +2520,7 @@
             </wp:anchor>
           </w:drawing>
         </mc:Choice>
-        <mc:Fallback xmlns:a="http://schemas.openxmlformats.org/drawingml/2006/main" xmlns:pic="http://schemas.openxmlformats.org/drawingml/2006/picture" xmlns:a14="http://schemas.microsoft.com/office/drawing/2010/main" xmlns:arto="http://schemas.microsoft.com/office/word/2006/arto">
+        <mc:Fallback xmlns:arto="http://schemas.microsoft.com/office/word/2006/arto" xmlns:a14="http://schemas.microsoft.com/office/drawing/2010/main" xmlns:pic="http://schemas.openxmlformats.org/drawingml/2006/picture" xmlns:a="http://schemas.openxmlformats.org/drawingml/2006/main">
           <w:pict>
             <v:group id="Gruppe 9" style="position:absolute;margin-left:246.15pt;margin-top:-36.6pt;width:142.25pt;height:156.25pt;z-index:-251651073" coordsize="18067,19853" coordorigin="345" o:spid="_x0000_s1026" w14:anchorId="366E5065" o:gfxdata="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">
               <v:shape id="Parallelogramm 12" style="position:absolute;left:5066;top:6506;width:10950;height:15743;rotation:-75;visibility:visible;mso-wrap-style:square;v-text-anchor:middle" coordsize="1095750,1574861" o:spid="_x0000_s1027" fillcolor="#1cade4 [3204]" stroked="f" strokeweight="1pt" path="m,874172l539848,r555902,271253l181009,1574861,,874172xe" o:gfxdata="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">
@@ -2958,7 +2937,7 @@
             </wp:anchor>
           </w:drawing>
         </mc:Choice>
-        <mc:Fallback xmlns:a="http://schemas.openxmlformats.org/drawingml/2006/main" xmlns:pic="http://schemas.openxmlformats.org/drawingml/2006/picture" xmlns:a14="http://schemas.microsoft.com/office/drawing/2010/main" xmlns:arto="http://schemas.microsoft.com/office/word/2006/arto">
+        <mc:Fallback xmlns:arto="http://schemas.microsoft.com/office/word/2006/arto" xmlns:a14="http://schemas.microsoft.com/office/drawing/2010/main" xmlns:pic="http://schemas.openxmlformats.org/drawingml/2006/picture" xmlns:a="http://schemas.openxmlformats.org/drawingml/2006/main">
           <w:pict>
             <v:group id="Gruppe 16" style="position:absolute;margin-left:487.95pt;margin-top:-32.4pt;width:147.05pt;height:154.85pt;rotation:180;z-index:-251650049" coordsize="18675,19665" coordorigin="" o:spid="_x0000_s1026" w14:anchorId="7ADD1BC2" o:gfxdata="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">
               <v:shape id="Parallelogramm 12" style="position:absolute;left:3042;top:4031;width:12592;height:18675;rotation:-75;visibility:visible;mso-wrap-style:square;v-text-anchor:middle" coordsize="1260018,1868187" o:spid="_x0000_s1027" fillcolor="#1cade4 [3204]" stroked="f" strokeweight="1pt" path="m,1167498l728456,r531562,180603l181009,1868187,,1167498xe" o:gfxdata="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">
@@ -3193,7 +3172,7 @@
             </wp:anchor>
           </w:drawing>
         </mc:Choice>
-        <mc:Fallback xmlns:a="http://schemas.openxmlformats.org/drawingml/2006/main" xmlns:pic="http://schemas.openxmlformats.org/drawingml/2006/picture" xmlns:a14="http://schemas.microsoft.com/office/drawing/2010/main" xmlns:arto="http://schemas.microsoft.com/office/word/2006/arto">
+        <mc:Fallback xmlns:arto="http://schemas.microsoft.com/office/word/2006/arto" xmlns:a14="http://schemas.microsoft.com/office/drawing/2010/main" xmlns:pic="http://schemas.openxmlformats.org/drawingml/2006/picture" xmlns:a="http://schemas.openxmlformats.org/drawingml/2006/main">
           <w:pict>
             <v:shape id="Parallelogramm 10" style="position:absolute;margin-left:-194.25pt;margin-top:-48pt;width:189.35pt;height:211.9pt;z-index:-251654145;visibility:visible;mso-wrap-style:square;mso-wrap-distance-left:9pt;mso-wrap-distance-top:0;mso-wrap-distance-right:9pt;mso-wrap-distance-bottom:0;mso-position-horizontal:absolute;mso-position-horizontal-relative:text;mso-position-vertical:absolute;mso-position-vertical-relative:text;v-text-anchor:middle" coordsize="1258933,1408259" o:spid="_x0000_s1026" fillcolor="#1cade4 [3204]" stroked="f" strokeweight="1pt" path="m,1003484l671420,r587513,7950l394780,1408259,,1003484xe" o:gfxdata="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" w14:anchorId="5C2CAE60">
               <v:fill type="gradient" color2="#1481ab [2404]" colors="0 #1cade4;62259f #1482ac" focus="100%" rotate="t"/>
@@ -3269,7 +3248,7 @@
             </wp:anchor>
           </w:drawing>
         </mc:Choice>
-        <mc:Fallback xmlns:a="http://schemas.openxmlformats.org/drawingml/2006/main" xmlns:pic="http://schemas.openxmlformats.org/drawingml/2006/picture" xmlns:a14="http://schemas.microsoft.com/office/drawing/2010/main" xmlns:arto="http://schemas.microsoft.com/office/word/2006/arto">
+        <mc:Fallback xmlns:arto="http://schemas.microsoft.com/office/word/2006/arto" xmlns:a14="http://schemas.microsoft.com/office/drawing/2010/main" xmlns:pic="http://schemas.openxmlformats.org/drawingml/2006/picture" xmlns:a="http://schemas.openxmlformats.org/drawingml/2006/main">
           <w:pict>
             <v:rect id="Rechteck 25" style="position:absolute;margin-left:-57.45pt;margin-top:116.35pt;width:614.65pt;height:20.3pt;z-index:-251653121;visibility:visible;mso-wrap-style:square;mso-wrap-distance-left:9pt;mso-wrap-distance-top:0;mso-wrap-distance-right:9pt;mso-wrap-distance-bottom:0;mso-position-horizontal:absolute;mso-position-horizontal-relative:text;mso-position-vertical:absolute;mso-position-vertical-relative:text;v-text-anchor:middle" o:spid="_x0000_s1026" fillcolor="#1cade4 [3204]" stroked="f" strokeweight="1pt" w14:anchorId="3181F9BF" o:gfxdata="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">
               <v:fill type="gradient" color2="#1481ab [2404]" colors="0 #1cade4;62259f #1482ac" angle="270" focus="100%" rotate="t"/>
@@ -3318,7 +3297,7 @@
         <w:ind w:left="720" w:hanging="360"/>
       </w:pPr>
       <w:rPr>
-        <w:rFonts w:hint="default" w:ascii="Franklin Gothic Book" w:hAnsi="Franklin Gothic Book" w:eastAsiaTheme="minorEastAsia" w:cstheme="minorBidi"/>
+        <w:rFonts w:ascii="Franklin Gothic Book" w:eastAsiaTheme="minorEastAsia" w:hAnsi="Franklin Gothic Book" w:cstheme="minorBidi" w:hint="default"/>
       </w:rPr>
     </w:lvl>
     <w:lvl w:ilvl="1" w:tplc="04070003" w:tentative="1">
@@ -3330,7 +3309,7 @@
         <w:ind w:left="1440" w:hanging="360"/>
       </w:pPr>
       <w:rPr>
-        <w:rFonts w:hint="default" w:ascii="Courier New" w:hAnsi="Courier New" w:cs="Courier New"/>
+        <w:rFonts w:ascii="Courier New" w:hAnsi="Courier New" w:cs="Courier New" w:hint="default"/>
       </w:rPr>
     </w:lvl>
     <w:lvl w:ilvl="2" w:tplc="04070005" w:tentative="1">
@@ -3342,7 +3321,7 @@
         <w:ind w:left="2160" w:hanging="360"/>
       </w:pPr>
       <w:rPr>
-        <w:rFonts w:hint="default" w:ascii="Wingdings" w:hAnsi="Wingdings"/>
+        <w:rFonts w:ascii="Wingdings" w:hAnsi="Wingdings" w:hint="default"/>
       </w:rPr>
     </w:lvl>
     <w:lvl w:ilvl="3" w:tplc="04070001" w:tentative="1">
@@ -3354,7 +3333,7 @@
         <w:ind w:left="2880" w:hanging="360"/>
       </w:pPr>
       <w:rPr>
-        <w:rFonts w:hint="default" w:ascii="Symbol" w:hAnsi="Symbol"/>
+        <w:rFonts w:ascii="Symbol" w:hAnsi="Symbol" w:hint="default"/>
       </w:rPr>
     </w:lvl>
     <w:lvl w:ilvl="4" w:tplc="04070003" w:tentative="1">
@@ -3366,7 +3345,7 @@
         <w:ind w:left="3600" w:hanging="360"/>
       </w:pPr>
       <w:rPr>
-        <w:rFonts w:hint="default" w:ascii="Courier New" w:hAnsi="Courier New" w:cs="Courier New"/>
+        <w:rFonts w:ascii="Courier New" w:hAnsi="Courier New" w:cs="Courier New" w:hint="default"/>
       </w:rPr>
     </w:lvl>
     <w:lvl w:ilvl="5" w:tplc="04070005" w:tentative="1">
@@ -3378,7 +3357,7 @@
         <w:ind w:left="4320" w:hanging="360"/>
       </w:pPr>
       <w:rPr>
-        <w:rFonts w:hint="default" w:ascii="Wingdings" w:hAnsi="Wingdings"/>
+        <w:rFonts w:ascii="Wingdings" w:hAnsi="Wingdings" w:hint="default"/>
       </w:rPr>
     </w:lvl>
     <w:lvl w:ilvl="6" w:tplc="04070001" w:tentative="1">
@@ -3390,7 +3369,7 @@
         <w:ind w:left="5040" w:hanging="360"/>
       </w:pPr>
       <w:rPr>
-        <w:rFonts w:hint="default" w:ascii="Symbol" w:hAnsi="Symbol"/>
+        <w:rFonts w:ascii="Symbol" w:hAnsi="Symbol" w:hint="default"/>
       </w:rPr>
     </w:lvl>
     <w:lvl w:ilvl="7" w:tplc="04070003" w:tentative="1">
@@ -3402,7 +3381,7 @@
         <w:ind w:left="5760" w:hanging="360"/>
       </w:pPr>
       <w:rPr>
-        <w:rFonts w:hint="default" w:ascii="Courier New" w:hAnsi="Courier New" w:cs="Courier New"/>
+        <w:rFonts w:ascii="Courier New" w:hAnsi="Courier New" w:cs="Courier New" w:hint="default"/>
       </w:rPr>
     </w:lvl>
     <w:lvl w:ilvl="8" w:tplc="04070005" w:tentative="1">
@@ -3414,7 +3393,7 @@
         <w:ind w:left="6480" w:hanging="360"/>
       </w:pPr>
       <w:rPr>
-        <w:rFonts w:hint="default" w:ascii="Wingdings" w:hAnsi="Wingdings"/>
+        <w:rFonts w:ascii="Wingdings" w:hAnsi="Wingdings" w:hint="default"/>
       </w:rPr>
     </w:lvl>
   </w:abstractNum>
@@ -3518,7 +3497,7 @@
         <w:ind w:left="720" w:hanging="360"/>
       </w:pPr>
       <w:rPr>
-        <w:rFonts w:hint="default" w:ascii="Symbol" w:hAnsi="Symbol"/>
+        <w:rFonts w:ascii="Symbol" w:hAnsi="Symbol" w:hint="default"/>
       </w:rPr>
     </w:lvl>
     <w:lvl w:ilvl="1" w:tplc="04090003" w:tentative="1">
@@ -3530,7 +3509,7 @@
         <w:ind w:left="1440" w:hanging="360"/>
       </w:pPr>
       <w:rPr>
-        <w:rFonts w:hint="default" w:ascii="Courier New" w:hAnsi="Courier New" w:cs="Courier New"/>
+        <w:rFonts w:ascii="Courier New" w:hAnsi="Courier New" w:cs="Courier New" w:hint="default"/>
       </w:rPr>
     </w:lvl>
     <w:lvl w:ilvl="2" w:tplc="04090005" w:tentative="1">
@@ -3542,7 +3521,7 @@
         <w:ind w:left="2160" w:hanging="360"/>
       </w:pPr>
       <w:rPr>
-        <w:rFonts w:hint="default" w:ascii="Wingdings" w:hAnsi="Wingdings"/>
+        <w:rFonts w:ascii="Wingdings" w:hAnsi="Wingdings" w:hint="default"/>
       </w:rPr>
     </w:lvl>
     <w:lvl w:ilvl="3" w:tplc="04090001" w:tentative="1">
@@ -3554,7 +3533,7 @@
         <w:ind w:left="2880" w:hanging="360"/>
       </w:pPr>
       <w:rPr>
-        <w:rFonts w:hint="default" w:ascii="Symbol" w:hAnsi="Symbol"/>
+        <w:rFonts w:ascii="Symbol" w:hAnsi="Symbol" w:hint="default"/>
       </w:rPr>
     </w:lvl>
     <w:lvl w:ilvl="4" w:tplc="04090003" w:tentative="1">
@@ -3566,7 +3545,7 @@
         <w:ind w:left="3600" w:hanging="360"/>
       </w:pPr>
       <w:rPr>
-        <w:rFonts w:hint="default" w:ascii="Courier New" w:hAnsi="Courier New" w:cs="Courier New"/>
+        <w:rFonts w:ascii="Courier New" w:hAnsi="Courier New" w:cs="Courier New" w:hint="default"/>
       </w:rPr>
     </w:lvl>
     <w:lvl w:ilvl="5" w:tplc="04090005" w:tentative="1">
@@ -3578,7 +3557,7 @@
         <w:ind w:left="4320" w:hanging="360"/>
       </w:pPr>
       <w:rPr>
-        <w:rFonts w:hint="default" w:ascii="Wingdings" w:hAnsi="Wingdings"/>
+        <w:rFonts w:ascii="Wingdings" w:hAnsi="Wingdings" w:hint="default"/>
       </w:rPr>
     </w:lvl>
     <w:lvl w:ilvl="6" w:tplc="04090001" w:tentative="1">
@@ -3590,7 +3569,7 @@
         <w:ind w:left="5040" w:hanging="360"/>
       </w:pPr>
       <w:rPr>
-        <w:rFonts w:hint="default" w:ascii="Symbol" w:hAnsi="Symbol"/>
+        <w:rFonts w:ascii="Symbol" w:hAnsi="Symbol" w:hint="default"/>
       </w:rPr>
     </w:lvl>
     <w:lvl w:ilvl="7" w:tplc="04090003" w:tentative="1">
@@ -3602,7 +3581,7 @@
         <w:ind w:left="5760" w:hanging="360"/>
       </w:pPr>
       <w:rPr>
-        <w:rFonts w:hint="default" w:ascii="Courier New" w:hAnsi="Courier New" w:cs="Courier New"/>
+        <w:rFonts w:ascii="Courier New" w:hAnsi="Courier New" w:cs="Courier New" w:hint="default"/>
       </w:rPr>
     </w:lvl>
     <w:lvl w:ilvl="8" w:tplc="04090005" w:tentative="1">
@@ -3614,7 +3593,7 @@
         <w:ind w:left="6480" w:hanging="360"/>
       </w:pPr>
       <w:rPr>
-        <w:rFonts w:hint="default" w:ascii="Wingdings" w:hAnsi="Wingdings"/>
+        <w:rFonts w:ascii="Wingdings" w:hAnsi="Wingdings" w:hint="default"/>
       </w:rPr>
     </w:lvl>
   </w:abstractNum>
@@ -3638,7 +3617,7 @@
   <w:docDefaults>
     <w:rPrDefault>
       <w:rPr>
-        <w:rFonts w:asciiTheme="minorHAnsi" w:hAnsiTheme="minorHAnsi" w:eastAsiaTheme="minorEastAsia" w:cstheme="minorBidi"/>
+        <w:rFonts w:asciiTheme="minorHAnsi" w:eastAsiaTheme="minorEastAsia" w:hAnsiTheme="minorHAnsi" w:cstheme="minorBidi"/>
         <w:color w:val="0D0D0D" w:themeColor="text1" w:themeTint="F2"/>
         <w:sz w:val="22"/>
         <w:szCs w:val="22"/>
@@ -3654,14 +3633,14 @@
   <w:latentStyles w:defLockedState="0" w:defUIPriority="99" w:defSemiHidden="0" w:defUnhideWhenUsed="0" w:defQFormat="0" w:count="376">
     <w:lsdException w:name="Normal" w:uiPriority="0" w:qFormat="1"/>
     <w:lsdException w:name="heading 1" w:uiPriority="4" w:qFormat="1"/>
-    <w:lsdException w:name="heading 2" w:uiPriority="6" w:semiHidden="1" w:unhideWhenUsed="1" w:qFormat="1"/>
-    <w:lsdException w:name="heading 3" w:uiPriority="9" w:semiHidden="1" w:qFormat="1"/>
-    <w:lsdException w:name="heading 4" w:uiPriority="9" w:semiHidden="1" w:qFormat="1"/>
-    <w:lsdException w:name="heading 5" w:uiPriority="9" w:semiHidden="1" w:qFormat="1"/>
-    <w:lsdException w:name="heading 6" w:uiPriority="9" w:semiHidden="1" w:qFormat="1"/>
-    <w:lsdException w:name="heading 7" w:uiPriority="9" w:semiHidden="1" w:qFormat="1"/>
-    <w:lsdException w:name="heading 8" w:uiPriority="9" w:semiHidden="1" w:qFormat="1"/>
-    <w:lsdException w:name="heading 9" w:uiPriority="9" w:semiHidden="1" w:qFormat="1"/>
+    <w:lsdException w:name="heading 2" w:semiHidden="1" w:uiPriority="6" w:unhideWhenUsed="1" w:qFormat="1"/>
+    <w:lsdException w:name="heading 3" w:semiHidden="1" w:uiPriority="9" w:qFormat="1"/>
+    <w:lsdException w:name="heading 4" w:semiHidden="1" w:uiPriority="9" w:qFormat="1"/>
+    <w:lsdException w:name="heading 5" w:semiHidden="1" w:uiPriority="9" w:qFormat="1"/>
+    <w:lsdException w:name="heading 6" w:semiHidden="1" w:uiPriority="9" w:qFormat="1"/>
+    <w:lsdException w:name="heading 7" w:semiHidden="1" w:uiPriority="9" w:qFormat="1"/>
+    <w:lsdException w:name="heading 8" w:semiHidden="1" w:uiPriority="9" w:qFormat="1"/>
+    <w:lsdException w:name="heading 9" w:semiHidden="1" w:uiPriority="9" w:qFormat="1"/>
     <w:lsdException w:name="index 1" w:semiHidden="1" w:unhideWhenUsed="1"/>
     <w:lsdException w:name="index 2" w:semiHidden="1" w:unhideWhenUsed="1"/>
     <w:lsdException w:name="index 3" w:semiHidden="1" w:unhideWhenUsed="1"/>
@@ -3671,22 +3650,22 @@
     <w:lsdException w:name="index 7" w:semiHidden="1" w:unhideWhenUsed="1"/>
     <w:lsdException w:name="index 8" w:semiHidden="1" w:unhideWhenUsed="1"/>
     <w:lsdException w:name="index 9" w:semiHidden="1" w:unhideWhenUsed="1"/>
-    <w:lsdException w:name="toc 1" w:uiPriority="39" w:semiHidden="1" w:unhideWhenUsed="1"/>
-    <w:lsdException w:name="toc 2" w:uiPriority="39" w:semiHidden="1" w:unhideWhenUsed="1"/>
-    <w:lsdException w:name="toc 3" w:uiPriority="39" w:semiHidden="1" w:unhideWhenUsed="1"/>
-    <w:lsdException w:name="toc 4" w:uiPriority="39" w:semiHidden="1" w:unhideWhenUsed="1"/>
-    <w:lsdException w:name="toc 5" w:uiPriority="39" w:semiHidden="1" w:unhideWhenUsed="1"/>
-    <w:lsdException w:name="toc 6" w:uiPriority="39" w:semiHidden="1" w:unhideWhenUsed="1"/>
-    <w:lsdException w:name="toc 7" w:uiPriority="39" w:semiHidden="1" w:unhideWhenUsed="1"/>
-    <w:lsdException w:name="toc 8" w:uiPriority="39" w:semiHidden="1" w:unhideWhenUsed="1"/>
-    <w:lsdException w:name="toc 9" w:uiPriority="39" w:semiHidden="1" w:unhideWhenUsed="1"/>
+    <w:lsdException w:name="toc 1" w:semiHidden="1" w:uiPriority="39" w:unhideWhenUsed="1"/>
+    <w:lsdException w:name="toc 2" w:semiHidden="1" w:uiPriority="39" w:unhideWhenUsed="1"/>
+    <w:lsdException w:name="toc 3" w:semiHidden="1" w:uiPriority="39" w:unhideWhenUsed="1"/>
+    <w:lsdException w:name="toc 4" w:semiHidden="1" w:uiPriority="39" w:unhideWhenUsed="1"/>
+    <w:lsdException w:name="toc 5" w:semiHidden="1" w:uiPriority="39" w:unhideWhenUsed="1"/>
+    <w:lsdException w:name="toc 6" w:semiHidden="1" w:uiPriority="39" w:unhideWhenUsed="1"/>
+    <w:lsdException w:name="toc 7" w:semiHidden="1" w:uiPriority="39" w:unhideWhenUsed="1"/>
+    <w:lsdException w:name="toc 8" w:semiHidden="1" w:uiPriority="39" w:unhideWhenUsed="1"/>
+    <w:lsdException w:name="toc 9" w:semiHidden="1" w:uiPriority="39" w:unhideWhenUsed="1"/>
     <w:lsdException w:name="Normal Indent" w:semiHidden="1" w:unhideWhenUsed="1"/>
     <w:lsdException w:name="footnote text" w:semiHidden="1" w:unhideWhenUsed="1"/>
     <w:lsdException w:name="annotation text" w:semiHidden="1" w:unhideWhenUsed="1"/>
     <w:lsdException w:name="header" w:semiHidden="1" w:unhideWhenUsed="1"/>
     <w:lsdException w:name="footer" w:semiHidden="1" w:unhideWhenUsed="1" w:qFormat="1"/>
     <w:lsdException w:name="index heading" w:semiHidden="1" w:unhideWhenUsed="1"/>
-    <w:lsdException w:name="caption" w:uiPriority="35" w:semiHidden="1" w:unhideWhenUsed="1" w:qFormat="1"/>
+    <w:lsdException w:name="caption" w:semiHidden="1" w:uiPriority="35" w:unhideWhenUsed="1" w:qFormat="1"/>
     <w:lsdException w:name="table of figures" w:semiHidden="1" w:unhideWhenUsed="1"/>
     <w:lsdException w:name="envelope address" w:semiHidden="1" w:unhideWhenUsed="1"/>
     <w:lsdException w:name="envelope return" w:semiHidden="1" w:unhideWhenUsed="1"/>
@@ -3700,8 +3679,8 @@
     <w:lsdException w:name="macro" w:semiHidden="1" w:unhideWhenUsed="1"/>
     <w:lsdException w:name="toa heading" w:semiHidden="1" w:unhideWhenUsed="1"/>
     <w:lsdException w:name="List" w:semiHidden="1" w:unhideWhenUsed="1"/>
-    <w:lsdException w:name="List Bullet" w:uiPriority="10" w:semiHidden="1" w:unhideWhenUsed="1" w:qFormat="1"/>
-    <w:lsdException w:name="List Number" w:uiPriority="9" w:semiHidden="1" w:unhideWhenUsed="1" w:qFormat="1"/>
+    <w:lsdException w:name="List Bullet" w:semiHidden="1" w:uiPriority="10" w:unhideWhenUsed="1" w:qFormat="1"/>
+    <w:lsdException w:name="List Number" w:semiHidden="1" w:uiPriority="9" w:unhideWhenUsed="1" w:qFormat="1"/>
     <w:lsdException w:name="List 2" w:semiHidden="1" w:unhideWhenUsed="1"/>
     <w:lsdException w:name="List 3" w:semiHidden="1" w:unhideWhenUsed="1"/>
     <w:lsdException w:name="List 4" w:semiHidden="1" w:unhideWhenUsed="1"/>
@@ -3717,7 +3696,7 @@
     <w:lsdException w:name="Title" w:uiPriority="10" w:qFormat="1"/>
     <w:lsdException w:name="Closing" w:semiHidden="1" w:unhideWhenUsed="1"/>
     <w:lsdException w:name="Signature" w:semiHidden="1" w:unhideWhenUsed="1"/>
-    <w:lsdException w:name="Default Paragraph Font" w:uiPriority="1" w:semiHidden="1" w:unhideWhenUsed="1"/>
+    <w:lsdException w:name="Default Paragraph Font" w:semiHidden="1" w:uiPriority="1" w:unhideWhenUsed="1"/>
     <w:lsdException w:name="Body Text" w:semiHidden="1" w:unhideWhenUsed="1"/>
     <w:lsdException w:name="Body Text Indent" w:semiHidden="1" w:unhideWhenUsed="1"/>
     <w:lsdException w:name="List Continue" w:semiHidden="1" w:unhideWhenUsed="1"/>
@@ -3915,10 +3894,10 @@
     <w:lsdException w:name="Subtle Emphasis" w:uiPriority="19" w:qFormat="1"/>
     <w:lsdException w:name="Intense Emphasis" w:uiPriority="21" w:qFormat="1"/>
     <w:lsdException w:name="Subtle Reference" w:uiPriority="31" w:qFormat="1"/>
-    <w:lsdException w:name="Intense Reference" w:uiPriority="32" w:semiHidden="1" w:unhideWhenUsed="1" w:qFormat="1"/>
-    <w:lsdException w:name="Book Title" w:uiPriority="33" w:semiHidden="1" w:unhideWhenUsed="1" w:qFormat="1"/>
-    <w:lsdException w:name="Bibliography" w:uiPriority="37" w:semiHidden="1" w:unhideWhenUsed="1"/>
-    <w:lsdException w:name="TOC Heading" w:uiPriority="39" w:semiHidden="1" w:unhideWhenUsed="1" w:qFormat="1"/>
+    <w:lsdException w:name="Intense Reference" w:semiHidden="1" w:uiPriority="32" w:unhideWhenUsed="1" w:qFormat="1"/>
+    <w:lsdException w:name="Book Title" w:semiHidden="1" w:uiPriority="33" w:unhideWhenUsed="1" w:qFormat="1"/>
+    <w:lsdException w:name="Bibliography" w:semiHidden="1" w:uiPriority="37" w:unhideWhenUsed="1"/>
+    <w:lsdException w:name="TOC Heading" w:semiHidden="1" w:uiPriority="39" w:unhideWhenUsed="1" w:qFormat="1"/>
     <w:lsdException w:name="Plain Table 1" w:uiPriority="41"/>
     <w:lsdException w:name="Plain Table 2" w:uiPriority="42"/>
     <w:lsdException w:name="Plain Table 3" w:uiPriority="43"/>
@@ -4029,7 +4008,7 @@
     <w:lsdException w:name="Unresolved Mention" w:semiHidden="1" w:unhideWhenUsed="1"/>
     <w:lsdException w:name="Smart Link" w:semiHidden="1" w:unhideWhenUsed="1"/>
   </w:latentStyles>
-  <w:style w:type="paragraph" w:styleId="Normal" w:default="1">
+  <w:style w:type="paragraph" w:default="1" w:styleId="Normal">
     <w:name w:val="Normal"/>
     <w:qFormat/>
     <w:rsid w:val="007E4B15"/>
@@ -4054,7 +4033,7 @@
       <w:outlineLvl w:val="0"/>
     </w:pPr>
     <w:rPr>
-      <w:rFonts w:asciiTheme="majorHAnsi" w:hAnsiTheme="majorHAnsi" w:eastAsiaTheme="majorEastAsia" w:cstheme="majorBidi"/>
+      <w:rFonts w:asciiTheme="majorHAnsi" w:eastAsiaTheme="majorEastAsia" w:hAnsiTheme="majorHAnsi" w:cstheme="majorBidi"/>
       <w:color w:val="1CADE4" w:themeColor="accent1"/>
       <w:sz w:val="30"/>
       <w:szCs w:val="30"/>
@@ -4075,17 +4054,17 @@
       <w:outlineLvl w:val="1"/>
     </w:pPr>
     <w:rPr>
-      <w:rFonts w:asciiTheme="majorHAnsi" w:hAnsiTheme="majorHAnsi" w:eastAsiaTheme="majorEastAsia" w:cstheme="majorBidi"/>
+      <w:rFonts w:asciiTheme="majorHAnsi" w:eastAsiaTheme="majorEastAsia" w:hAnsiTheme="majorHAnsi" w:cstheme="majorBidi"/>
       <w:color w:val="1CADE4" w:themeColor="accent1"/>
     </w:rPr>
   </w:style>
-  <w:style w:type="character" w:styleId="DefaultParagraphFont" w:default="1">
+  <w:style w:type="character" w:default="1" w:styleId="DefaultParagraphFont">
     <w:name w:val="Default Paragraph Font"/>
     <w:uiPriority w:val="1"/>
     <w:semiHidden/>
     <w:unhideWhenUsed/>
   </w:style>
-  <w:style w:type="table" w:styleId="TableNormal" w:default="1">
+  <w:style w:type="table" w:default="1" w:styleId="TableNormal">
     <w:name w:val="Normal Table"/>
     <w:uiPriority w:val="99"/>
     <w:semiHidden/>
@@ -4100,7 +4079,7 @@
       </w:tblCellMar>
     </w:tblPr>
   </w:style>
-  <w:style w:type="numbering" w:styleId="NoList" w:default="1">
+  <w:style w:type="numbering" w:default="1" w:styleId="NoList">
     <w:name w:val="No List"/>
     <w:uiPriority w:val="99"/>
     <w:semiHidden/>
@@ -4126,7 +4105,7 @@
       <w:sz w:val="52"/>
     </w:rPr>
   </w:style>
-  <w:style w:type="character" w:styleId="TitleChar" w:customStyle="1">
+  <w:style w:type="character" w:customStyle="1" w:styleId="TitleChar">
     <w:name w:val="Title Char"/>
     <w:basedOn w:val="DefaultParagraphFont"/>
     <w:link w:val="Title"/>
@@ -4141,7 +4120,7 @@
       <w:szCs w:val="20"/>
     </w:rPr>
   </w:style>
-  <w:style w:type="paragraph" w:styleId="Zeilenberschrift" w:customStyle="1">
+  <w:style w:type="paragraph" w:customStyle="1" w:styleId="Zeilenberschrift">
     <w:name w:val="Zeilenüberschrift"/>
     <w:basedOn w:val="Normal"/>
     <w:uiPriority w:val="5"/>
@@ -4161,16 +4140,16 @@
     </w:pPr>
     <w:tblPr>
       <w:tblBorders>
-        <w:top w:val="single" w:color="auto" w:sz="4" w:space="0"/>
-        <w:left w:val="single" w:color="auto" w:sz="4" w:space="0"/>
-        <w:bottom w:val="single" w:color="auto" w:sz="4" w:space="0"/>
-        <w:right w:val="single" w:color="auto" w:sz="4" w:space="0"/>
-        <w:insideH w:val="single" w:color="auto" w:sz="4" w:space="0"/>
-        <w:insideV w:val="single" w:color="auto" w:sz="4" w:space="0"/>
+        <w:top w:val="single" w:sz="4" w:space="0" w:color="auto"/>
+        <w:left w:val="single" w:sz="4" w:space="0" w:color="auto"/>
+        <w:bottom w:val="single" w:sz="4" w:space="0" w:color="auto"/>
+        <w:right w:val="single" w:sz="4" w:space="0" w:color="auto"/>
+        <w:insideH w:val="single" w:sz="4" w:space="0" w:color="auto"/>
+        <w:insideV w:val="single" w:sz="4" w:space="0" w:color="auto"/>
       </w:tblBorders>
     </w:tblPr>
   </w:style>
-  <w:style w:type="paragraph" w:styleId="Formularberschrift" w:customStyle="1">
+  <w:style w:type="paragraph" w:customStyle="1" w:styleId="Formularberschrift">
     <w:name w:val="Formularüberschrift"/>
     <w:basedOn w:val="Normal"/>
     <w:uiPriority w:val="3"/>
@@ -4184,7 +4163,7 @@
       <w:color w:val="595959" w:themeColor="text1" w:themeTint="A6"/>
     </w:rPr>
   </w:style>
-  <w:style w:type="paragraph" w:styleId="Tabellentext" w:customStyle="1">
+  <w:style w:type="paragraph" w:customStyle="1" w:styleId="Tabellentext">
     <w:name w:val="Tabellentext"/>
     <w:basedOn w:val="Normal"/>
     <w:uiPriority w:val="3"/>
@@ -4194,13 +4173,13 @@
       <w:spacing w:after="320"/>
     </w:pPr>
   </w:style>
-  <w:style w:type="character" w:styleId="Heading1Char" w:customStyle="1">
+  <w:style w:type="character" w:customStyle="1" w:styleId="Heading1Char">
     <w:name w:val="Heading 1 Char"/>
     <w:basedOn w:val="DefaultParagraphFont"/>
     <w:link w:val="Heading1"/>
     <w:uiPriority w:val="4"/>
     <w:rPr>
-      <w:rFonts w:asciiTheme="majorHAnsi" w:hAnsiTheme="majorHAnsi" w:eastAsiaTheme="majorEastAsia" w:cstheme="majorBidi"/>
+      <w:rFonts w:asciiTheme="majorHAnsi" w:eastAsiaTheme="majorEastAsia" w:hAnsiTheme="majorHAnsi" w:cstheme="majorBidi"/>
       <w:color w:val="1CADE4" w:themeColor="accent1"/>
       <w:sz w:val="30"/>
       <w:szCs w:val="30"/>
@@ -4219,7 +4198,7 @@
       <w:spacing w:after="200"/>
     </w:pPr>
   </w:style>
-  <w:style w:type="character" w:styleId="Heading2Char" w:customStyle="1">
+  <w:style w:type="character" w:customStyle="1" w:styleId="Heading2Char">
     <w:name w:val="Heading 2 Char"/>
     <w:basedOn w:val="DefaultParagraphFont"/>
     <w:link w:val="Heading2"/>
@@ -4227,7 +4206,7 @@
     <w:semiHidden/>
     <w:rsid w:val="007E4B15"/>
     <w:rPr>
-      <w:rFonts w:asciiTheme="majorHAnsi" w:hAnsiTheme="majorHAnsi" w:eastAsiaTheme="majorEastAsia" w:cstheme="majorBidi"/>
+      <w:rFonts w:asciiTheme="majorHAnsi" w:eastAsiaTheme="majorEastAsia" w:hAnsiTheme="majorHAnsi" w:cstheme="majorBidi"/>
       <w:color w:val="1CADE4" w:themeColor="accent1"/>
       <w:szCs w:val="20"/>
     </w:rPr>
@@ -4247,7 +4226,7 @@
       <w:color w:val="1CADE4" w:themeColor="accent1"/>
     </w:rPr>
   </w:style>
-  <w:style w:type="character" w:styleId="FooterChar" w:customStyle="1">
+  <w:style w:type="character" w:customStyle="1" w:styleId="FooterChar">
     <w:name w:val="Footer Char"/>
     <w:basedOn w:val="DefaultParagraphFont"/>
     <w:link w:val="Footer"/>
@@ -4293,7 +4272,7 @@
       <w:szCs w:val="18"/>
     </w:rPr>
   </w:style>
-  <w:style w:type="character" w:styleId="BalloonTextChar" w:customStyle="1">
+  <w:style w:type="character" w:customStyle="1" w:styleId="BalloonTextChar">
     <w:name w:val="Balloon Text Char"/>
     <w:basedOn w:val="DefaultParagraphFont"/>
     <w:link w:val="BalloonText"/>
@@ -4325,7 +4304,7 @@
       <w:szCs w:val="21"/>
     </w:rPr>
   </w:style>
-  <w:style w:type="table" w:styleId="Listentabelle6farbig1" w:customStyle="1">
+  <w:style w:type="table" w:customStyle="1" w:styleId="Listentabelle6farbig1">
     <w:name w:val="Listentabelle 6 farbig1"/>
     <w:basedOn w:val="TableNormal"/>
     <w:uiPriority w:val="51"/>
@@ -4340,8 +4319,8 @@
       <w:tblStyleRowBandSize w:val="1"/>
       <w:tblStyleColBandSize w:val="1"/>
       <w:tblBorders>
-        <w:top w:val="single" w:color="000000" w:themeColor="text1" w:sz="4" w:space="0"/>
-        <w:bottom w:val="single" w:color="000000" w:themeColor="text1" w:sz="4" w:space="0"/>
+        <w:top w:val="single" w:sz="4" w:space="0" w:color="000000" w:themeColor="text1"/>
+        <w:bottom w:val="single" w:sz="4" w:space="0" w:color="000000" w:themeColor="text1"/>
       </w:tblBorders>
       <w:tblCellMar>
         <w:left w:w="115" w:type="dxa"/>
@@ -4356,7 +4335,7 @@
       <w:tblPr/>
       <w:tcPr>
         <w:tcBorders>
-          <w:bottom w:val="single" w:color="000000" w:themeColor="text1" w:sz="4" w:space="0"/>
+          <w:bottom w:val="single" w:sz="4" w:space="0" w:color="000000" w:themeColor="text1"/>
         </w:tcBorders>
       </w:tcPr>
     </w:tblStylePr>
@@ -4368,7 +4347,7 @@
       <w:tblPr/>
       <w:tcPr>
         <w:tcBorders>
-          <w:top w:val="double" w:color="000000" w:themeColor="text1" w:sz="4" w:space="0"/>
+          <w:top w:val="double" w:sz="4" w:space="0" w:color="000000" w:themeColor="text1"/>
         </w:tcBorders>
       </w:tcPr>
     </w:tblStylePr>
@@ -4412,7 +4391,7 @@
       <w:spacing w:after="0" w:line="240" w:lineRule="auto"/>
     </w:pPr>
   </w:style>
-  <w:style w:type="character" w:styleId="HeaderChar" w:customStyle="1">
+  <w:style w:type="character" w:customStyle="1" w:styleId="HeaderChar">
     <w:name w:val="Header Char"/>
     <w:basedOn w:val="DefaultParagraphFont"/>
     <w:link w:val="Header"/>
@@ -4709,6 +4688,24 @@
 </file>
 
 <file path=customXml/item1.xml><?xml version="1.0" encoding="utf-8"?>
+<?mso-contentType ?>
+<FormTemplates xmlns="http://schemas.microsoft.com/sharepoint/v3/contenttype/forms">
+  <Display>DocumentLibraryForm</Display>
+  <Edit>DocumentLibraryForm</Edit>
+  <New>DocumentLibraryForm</New>
+</FormTemplates>
+</file>
+
+<file path=customXml/item2.xml><?xml version="1.0" encoding="utf-8"?>
+<p:properties xmlns:p="http://schemas.microsoft.com/office/2006/metadata/properties" xmlns:xsi="http://www.w3.org/2001/XMLSchema-instance" xmlns:pc="http://schemas.microsoft.com/office/infopath/2007/PartnerControls">
+  <documentManagement>
+    <_ip_UnifiedCompliancePolicyUIAction xmlns="http://schemas.microsoft.com/sharepoint/v3" xsi:nil="true"/>
+    <_ip_UnifiedCompliancePolicyProperties xmlns="http://schemas.microsoft.com/sharepoint/v3" xsi:nil="true"/>
+  </documentManagement>
+</p:properties>
+</file>
+
+<file path=customXml/item3.xml><?xml version="1.0" encoding="utf-8"?>
 <ct:contentTypeSchema xmlns:ct="http://schemas.microsoft.com/office/2006/metadata/contentType" xmlns:ma="http://schemas.microsoft.com/office/2006/metadata/properties/metaAttributes" ct:_="" ma:_="" ma:contentTypeName="Document" ma:contentTypeID="0x010100DEEA25CC0A0AC24199CDC46C25B8B0BC" ma:contentTypeVersion="10" ma:contentTypeDescription="Create a new document." ma:contentTypeScope="" ma:versionID="e3b47856d4cf355c0dacb39e1084d14f">
   <xsd:schema xmlns:xsd="http://www.w3.org/2001/XMLSchema" xmlns:xs="http://www.w3.org/2001/XMLSchema" xmlns:p="http://schemas.microsoft.com/office/2006/metadata/properties" xmlns:ns1="http://schemas.microsoft.com/sharepoint/v3" xmlns:ns2="6dc4bcd6-49db-4c07-9060-8acfc67cef9f" xmlns:ns3="fb0879af-3eba-417a-a55a-ffe6dcd6ca77" targetNamespace="http://schemas.microsoft.com/office/2006/metadata/properties" ma:root="true" ma:fieldsID="a845a615265fdb1f7b12cc65ac20ecbd" ns1:_="" ns2:_="" ns3:_="">
     <xsd:import namespace="http://schemas.microsoft.com/sharepoint/v3"/>
@@ -4916,25 +4913,25 @@
 </ct:contentTypeSchema>
 </file>
 
-<file path=customXml/item2.xml><?xml version="1.0" encoding="utf-8"?>
-<p:properties xmlns:p="http://schemas.microsoft.com/office/2006/metadata/properties" xmlns:xsi="http://www.w3.org/2001/XMLSchema-instance" xmlns:pc="http://schemas.microsoft.com/office/infopath/2007/PartnerControls">
-  <documentManagement>
-    <_ip_UnifiedCompliancePolicyUIAction xmlns="http://schemas.microsoft.com/sharepoint/v3" xsi:nil="true"/>
-    <_ip_UnifiedCompliancePolicyProperties xmlns="http://schemas.microsoft.com/sharepoint/v3" xsi:nil="true"/>
-  </documentManagement>
-</p:properties>
+<file path=customXml/itemProps1.xml><?xml version="1.0" encoding="utf-8"?>
+<ds:datastoreItem xmlns:ds="http://schemas.openxmlformats.org/officeDocument/2006/customXml" ds:itemID="{2F2B59B9-E740-4279-A43A-D509F686CB53}">
+  <ds:schemaRefs>
+    <ds:schemaRef ds:uri="http://schemas.microsoft.com/sharepoint/v3/contenttype/forms"/>
+  </ds:schemaRefs>
+</ds:datastoreItem>
 </file>
 
-<file path=customXml/item3.xml><?xml version="1.0" encoding="utf-8"?>
-<?mso-contentType ?>
-<FormTemplates xmlns="http://schemas.microsoft.com/sharepoint/v3/contenttype/forms">
-  <Display>DocumentLibraryForm</Display>
-  <Edit>DocumentLibraryForm</Edit>
-  <New>DocumentLibraryForm</New>
-</FormTemplates>
+<file path=customXml/itemProps2.xml><?xml version="1.0" encoding="utf-8"?>
+<ds:datastoreItem xmlns:ds="http://schemas.openxmlformats.org/officeDocument/2006/customXml" ds:itemID="{51BD313A-DDB1-404C-9E4A-EAB89AB98D44}">
+  <ds:schemaRefs>
+    <ds:schemaRef ds:uri="http://schemas.microsoft.com/office/2006/metadata/properties"/>
+    <ds:schemaRef ds:uri="http://schemas.microsoft.com/office/infopath/2007/PartnerControls"/>
+    <ds:schemaRef ds:uri="http://schemas.microsoft.com/sharepoint/v3"/>
+  </ds:schemaRefs>
+</ds:datastoreItem>
 </file>
 
-<file path=customXml/itemProps1.xml><?xml version="1.0" encoding="utf-8"?>
+<file path=customXml/itemProps3.xml><?xml version="1.0" encoding="utf-8"?>
 <ds:datastoreItem xmlns:ds="http://schemas.openxmlformats.org/officeDocument/2006/customXml" ds:itemID="{300DB46A-FB0A-4F25-BA81-A6747F416059}">
   <ds:schemaRefs>
     <ds:schemaRef ds:uri="http://schemas.microsoft.com/office/2006/metadata/contentType"/>
@@ -4952,22 +4949,4 @@
     <ds:schemaRef ds:uri="http://schemas.microsoft.com/internal/obd"/>
   </ds:schemaRefs>
 </ds:datastoreItem>
-</file>
-
-<file path=customXml/itemProps2.xml><?xml version="1.0" encoding="utf-8"?>
-<ds:datastoreItem xmlns:ds="http://schemas.openxmlformats.org/officeDocument/2006/customXml" ds:itemID="{51BD313A-DDB1-404C-9E4A-EAB89AB98D44}">
-  <ds:schemaRefs>
-    <ds:schemaRef ds:uri="http://schemas.microsoft.com/office/2006/metadata/properties"/>
-    <ds:schemaRef ds:uri="http://schemas.microsoft.com/office/infopath/2007/PartnerControls"/>
-    <ds:schemaRef ds:uri="http://schemas.microsoft.com/sharepoint/v3"/>
-  </ds:schemaRefs>
-</ds:datastoreItem>
-</file>
-
-<file path=customXml/itemProps3.xml><?xml version="1.0" encoding="utf-8"?>
-<ds:datastoreItem xmlns:ds="http://schemas.openxmlformats.org/officeDocument/2006/customXml" ds:itemID="{2F2B59B9-E740-4279-A43A-D509F686CB53}">
-  <ds:schemaRefs>
-    <ds:schemaRef ds:uri="http://schemas.microsoft.com/sharepoint/v3/contenttype/forms"/>
-  </ds:schemaRefs>
-</ds:datastoreItem>
 </file>
</xml_diff>